<commit_message>
Added brief explanation of our choice in Test Model.
Made additions to the existing test document, and generated a new PDF
reflecting those changes.
</commit_message>
<xml_diff>
--- a/docs/assignment6/TestPlanHW6.docx
+++ b/docs/assignment6/TestPlanHW6.docx
@@ -61,7 +61,35 @@
           <w:sz w:val="20"/>
         </w:rPr>
         <w:tab/>
-        <w:t>Team 2 (Lansdon Page, Jason Wong, Ryan Wilson, Jason Stidham)</w:t>
+        <w:t>Team 2 (</w:t>
+      </w:r>
+      <w:proofErr w:type="spellStart"/>
+      <w:r>
+        <w:rPr>
+          <w:sz w:val="20"/>
+        </w:rPr>
+        <w:t>Lansdon</w:t>
+      </w:r>
+      <w:proofErr w:type="spellEnd"/>
+      <w:r>
+        <w:rPr>
+          <w:sz w:val="20"/>
+        </w:rPr>
+        <w:t xml:space="preserve"> Page, Jason Wong, Ryan Wilson, Jason </w:t>
+      </w:r>
+      <w:proofErr w:type="spellStart"/>
+      <w:r>
+        <w:rPr>
+          <w:sz w:val="20"/>
+        </w:rPr>
+        <w:t>Stidham</w:t>
+      </w:r>
+      <w:proofErr w:type="spellEnd"/>
+      <w:r>
+        <w:rPr>
+          <w:sz w:val="20"/>
+        </w:rPr>
+        <w:t>)</w:t>
       </w:r>
     </w:p>
     <w:p>
@@ -138,7 +166,15 @@
         <w:ind w:left="1440"/>
       </w:pPr>
       <w:r>
-        <w:t xml:space="preserve">We will be performing a series of unit tests using NUnit test suite verifying </w:t>
+        <w:t xml:space="preserve">We will be performing a series of unit tests using </w:t>
+      </w:r>
+      <w:proofErr w:type="spellStart"/>
+      <w:r>
+        <w:t>NUnit</w:t>
+      </w:r>
+      <w:proofErr w:type="spellEnd"/>
+      <w:r>
+        <w:t xml:space="preserve"> test suite verifying </w:t>
       </w:r>
       <w:r>
         <w:t>validity of the Parse function</w:t>
@@ -210,17 +246,38 @@
         <w:t xml:space="preserve">.  </w:t>
       </w:r>
       <w:r>
-        <w:t xml:space="preserve">The Turing Machine has two variables we are allowed to manipulate using a manual approach, s(E)t and (T)runcate.  In the combinational test table, figure 1, the values T and F represent True and False respectively.  True represents a valid entry from the command line for the corresponding </w:t>
+        <w:t xml:space="preserve">The Turing Machine has two variables we are allowed to manipulate using a manual approach, </w:t>
+      </w:r>
+      <w:proofErr w:type="gramStart"/>
+      <w:r>
+        <w:t>s(</w:t>
+      </w:r>
+      <w:proofErr w:type="gramEnd"/>
+      <w:r>
+        <w:t>E)t and (T)</w:t>
+      </w:r>
+      <w:proofErr w:type="spellStart"/>
+      <w:r>
+        <w:t>runcate</w:t>
+      </w:r>
+      <w:proofErr w:type="spellEnd"/>
+      <w:r>
+        <w:t xml:space="preserve">.  In the combinational test table, figure 1, the values T and F represent True and False respectively.  True represents a valid entry from the command line for the corresponding </w:t>
       </w:r>
       <w:r>
         <w:t>variable</w:t>
       </w:r>
       <w:r>
-        <w:t>.  Likewise F</w:t>
+        <w:t xml:space="preserve">.  Likewise </w:t>
+      </w:r>
+      <w:proofErr w:type="gramStart"/>
+      <w:r>
+        <w:t>F</w:t>
       </w:r>
       <w:r>
         <w:t>alse</w:t>
       </w:r>
+      <w:proofErr w:type="gramEnd"/>
       <w:r>
         <w:t xml:space="preserve"> refers to an invalid entry made from the command line.</w:t>
       </w:r>
@@ -330,8 +387,6 @@
       <w:r>
         <w:t>The following pages detail the unit tests run, the results we derived from those unit tests, and the coverage that those tests achieved.</w:t>
       </w:r>
-      <w:bookmarkStart w:id="7" w:name="_GoBack"/>
-      <w:bookmarkEnd w:id="7"/>
       <w:r>
         <w:rPr>
           <w:b/>
@@ -414,8 +469,17 @@
                 <w:rFonts w:ascii="Times New Roman" w:eastAsia="Times New Roman" w:hAnsi="Times New Roman" w:cs="Times New Roman"/>
                 <w:sz w:val="20"/>
               </w:rPr>
-              <w:t>3.1.1 - ParseDefinition_CheckForDuplicateStates</w:t>
-            </w:r>
+              <w:t xml:space="preserve">3.1.1 - </w:t>
+            </w:r>
+            <w:proofErr w:type="spellStart"/>
+            <w:r>
+              <w:rPr>
+                <w:rFonts w:ascii="Times New Roman" w:eastAsia="Times New Roman" w:hAnsi="Times New Roman" w:cs="Times New Roman"/>
+                <w:sz w:val="20"/>
+              </w:rPr>
+              <w:t>ParseDefinition_CheckForDuplicateStates</w:t>
+            </w:r>
+            <w:proofErr w:type="spellEnd"/>
           </w:p>
         </w:tc>
       </w:tr>
@@ -475,7 +539,23 @@
                 <w:rFonts w:ascii="Times New Roman" w:eastAsia="Times New Roman" w:hAnsi="Times New Roman" w:cs="Times New Roman"/>
                 <w:sz w:val="20"/>
               </w:rPr>
-              <w:t>Verify Conformance of Requirement 4.2.1.4a of Requirements Document that State names must be unique.  This is accomplished by feeding a definition file with two duplicate states to the load method of the States Class, and verifying a false boolean is returned.</w:t>
+              <w:t xml:space="preserve">Verify Conformance of Requirement 4.2.1.4a of Requirements Document that State names must be unique.  This is accomplished by feeding a definition file with two duplicate states to the load method of the States Class, and verifying a false </w:t>
+            </w:r>
+            <w:proofErr w:type="spellStart"/>
+            <w:r>
+              <w:rPr>
+                <w:rFonts w:ascii="Times New Roman" w:eastAsia="Times New Roman" w:hAnsi="Times New Roman" w:cs="Times New Roman"/>
+                <w:sz w:val="20"/>
+              </w:rPr>
+              <w:t>boolean</w:t>
+            </w:r>
+            <w:proofErr w:type="spellEnd"/>
+            <w:r>
+              <w:rPr>
+                <w:rFonts w:ascii="Times New Roman" w:eastAsia="Times New Roman" w:hAnsi="Times New Roman" w:cs="Times New Roman"/>
+                <w:sz w:val="20"/>
+              </w:rPr>
+              <w:t xml:space="preserve"> is returned.</w:t>
             </w:r>
           </w:p>
         </w:tc>
@@ -548,19 +628,76 @@
                 <w:rFonts w:ascii="Times New Roman" w:eastAsia="Times New Roman" w:hAnsi="Times New Roman" w:cs="Times New Roman"/>
                 <w:sz w:val="20"/>
               </w:rPr>
-              <w:t>Name:  States.load()</w:t>
-            </w:r>
-          </w:p>
-          <w:p>
-            <w:pPr>
-              <w:spacing w:line="240" w:lineRule="auto"/>
-            </w:pPr>
-            <w:r>
-              <w:rPr>
-                <w:rFonts w:ascii="Times New Roman" w:eastAsia="Times New Roman" w:hAnsi="Times New Roman" w:cs="Times New Roman"/>
-                <w:sz w:val="20"/>
-              </w:rPr>
-              <w:t>bool States.load( List&lt;string&gt; definition_file )</w:t>
+              <w:t xml:space="preserve">Name:  </w:t>
+            </w:r>
+            <w:proofErr w:type="spellStart"/>
+            <w:r>
+              <w:rPr>
+                <w:rFonts w:ascii="Times New Roman" w:eastAsia="Times New Roman" w:hAnsi="Times New Roman" w:cs="Times New Roman"/>
+                <w:sz w:val="20"/>
+              </w:rPr>
+              <w:t>States.load</w:t>
+            </w:r>
+            <w:proofErr w:type="spellEnd"/>
+            <w:r>
+              <w:rPr>
+                <w:rFonts w:ascii="Times New Roman" w:eastAsia="Times New Roman" w:hAnsi="Times New Roman" w:cs="Times New Roman"/>
+                <w:sz w:val="20"/>
+              </w:rPr>
+              <w:t>()</w:t>
+            </w:r>
+          </w:p>
+          <w:p>
+            <w:pPr>
+              <w:spacing w:line="240" w:lineRule="auto"/>
+            </w:pPr>
+            <w:proofErr w:type="spellStart"/>
+            <w:r>
+              <w:rPr>
+                <w:rFonts w:ascii="Times New Roman" w:eastAsia="Times New Roman" w:hAnsi="Times New Roman" w:cs="Times New Roman"/>
+                <w:sz w:val="20"/>
+              </w:rPr>
+              <w:t>bool</w:t>
+            </w:r>
+            <w:proofErr w:type="spellEnd"/>
+            <w:r>
+              <w:rPr>
+                <w:rFonts w:ascii="Times New Roman" w:eastAsia="Times New Roman" w:hAnsi="Times New Roman" w:cs="Times New Roman"/>
+                <w:sz w:val="20"/>
+              </w:rPr>
+              <w:t xml:space="preserve"> </w:t>
+            </w:r>
+            <w:proofErr w:type="spellStart"/>
+            <w:r>
+              <w:rPr>
+                <w:rFonts w:ascii="Times New Roman" w:eastAsia="Times New Roman" w:hAnsi="Times New Roman" w:cs="Times New Roman"/>
+                <w:sz w:val="20"/>
+              </w:rPr>
+              <w:t>States.load</w:t>
+            </w:r>
+            <w:proofErr w:type="spellEnd"/>
+            <w:r>
+              <w:rPr>
+                <w:rFonts w:ascii="Times New Roman" w:eastAsia="Times New Roman" w:hAnsi="Times New Roman" w:cs="Times New Roman"/>
+                <w:sz w:val="20"/>
+              </w:rPr>
+              <w:t xml:space="preserve">( List&lt;string&gt; </w:t>
+            </w:r>
+            <w:proofErr w:type="spellStart"/>
+            <w:r>
+              <w:rPr>
+                <w:rFonts w:ascii="Times New Roman" w:eastAsia="Times New Roman" w:hAnsi="Times New Roman" w:cs="Times New Roman"/>
+                <w:sz w:val="20"/>
+              </w:rPr>
+              <w:t>definition_file</w:t>
+            </w:r>
+            <w:proofErr w:type="spellEnd"/>
+            <w:r>
+              <w:rPr>
+                <w:rFonts w:ascii="Times New Roman" w:eastAsia="Times New Roman" w:hAnsi="Times New Roman" w:cs="Times New Roman"/>
+                <w:sz w:val="20"/>
+              </w:rPr>
+              <w:t xml:space="preserve"> )</w:t>
             </w:r>
           </w:p>
         </w:tc>
@@ -621,19 +758,67 @@
                 <w:rFonts w:ascii="Times New Roman" w:eastAsia="Times New Roman" w:hAnsi="Times New Roman" w:cs="Times New Roman"/>
                 <w:sz w:val="20"/>
               </w:rPr>
-              <w:t>List&lt;string&gt; invalid_definition = {“S1 S1”, “INPUT_ALPHABET:”}</w:t>
-            </w:r>
-          </w:p>
-          <w:p>
-            <w:pPr>
-              <w:spacing w:line="240" w:lineRule="auto"/>
-            </w:pPr>
-            <w:r>
-              <w:rPr>
-                <w:rFonts w:ascii="Times New Roman" w:eastAsia="Times New Roman" w:hAnsi="Times New Roman" w:cs="Times New Roman"/>
-                <w:sz w:val="20"/>
-              </w:rPr>
-              <w:t>States test_state = new States()</w:t>
+              <w:t xml:space="preserve">List&lt;string&gt; </w:t>
+            </w:r>
+            <w:proofErr w:type="spellStart"/>
+            <w:r>
+              <w:rPr>
+                <w:rFonts w:ascii="Times New Roman" w:eastAsia="Times New Roman" w:hAnsi="Times New Roman" w:cs="Times New Roman"/>
+                <w:sz w:val="20"/>
+              </w:rPr>
+              <w:t>invalid_definition</w:t>
+            </w:r>
+            <w:proofErr w:type="spellEnd"/>
+            <w:r>
+              <w:rPr>
+                <w:rFonts w:ascii="Times New Roman" w:eastAsia="Times New Roman" w:hAnsi="Times New Roman" w:cs="Times New Roman"/>
+                <w:sz w:val="20"/>
+              </w:rPr>
+              <w:t xml:space="preserve"> = {“S1 </w:t>
+            </w:r>
+            <w:proofErr w:type="spellStart"/>
+            <w:r>
+              <w:rPr>
+                <w:rFonts w:ascii="Times New Roman" w:eastAsia="Times New Roman" w:hAnsi="Times New Roman" w:cs="Times New Roman"/>
+                <w:sz w:val="20"/>
+              </w:rPr>
+              <w:t>S1</w:t>
+            </w:r>
+            <w:proofErr w:type="spellEnd"/>
+            <w:r>
+              <w:rPr>
+                <w:rFonts w:ascii="Times New Roman" w:eastAsia="Times New Roman" w:hAnsi="Times New Roman" w:cs="Times New Roman"/>
+                <w:sz w:val="20"/>
+              </w:rPr>
+              <w:t>”, “INPUT_ALPHABET:”}</w:t>
+            </w:r>
+          </w:p>
+          <w:p>
+            <w:pPr>
+              <w:spacing w:line="240" w:lineRule="auto"/>
+            </w:pPr>
+            <w:r>
+              <w:rPr>
+                <w:rFonts w:ascii="Times New Roman" w:eastAsia="Times New Roman" w:hAnsi="Times New Roman" w:cs="Times New Roman"/>
+                <w:sz w:val="20"/>
+              </w:rPr>
+              <w:t xml:space="preserve">States </w:t>
+            </w:r>
+            <w:proofErr w:type="spellStart"/>
+            <w:r>
+              <w:rPr>
+                <w:rFonts w:ascii="Times New Roman" w:eastAsia="Times New Roman" w:hAnsi="Times New Roman" w:cs="Times New Roman"/>
+                <w:sz w:val="20"/>
+              </w:rPr>
+              <w:t>test_state</w:t>
+            </w:r>
+            <w:proofErr w:type="spellEnd"/>
+            <w:r>
+              <w:rPr>
+                <w:rFonts w:ascii="Times New Roman" w:eastAsia="Times New Roman" w:hAnsi="Times New Roman" w:cs="Times New Roman"/>
+                <w:sz w:val="20"/>
+              </w:rPr>
+              <w:t xml:space="preserve"> = new States()</w:t>
             </w:r>
           </w:p>
         </w:tc>
@@ -755,7 +940,23 @@
                 <w:rFonts w:ascii="Times New Roman" w:eastAsia="Times New Roman" w:hAnsi="Times New Roman" w:cs="Times New Roman"/>
                 <w:sz w:val="20"/>
               </w:rPr>
-              <w:t>A false boolean should be returned from the load class method of the States class.</w:t>
+              <w:t xml:space="preserve">A false </w:t>
+            </w:r>
+            <w:proofErr w:type="spellStart"/>
+            <w:r>
+              <w:rPr>
+                <w:rFonts w:ascii="Times New Roman" w:eastAsia="Times New Roman" w:hAnsi="Times New Roman" w:cs="Times New Roman"/>
+                <w:sz w:val="20"/>
+              </w:rPr>
+              <w:t>boolean</w:t>
+            </w:r>
+            <w:proofErr w:type="spellEnd"/>
+            <w:r>
+              <w:rPr>
+                <w:rFonts w:ascii="Times New Roman" w:eastAsia="Times New Roman" w:hAnsi="Times New Roman" w:cs="Times New Roman"/>
+                <w:sz w:val="20"/>
+              </w:rPr>
+              <w:t xml:space="preserve"> should be returned from the load class method of the States class.</w:t>
             </w:r>
           </w:p>
         </w:tc>
@@ -829,8 +1030,17 @@
                 <w:rFonts w:ascii="Times New Roman" w:eastAsia="Times New Roman" w:hAnsi="Times New Roman" w:cs="Times New Roman"/>
                 <w:sz w:val="20"/>
               </w:rPr>
-              <w:t>3.1.2 - ParseDefinition_CheckCaseSensitivityForStates</w:t>
-            </w:r>
+              <w:t xml:space="preserve">3.1.2 - </w:t>
+            </w:r>
+            <w:proofErr w:type="spellStart"/>
+            <w:r>
+              <w:rPr>
+                <w:rFonts w:ascii="Times New Roman" w:eastAsia="Times New Roman" w:hAnsi="Times New Roman" w:cs="Times New Roman"/>
+                <w:sz w:val="20"/>
+              </w:rPr>
+              <w:t>ParseDefinition_CheckCaseSensitivityForStates</w:t>
+            </w:r>
+            <w:proofErr w:type="spellEnd"/>
           </w:p>
         </w:tc>
       </w:tr>
@@ -890,7 +1100,23 @@
                 <w:rFonts w:ascii="Times New Roman" w:eastAsia="Times New Roman" w:hAnsi="Times New Roman" w:cs="Times New Roman"/>
                 <w:sz w:val="20"/>
               </w:rPr>
-              <w:t>Verify Conformance of Requirement 4.2.1.4b of Requirements Document that State names must be case sensitive.  This is accomplished by feeding a definition file with two similarly named, but differingly cased states to the load method of the States class, and verifying that case is maintained by States class.</w:t>
+              <w:t xml:space="preserve">Verify Conformance of Requirement 4.2.1.4b of Requirements Document that State names must be case sensitive.  This is accomplished by feeding a definition file with two similarly named, but </w:t>
+            </w:r>
+            <w:proofErr w:type="spellStart"/>
+            <w:r>
+              <w:rPr>
+                <w:rFonts w:ascii="Times New Roman" w:eastAsia="Times New Roman" w:hAnsi="Times New Roman" w:cs="Times New Roman"/>
+                <w:sz w:val="20"/>
+              </w:rPr>
+              <w:t>differingly</w:t>
+            </w:r>
+            <w:proofErr w:type="spellEnd"/>
+            <w:r>
+              <w:rPr>
+                <w:rFonts w:ascii="Times New Roman" w:eastAsia="Times New Roman" w:hAnsi="Times New Roman" w:cs="Times New Roman"/>
+                <w:sz w:val="20"/>
+              </w:rPr>
+              <w:t xml:space="preserve"> cased states to the load method of the States class, and verifying that case is maintained by States class.</w:t>
             </w:r>
           </w:p>
         </w:tc>
@@ -963,19 +1189,76 @@
                 <w:rFonts w:ascii="Times New Roman" w:eastAsia="Times New Roman" w:hAnsi="Times New Roman" w:cs="Times New Roman"/>
                 <w:sz w:val="20"/>
               </w:rPr>
-              <w:t>Name:  States.load()</w:t>
-            </w:r>
-          </w:p>
-          <w:p>
-            <w:pPr>
-              <w:spacing w:line="240" w:lineRule="auto"/>
-            </w:pPr>
-            <w:r>
-              <w:rPr>
-                <w:rFonts w:ascii="Times New Roman" w:eastAsia="Times New Roman" w:hAnsi="Times New Roman" w:cs="Times New Roman"/>
-                <w:sz w:val="20"/>
-              </w:rPr>
-              <w:t>bool States.load( List&lt;string&gt; definition_file )</w:t>
+              <w:t xml:space="preserve">Name:  </w:t>
+            </w:r>
+            <w:proofErr w:type="spellStart"/>
+            <w:r>
+              <w:rPr>
+                <w:rFonts w:ascii="Times New Roman" w:eastAsia="Times New Roman" w:hAnsi="Times New Roman" w:cs="Times New Roman"/>
+                <w:sz w:val="20"/>
+              </w:rPr>
+              <w:t>States.load</w:t>
+            </w:r>
+            <w:proofErr w:type="spellEnd"/>
+            <w:r>
+              <w:rPr>
+                <w:rFonts w:ascii="Times New Roman" w:eastAsia="Times New Roman" w:hAnsi="Times New Roman" w:cs="Times New Roman"/>
+                <w:sz w:val="20"/>
+              </w:rPr>
+              <w:t>()</w:t>
+            </w:r>
+          </w:p>
+          <w:p>
+            <w:pPr>
+              <w:spacing w:line="240" w:lineRule="auto"/>
+            </w:pPr>
+            <w:proofErr w:type="spellStart"/>
+            <w:r>
+              <w:rPr>
+                <w:rFonts w:ascii="Times New Roman" w:eastAsia="Times New Roman" w:hAnsi="Times New Roman" w:cs="Times New Roman"/>
+                <w:sz w:val="20"/>
+              </w:rPr>
+              <w:t>bool</w:t>
+            </w:r>
+            <w:proofErr w:type="spellEnd"/>
+            <w:r>
+              <w:rPr>
+                <w:rFonts w:ascii="Times New Roman" w:eastAsia="Times New Roman" w:hAnsi="Times New Roman" w:cs="Times New Roman"/>
+                <w:sz w:val="20"/>
+              </w:rPr>
+              <w:t xml:space="preserve"> </w:t>
+            </w:r>
+            <w:proofErr w:type="spellStart"/>
+            <w:r>
+              <w:rPr>
+                <w:rFonts w:ascii="Times New Roman" w:eastAsia="Times New Roman" w:hAnsi="Times New Roman" w:cs="Times New Roman"/>
+                <w:sz w:val="20"/>
+              </w:rPr>
+              <w:t>States.load</w:t>
+            </w:r>
+            <w:proofErr w:type="spellEnd"/>
+            <w:r>
+              <w:rPr>
+                <w:rFonts w:ascii="Times New Roman" w:eastAsia="Times New Roman" w:hAnsi="Times New Roman" w:cs="Times New Roman"/>
+                <w:sz w:val="20"/>
+              </w:rPr>
+              <w:t xml:space="preserve">( List&lt;string&gt; </w:t>
+            </w:r>
+            <w:proofErr w:type="spellStart"/>
+            <w:r>
+              <w:rPr>
+                <w:rFonts w:ascii="Times New Roman" w:eastAsia="Times New Roman" w:hAnsi="Times New Roman" w:cs="Times New Roman"/>
+                <w:sz w:val="20"/>
+              </w:rPr>
+              <w:t>definition_file</w:t>
+            </w:r>
+            <w:proofErr w:type="spellEnd"/>
+            <w:r>
+              <w:rPr>
+                <w:rFonts w:ascii="Times New Roman" w:eastAsia="Times New Roman" w:hAnsi="Times New Roman" w:cs="Times New Roman"/>
+                <w:sz w:val="20"/>
+              </w:rPr>
+              <w:t xml:space="preserve"> )</w:t>
             </w:r>
           </w:p>
         </w:tc>
@@ -1036,19 +1319,67 @@
                 <w:rFonts w:ascii="Times New Roman" w:eastAsia="Times New Roman" w:hAnsi="Times New Roman" w:cs="Times New Roman"/>
                 <w:sz w:val="20"/>
               </w:rPr>
-              <w:t>List&lt;string&gt; invalid_definition = {“state1 STATE1”, “INPUT_ALPHABET:”}</w:t>
-            </w:r>
-          </w:p>
-          <w:p>
-            <w:pPr>
-              <w:spacing w:line="240" w:lineRule="auto"/>
-            </w:pPr>
-            <w:r>
-              <w:rPr>
-                <w:rFonts w:ascii="Times New Roman" w:eastAsia="Times New Roman" w:hAnsi="Times New Roman" w:cs="Times New Roman"/>
-                <w:sz w:val="20"/>
-              </w:rPr>
-              <w:t>States test_state = new States()</w:t>
+              <w:t xml:space="preserve">List&lt;string&gt; </w:t>
+            </w:r>
+            <w:proofErr w:type="spellStart"/>
+            <w:r>
+              <w:rPr>
+                <w:rFonts w:ascii="Times New Roman" w:eastAsia="Times New Roman" w:hAnsi="Times New Roman" w:cs="Times New Roman"/>
+                <w:sz w:val="20"/>
+              </w:rPr>
+              <w:t>invalid_definition</w:t>
+            </w:r>
+            <w:proofErr w:type="spellEnd"/>
+            <w:r>
+              <w:rPr>
+                <w:rFonts w:ascii="Times New Roman" w:eastAsia="Times New Roman" w:hAnsi="Times New Roman" w:cs="Times New Roman"/>
+                <w:sz w:val="20"/>
+              </w:rPr>
+              <w:t xml:space="preserve"> = {“state1 </w:t>
+            </w:r>
+            <w:proofErr w:type="spellStart"/>
+            <w:r>
+              <w:rPr>
+                <w:rFonts w:ascii="Times New Roman" w:eastAsia="Times New Roman" w:hAnsi="Times New Roman" w:cs="Times New Roman"/>
+                <w:sz w:val="20"/>
+              </w:rPr>
+              <w:t>STATE1</w:t>
+            </w:r>
+            <w:proofErr w:type="spellEnd"/>
+            <w:r>
+              <w:rPr>
+                <w:rFonts w:ascii="Times New Roman" w:eastAsia="Times New Roman" w:hAnsi="Times New Roman" w:cs="Times New Roman"/>
+                <w:sz w:val="20"/>
+              </w:rPr>
+              <w:t>”, “INPUT_ALPHABET:”}</w:t>
+            </w:r>
+          </w:p>
+          <w:p>
+            <w:pPr>
+              <w:spacing w:line="240" w:lineRule="auto"/>
+            </w:pPr>
+            <w:r>
+              <w:rPr>
+                <w:rFonts w:ascii="Times New Roman" w:eastAsia="Times New Roman" w:hAnsi="Times New Roman" w:cs="Times New Roman"/>
+                <w:sz w:val="20"/>
+              </w:rPr>
+              <w:t xml:space="preserve">States </w:t>
+            </w:r>
+            <w:proofErr w:type="spellStart"/>
+            <w:r>
+              <w:rPr>
+                <w:rFonts w:ascii="Times New Roman" w:eastAsia="Times New Roman" w:hAnsi="Times New Roman" w:cs="Times New Roman"/>
+                <w:sz w:val="20"/>
+              </w:rPr>
+              <w:t>test_state</w:t>
+            </w:r>
+            <w:proofErr w:type="spellEnd"/>
+            <w:r>
+              <w:rPr>
+                <w:rFonts w:ascii="Times New Roman" w:eastAsia="Times New Roman" w:hAnsi="Times New Roman" w:cs="Times New Roman"/>
+                <w:sz w:val="20"/>
+              </w:rPr>
+              <w:t xml:space="preserve"> = new States()</w:t>
             </w:r>
           </w:p>
         </w:tc>
@@ -1273,8 +1604,17 @@
                 <w:rFonts w:ascii="Times New Roman" w:eastAsia="Times New Roman" w:hAnsi="Times New Roman" w:cs="Times New Roman"/>
                 <w:sz w:val="20"/>
               </w:rPr>
-              <w:t>3.1.3 - ParseDefinition_CheckForAtLeastOneState</w:t>
-            </w:r>
+              <w:t xml:space="preserve">3.1.3 - </w:t>
+            </w:r>
+            <w:proofErr w:type="spellStart"/>
+            <w:r>
+              <w:rPr>
+                <w:rFonts w:ascii="Times New Roman" w:eastAsia="Times New Roman" w:hAnsi="Times New Roman" w:cs="Times New Roman"/>
+                <w:sz w:val="20"/>
+              </w:rPr>
+              <w:t>ParseDefinition_CheckForAtLeastOneState</w:t>
+            </w:r>
+            <w:proofErr w:type="spellEnd"/>
           </w:p>
         </w:tc>
       </w:tr>
@@ -1407,19 +1747,76 @@
                 <w:rFonts w:ascii="Times New Roman" w:eastAsia="Times New Roman" w:hAnsi="Times New Roman" w:cs="Times New Roman"/>
                 <w:sz w:val="20"/>
               </w:rPr>
-              <w:t>Name:  States.load()</w:t>
-            </w:r>
-          </w:p>
-          <w:p>
-            <w:pPr>
-              <w:spacing w:line="240" w:lineRule="auto"/>
-            </w:pPr>
-            <w:r>
-              <w:rPr>
-                <w:rFonts w:ascii="Times New Roman" w:eastAsia="Times New Roman" w:hAnsi="Times New Roman" w:cs="Times New Roman"/>
-                <w:sz w:val="20"/>
-              </w:rPr>
-              <w:t>bool States.load( List&lt;string&gt; definition_file )</w:t>
+              <w:t xml:space="preserve">Name:  </w:t>
+            </w:r>
+            <w:proofErr w:type="spellStart"/>
+            <w:r>
+              <w:rPr>
+                <w:rFonts w:ascii="Times New Roman" w:eastAsia="Times New Roman" w:hAnsi="Times New Roman" w:cs="Times New Roman"/>
+                <w:sz w:val="20"/>
+              </w:rPr>
+              <w:t>States.load</w:t>
+            </w:r>
+            <w:proofErr w:type="spellEnd"/>
+            <w:r>
+              <w:rPr>
+                <w:rFonts w:ascii="Times New Roman" w:eastAsia="Times New Roman" w:hAnsi="Times New Roman" w:cs="Times New Roman"/>
+                <w:sz w:val="20"/>
+              </w:rPr>
+              <w:t>()</w:t>
+            </w:r>
+          </w:p>
+          <w:p>
+            <w:pPr>
+              <w:spacing w:line="240" w:lineRule="auto"/>
+            </w:pPr>
+            <w:proofErr w:type="spellStart"/>
+            <w:r>
+              <w:rPr>
+                <w:rFonts w:ascii="Times New Roman" w:eastAsia="Times New Roman" w:hAnsi="Times New Roman" w:cs="Times New Roman"/>
+                <w:sz w:val="20"/>
+              </w:rPr>
+              <w:t>bool</w:t>
+            </w:r>
+            <w:proofErr w:type="spellEnd"/>
+            <w:r>
+              <w:rPr>
+                <w:rFonts w:ascii="Times New Roman" w:eastAsia="Times New Roman" w:hAnsi="Times New Roman" w:cs="Times New Roman"/>
+                <w:sz w:val="20"/>
+              </w:rPr>
+              <w:t xml:space="preserve"> </w:t>
+            </w:r>
+            <w:proofErr w:type="spellStart"/>
+            <w:r>
+              <w:rPr>
+                <w:rFonts w:ascii="Times New Roman" w:eastAsia="Times New Roman" w:hAnsi="Times New Roman" w:cs="Times New Roman"/>
+                <w:sz w:val="20"/>
+              </w:rPr>
+              <w:t>States.load</w:t>
+            </w:r>
+            <w:proofErr w:type="spellEnd"/>
+            <w:r>
+              <w:rPr>
+                <w:rFonts w:ascii="Times New Roman" w:eastAsia="Times New Roman" w:hAnsi="Times New Roman" w:cs="Times New Roman"/>
+                <w:sz w:val="20"/>
+              </w:rPr>
+              <w:t xml:space="preserve">( List&lt;string&gt; </w:t>
+            </w:r>
+            <w:proofErr w:type="spellStart"/>
+            <w:r>
+              <w:rPr>
+                <w:rFonts w:ascii="Times New Roman" w:eastAsia="Times New Roman" w:hAnsi="Times New Roman" w:cs="Times New Roman"/>
+                <w:sz w:val="20"/>
+              </w:rPr>
+              <w:t>definition_file</w:t>
+            </w:r>
+            <w:proofErr w:type="spellEnd"/>
+            <w:r>
+              <w:rPr>
+                <w:rFonts w:ascii="Times New Roman" w:eastAsia="Times New Roman" w:hAnsi="Times New Roman" w:cs="Times New Roman"/>
+                <w:sz w:val="20"/>
+              </w:rPr>
+              <w:t xml:space="preserve"> )</w:t>
             </w:r>
           </w:p>
         </w:tc>
@@ -1480,19 +1877,51 @@
                 <w:rFonts w:ascii="Times New Roman" w:eastAsia="Times New Roman" w:hAnsi="Times New Roman" w:cs="Times New Roman"/>
                 <w:sz w:val="20"/>
               </w:rPr>
-              <w:t>List&lt;string&gt; invalid_definition = (“”, “INPUT_ALPHABET:”)</w:t>
-            </w:r>
-          </w:p>
-          <w:p>
-            <w:pPr>
-              <w:spacing w:line="240" w:lineRule="auto"/>
-            </w:pPr>
-            <w:r>
-              <w:rPr>
-                <w:rFonts w:ascii="Times New Roman" w:eastAsia="Times New Roman" w:hAnsi="Times New Roman" w:cs="Times New Roman"/>
-                <w:sz w:val="20"/>
-              </w:rPr>
-              <w:t>States test_state = new States()</w:t>
+              <w:t xml:space="preserve">List&lt;string&gt; </w:t>
+            </w:r>
+            <w:proofErr w:type="spellStart"/>
+            <w:r>
+              <w:rPr>
+                <w:rFonts w:ascii="Times New Roman" w:eastAsia="Times New Roman" w:hAnsi="Times New Roman" w:cs="Times New Roman"/>
+                <w:sz w:val="20"/>
+              </w:rPr>
+              <w:t>invalid_definition</w:t>
+            </w:r>
+            <w:proofErr w:type="spellEnd"/>
+            <w:r>
+              <w:rPr>
+                <w:rFonts w:ascii="Times New Roman" w:eastAsia="Times New Roman" w:hAnsi="Times New Roman" w:cs="Times New Roman"/>
+                <w:sz w:val="20"/>
+              </w:rPr>
+              <w:t xml:space="preserve"> = (“”, “INPUT_ALPHABET:”)</w:t>
+            </w:r>
+          </w:p>
+          <w:p>
+            <w:pPr>
+              <w:spacing w:line="240" w:lineRule="auto"/>
+            </w:pPr>
+            <w:r>
+              <w:rPr>
+                <w:rFonts w:ascii="Times New Roman" w:eastAsia="Times New Roman" w:hAnsi="Times New Roman" w:cs="Times New Roman"/>
+                <w:sz w:val="20"/>
+              </w:rPr>
+              <w:t xml:space="preserve">States </w:t>
+            </w:r>
+            <w:proofErr w:type="spellStart"/>
+            <w:r>
+              <w:rPr>
+                <w:rFonts w:ascii="Times New Roman" w:eastAsia="Times New Roman" w:hAnsi="Times New Roman" w:cs="Times New Roman"/>
+                <w:sz w:val="20"/>
+              </w:rPr>
+              <w:t>test_state</w:t>
+            </w:r>
+            <w:proofErr w:type="spellEnd"/>
+            <w:r>
+              <w:rPr>
+                <w:rFonts w:ascii="Times New Roman" w:eastAsia="Times New Roman" w:hAnsi="Times New Roman" w:cs="Times New Roman"/>
+                <w:sz w:val="20"/>
+              </w:rPr>
+              <w:t xml:space="preserve"> = new States()</w:t>
             </w:r>
           </w:p>
         </w:tc>
@@ -1614,7 +2043,23 @@
                 <w:rFonts w:ascii="Times New Roman" w:eastAsia="Times New Roman" w:hAnsi="Times New Roman" w:cs="Times New Roman"/>
                 <w:sz w:val="20"/>
               </w:rPr>
-              <w:t>A false boolean should be returned from the load class method of the States class.</w:t>
+              <w:t xml:space="preserve">A false </w:t>
+            </w:r>
+            <w:proofErr w:type="spellStart"/>
+            <w:r>
+              <w:rPr>
+                <w:rFonts w:ascii="Times New Roman" w:eastAsia="Times New Roman" w:hAnsi="Times New Roman" w:cs="Times New Roman"/>
+                <w:sz w:val="20"/>
+              </w:rPr>
+              <w:t>boolean</w:t>
+            </w:r>
+            <w:proofErr w:type="spellEnd"/>
+            <w:r>
+              <w:rPr>
+                <w:rFonts w:ascii="Times New Roman" w:eastAsia="Times New Roman" w:hAnsi="Times New Roman" w:cs="Times New Roman"/>
+                <w:sz w:val="20"/>
+              </w:rPr>
+              <w:t xml:space="preserve"> should be returned from the load class method of the States class.</w:t>
             </w:r>
           </w:p>
         </w:tc>
@@ -1688,8 +2133,17 @@
                 <w:rFonts w:ascii="Times New Roman" w:eastAsia="Times New Roman" w:hAnsi="Times New Roman" w:cs="Times New Roman"/>
                 <w:sz w:val="20"/>
               </w:rPr>
-              <w:t>3.1.4 - ParseDefinition_CheckForValidStateCharacters</w:t>
-            </w:r>
+              <w:t xml:space="preserve">3.1.4 - </w:t>
+            </w:r>
+            <w:proofErr w:type="spellStart"/>
+            <w:r>
+              <w:rPr>
+                <w:rFonts w:ascii="Times New Roman" w:eastAsia="Times New Roman" w:hAnsi="Times New Roman" w:cs="Times New Roman"/>
+                <w:sz w:val="20"/>
+              </w:rPr>
+              <w:t>ParseDefinition_CheckForValidStateCharacters</w:t>
+            </w:r>
+            <w:proofErr w:type="spellEnd"/>
           </w:p>
         </w:tc>
       </w:tr>
@@ -1822,19 +2276,76 @@
                 <w:rFonts w:ascii="Times New Roman" w:eastAsia="Times New Roman" w:hAnsi="Times New Roman" w:cs="Times New Roman"/>
                 <w:sz w:val="20"/>
               </w:rPr>
-              <w:t>Name:  States.load()</w:t>
-            </w:r>
-          </w:p>
-          <w:p>
-            <w:pPr>
-              <w:spacing w:line="240" w:lineRule="auto"/>
-            </w:pPr>
-            <w:r>
-              <w:rPr>
-                <w:rFonts w:ascii="Times New Roman" w:eastAsia="Times New Roman" w:hAnsi="Times New Roman" w:cs="Times New Roman"/>
-                <w:sz w:val="20"/>
-              </w:rPr>
-              <w:t>bool States.load( List&lt;string&gt; definition_file)</w:t>
+              <w:t xml:space="preserve">Name:  </w:t>
+            </w:r>
+            <w:proofErr w:type="spellStart"/>
+            <w:r>
+              <w:rPr>
+                <w:rFonts w:ascii="Times New Roman" w:eastAsia="Times New Roman" w:hAnsi="Times New Roman" w:cs="Times New Roman"/>
+                <w:sz w:val="20"/>
+              </w:rPr>
+              <w:t>States.load</w:t>
+            </w:r>
+            <w:proofErr w:type="spellEnd"/>
+            <w:r>
+              <w:rPr>
+                <w:rFonts w:ascii="Times New Roman" w:eastAsia="Times New Roman" w:hAnsi="Times New Roman" w:cs="Times New Roman"/>
+                <w:sz w:val="20"/>
+              </w:rPr>
+              <w:t>()</w:t>
+            </w:r>
+          </w:p>
+          <w:p>
+            <w:pPr>
+              <w:spacing w:line="240" w:lineRule="auto"/>
+            </w:pPr>
+            <w:proofErr w:type="spellStart"/>
+            <w:r>
+              <w:rPr>
+                <w:rFonts w:ascii="Times New Roman" w:eastAsia="Times New Roman" w:hAnsi="Times New Roman" w:cs="Times New Roman"/>
+                <w:sz w:val="20"/>
+              </w:rPr>
+              <w:t>bool</w:t>
+            </w:r>
+            <w:proofErr w:type="spellEnd"/>
+            <w:r>
+              <w:rPr>
+                <w:rFonts w:ascii="Times New Roman" w:eastAsia="Times New Roman" w:hAnsi="Times New Roman" w:cs="Times New Roman"/>
+                <w:sz w:val="20"/>
+              </w:rPr>
+              <w:t xml:space="preserve"> </w:t>
+            </w:r>
+            <w:proofErr w:type="spellStart"/>
+            <w:r>
+              <w:rPr>
+                <w:rFonts w:ascii="Times New Roman" w:eastAsia="Times New Roman" w:hAnsi="Times New Roman" w:cs="Times New Roman"/>
+                <w:sz w:val="20"/>
+              </w:rPr>
+              <w:t>States.load</w:t>
+            </w:r>
+            <w:proofErr w:type="spellEnd"/>
+            <w:r>
+              <w:rPr>
+                <w:rFonts w:ascii="Times New Roman" w:eastAsia="Times New Roman" w:hAnsi="Times New Roman" w:cs="Times New Roman"/>
+                <w:sz w:val="20"/>
+              </w:rPr>
+              <w:t xml:space="preserve">( List&lt;string&gt; </w:t>
+            </w:r>
+            <w:proofErr w:type="spellStart"/>
+            <w:r>
+              <w:rPr>
+                <w:rFonts w:ascii="Times New Roman" w:eastAsia="Times New Roman" w:hAnsi="Times New Roman" w:cs="Times New Roman"/>
+                <w:sz w:val="20"/>
+              </w:rPr>
+              <w:t>definition_file</w:t>
+            </w:r>
+            <w:proofErr w:type="spellEnd"/>
+            <w:r>
+              <w:rPr>
+                <w:rFonts w:ascii="Times New Roman" w:eastAsia="Times New Roman" w:hAnsi="Times New Roman" w:cs="Times New Roman"/>
+                <w:sz w:val="20"/>
+              </w:rPr>
+              <w:t>)</w:t>
             </w:r>
           </w:p>
         </w:tc>
@@ -1895,19 +2406,51 @@
                 <w:rFonts w:ascii="Times New Roman" w:eastAsia="Times New Roman" w:hAnsi="Times New Roman" w:cs="Times New Roman"/>
                 <w:sz w:val="20"/>
               </w:rPr>
-              <w:t>List&lt;string&gt; invalid_definition = (“$”, “INPUT_ALPHABET:”)</w:t>
-            </w:r>
-          </w:p>
-          <w:p>
-            <w:pPr>
-              <w:spacing w:line="240" w:lineRule="auto"/>
-            </w:pPr>
-            <w:r>
-              <w:rPr>
-                <w:rFonts w:ascii="Times New Roman" w:eastAsia="Times New Roman" w:hAnsi="Times New Roman" w:cs="Times New Roman"/>
-                <w:sz w:val="20"/>
-              </w:rPr>
-              <w:t>States test_state = new States()</w:t>
+              <w:t xml:space="preserve">List&lt;string&gt; </w:t>
+            </w:r>
+            <w:proofErr w:type="spellStart"/>
+            <w:r>
+              <w:rPr>
+                <w:rFonts w:ascii="Times New Roman" w:eastAsia="Times New Roman" w:hAnsi="Times New Roman" w:cs="Times New Roman"/>
+                <w:sz w:val="20"/>
+              </w:rPr>
+              <w:t>invalid_definition</w:t>
+            </w:r>
+            <w:proofErr w:type="spellEnd"/>
+            <w:r>
+              <w:rPr>
+                <w:rFonts w:ascii="Times New Roman" w:eastAsia="Times New Roman" w:hAnsi="Times New Roman" w:cs="Times New Roman"/>
+                <w:sz w:val="20"/>
+              </w:rPr>
+              <w:t xml:space="preserve"> = (“$”, “INPUT_ALPHABET:”)</w:t>
+            </w:r>
+          </w:p>
+          <w:p>
+            <w:pPr>
+              <w:spacing w:line="240" w:lineRule="auto"/>
+            </w:pPr>
+            <w:r>
+              <w:rPr>
+                <w:rFonts w:ascii="Times New Roman" w:eastAsia="Times New Roman" w:hAnsi="Times New Roman" w:cs="Times New Roman"/>
+                <w:sz w:val="20"/>
+              </w:rPr>
+              <w:t xml:space="preserve">States </w:t>
+            </w:r>
+            <w:proofErr w:type="spellStart"/>
+            <w:r>
+              <w:rPr>
+                <w:rFonts w:ascii="Times New Roman" w:eastAsia="Times New Roman" w:hAnsi="Times New Roman" w:cs="Times New Roman"/>
+                <w:sz w:val="20"/>
+              </w:rPr>
+              <w:t>test_state</w:t>
+            </w:r>
+            <w:proofErr w:type="spellEnd"/>
+            <w:r>
+              <w:rPr>
+                <w:rFonts w:ascii="Times New Roman" w:eastAsia="Times New Roman" w:hAnsi="Times New Roman" w:cs="Times New Roman"/>
+                <w:sz w:val="20"/>
+              </w:rPr>
+              <w:t xml:space="preserve"> = new States()</w:t>
             </w:r>
           </w:p>
         </w:tc>
@@ -2029,7 +2572,23 @@
                 <w:rFonts w:ascii="Times New Roman" w:eastAsia="Times New Roman" w:hAnsi="Times New Roman" w:cs="Times New Roman"/>
                 <w:sz w:val="20"/>
               </w:rPr>
-              <w:t>A false boolean should be returned from the load method of the States class.</w:t>
+              <w:t xml:space="preserve">A false </w:t>
+            </w:r>
+            <w:proofErr w:type="spellStart"/>
+            <w:r>
+              <w:rPr>
+                <w:rFonts w:ascii="Times New Roman" w:eastAsia="Times New Roman" w:hAnsi="Times New Roman" w:cs="Times New Roman"/>
+                <w:sz w:val="20"/>
+              </w:rPr>
+              <w:t>boolean</w:t>
+            </w:r>
+            <w:proofErr w:type="spellEnd"/>
+            <w:r>
+              <w:rPr>
+                <w:rFonts w:ascii="Times New Roman" w:eastAsia="Times New Roman" w:hAnsi="Times New Roman" w:cs="Times New Roman"/>
+                <w:sz w:val="20"/>
+              </w:rPr>
+              <w:t xml:space="preserve"> should be returned from the load method of the States class.</w:t>
             </w:r>
           </w:p>
         </w:tc>
@@ -2132,8 +2691,17 @@
                 <w:rFonts w:ascii="Times New Roman" w:eastAsia="Times New Roman" w:hAnsi="Times New Roman" w:cs="Times New Roman"/>
                 <w:sz w:val="20"/>
               </w:rPr>
-              <w:t>3.1.5 - ParseDefinition_CheckThatElementsAreLengthOne</w:t>
-            </w:r>
+              <w:t xml:space="preserve">3.1.5 - </w:t>
+            </w:r>
+            <w:proofErr w:type="spellStart"/>
+            <w:r>
+              <w:rPr>
+                <w:rFonts w:ascii="Times New Roman" w:eastAsia="Times New Roman" w:hAnsi="Times New Roman" w:cs="Times New Roman"/>
+                <w:sz w:val="20"/>
+              </w:rPr>
+              <w:t>ParseDefinition_CheckThatElementsAreLengthOne</w:t>
+            </w:r>
+            <w:proofErr w:type="spellEnd"/>
           </w:p>
         </w:tc>
       </w:tr>
@@ -2272,19 +2840,76 @@
                 <w:rFonts w:ascii="Times New Roman" w:eastAsia="Times New Roman" w:hAnsi="Times New Roman" w:cs="Times New Roman"/>
                 <w:sz w:val="20"/>
               </w:rPr>
-              <w:t>Name:  InputAlphabet.load()</w:t>
-            </w:r>
-          </w:p>
-          <w:p>
-            <w:pPr>
-              <w:spacing w:line="240" w:lineRule="auto"/>
-            </w:pPr>
-            <w:r>
-              <w:rPr>
-                <w:rFonts w:ascii="Times New Roman" w:eastAsia="Times New Roman" w:hAnsi="Times New Roman" w:cs="Times New Roman"/>
-                <w:sz w:val="20"/>
-              </w:rPr>
-              <w:t>bool InputAlphabet.load( List&lt;string&gt; definition_file )</w:t>
+              <w:t xml:space="preserve">Name:  </w:t>
+            </w:r>
+            <w:proofErr w:type="spellStart"/>
+            <w:r>
+              <w:rPr>
+                <w:rFonts w:ascii="Times New Roman" w:eastAsia="Times New Roman" w:hAnsi="Times New Roman" w:cs="Times New Roman"/>
+                <w:sz w:val="20"/>
+              </w:rPr>
+              <w:t>InputAlphabet.load</w:t>
+            </w:r>
+            <w:proofErr w:type="spellEnd"/>
+            <w:r>
+              <w:rPr>
+                <w:rFonts w:ascii="Times New Roman" w:eastAsia="Times New Roman" w:hAnsi="Times New Roman" w:cs="Times New Roman"/>
+                <w:sz w:val="20"/>
+              </w:rPr>
+              <w:t>()</w:t>
+            </w:r>
+          </w:p>
+          <w:p>
+            <w:pPr>
+              <w:spacing w:line="240" w:lineRule="auto"/>
+            </w:pPr>
+            <w:proofErr w:type="spellStart"/>
+            <w:r>
+              <w:rPr>
+                <w:rFonts w:ascii="Times New Roman" w:eastAsia="Times New Roman" w:hAnsi="Times New Roman" w:cs="Times New Roman"/>
+                <w:sz w:val="20"/>
+              </w:rPr>
+              <w:t>bool</w:t>
+            </w:r>
+            <w:proofErr w:type="spellEnd"/>
+            <w:r>
+              <w:rPr>
+                <w:rFonts w:ascii="Times New Roman" w:eastAsia="Times New Roman" w:hAnsi="Times New Roman" w:cs="Times New Roman"/>
+                <w:sz w:val="20"/>
+              </w:rPr>
+              <w:t xml:space="preserve"> </w:t>
+            </w:r>
+            <w:proofErr w:type="spellStart"/>
+            <w:r>
+              <w:rPr>
+                <w:rFonts w:ascii="Times New Roman" w:eastAsia="Times New Roman" w:hAnsi="Times New Roman" w:cs="Times New Roman"/>
+                <w:sz w:val="20"/>
+              </w:rPr>
+              <w:t>InputAlphabet.load</w:t>
+            </w:r>
+            <w:proofErr w:type="spellEnd"/>
+            <w:r>
+              <w:rPr>
+                <w:rFonts w:ascii="Times New Roman" w:eastAsia="Times New Roman" w:hAnsi="Times New Roman" w:cs="Times New Roman"/>
+                <w:sz w:val="20"/>
+              </w:rPr>
+              <w:t xml:space="preserve">( List&lt;string&gt; </w:t>
+            </w:r>
+            <w:proofErr w:type="spellStart"/>
+            <w:r>
+              <w:rPr>
+                <w:rFonts w:ascii="Times New Roman" w:eastAsia="Times New Roman" w:hAnsi="Times New Roman" w:cs="Times New Roman"/>
+                <w:sz w:val="20"/>
+              </w:rPr>
+              <w:t>definition_file</w:t>
+            </w:r>
+            <w:proofErr w:type="spellEnd"/>
+            <w:r>
+              <w:rPr>
+                <w:rFonts w:ascii="Times New Roman" w:eastAsia="Times New Roman" w:hAnsi="Times New Roman" w:cs="Times New Roman"/>
+                <w:sz w:val="20"/>
+              </w:rPr>
+              <w:t xml:space="preserve"> )</w:t>
             </w:r>
           </w:p>
         </w:tc>
@@ -2345,19 +2970,76 @@
                 <w:rFonts w:ascii="Times New Roman" w:eastAsia="Times New Roman" w:hAnsi="Times New Roman" w:cs="Times New Roman"/>
                 <w:sz w:val="20"/>
               </w:rPr>
-              <w:t>List&lt;string&gt; invalid_definition = (“ab”, “TAPE_ALPHABET:”)</w:t>
-            </w:r>
-          </w:p>
-          <w:p>
-            <w:pPr>
-              <w:spacing w:line="240" w:lineRule="auto"/>
-            </w:pPr>
-            <w:r>
-              <w:rPr>
-                <w:rFonts w:ascii="Times New Roman" w:eastAsia="Times New Roman" w:hAnsi="Times New Roman" w:cs="Times New Roman"/>
-                <w:sz w:val="20"/>
-              </w:rPr>
-              <w:t>InputAlphabet test_inputalphabet = new InputAlphabet()</w:t>
+              <w:t xml:space="preserve">List&lt;string&gt; </w:t>
+            </w:r>
+            <w:proofErr w:type="spellStart"/>
+            <w:r>
+              <w:rPr>
+                <w:rFonts w:ascii="Times New Roman" w:eastAsia="Times New Roman" w:hAnsi="Times New Roman" w:cs="Times New Roman"/>
+                <w:sz w:val="20"/>
+              </w:rPr>
+              <w:t>invalid_definition</w:t>
+            </w:r>
+            <w:proofErr w:type="spellEnd"/>
+            <w:r>
+              <w:rPr>
+                <w:rFonts w:ascii="Times New Roman" w:eastAsia="Times New Roman" w:hAnsi="Times New Roman" w:cs="Times New Roman"/>
+                <w:sz w:val="20"/>
+              </w:rPr>
+              <w:t xml:space="preserve"> = (“ab”, “TAPE_ALPHABET:”)</w:t>
+            </w:r>
+          </w:p>
+          <w:p>
+            <w:pPr>
+              <w:spacing w:line="240" w:lineRule="auto"/>
+            </w:pPr>
+            <w:proofErr w:type="spellStart"/>
+            <w:r>
+              <w:rPr>
+                <w:rFonts w:ascii="Times New Roman" w:eastAsia="Times New Roman" w:hAnsi="Times New Roman" w:cs="Times New Roman"/>
+                <w:sz w:val="20"/>
+              </w:rPr>
+              <w:t>InputAlphabet</w:t>
+            </w:r>
+            <w:proofErr w:type="spellEnd"/>
+            <w:r>
+              <w:rPr>
+                <w:rFonts w:ascii="Times New Roman" w:eastAsia="Times New Roman" w:hAnsi="Times New Roman" w:cs="Times New Roman"/>
+                <w:sz w:val="20"/>
+              </w:rPr>
+              <w:t xml:space="preserve"> </w:t>
+            </w:r>
+            <w:proofErr w:type="spellStart"/>
+            <w:r>
+              <w:rPr>
+                <w:rFonts w:ascii="Times New Roman" w:eastAsia="Times New Roman" w:hAnsi="Times New Roman" w:cs="Times New Roman"/>
+                <w:sz w:val="20"/>
+              </w:rPr>
+              <w:t>test_inputalphabet</w:t>
+            </w:r>
+            <w:proofErr w:type="spellEnd"/>
+            <w:r>
+              <w:rPr>
+                <w:rFonts w:ascii="Times New Roman" w:eastAsia="Times New Roman" w:hAnsi="Times New Roman" w:cs="Times New Roman"/>
+                <w:sz w:val="20"/>
+              </w:rPr>
+              <w:t xml:space="preserve"> = new </w:t>
+            </w:r>
+            <w:proofErr w:type="spellStart"/>
+            <w:r>
+              <w:rPr>
+                <w:rFonts w:ascii="Times New Roman" w:eastAsia="Times New Roman" w:hAnsi="Times New Roman" w:cs="Times New Roman"/>
+                <w:sz w:val="20"/>
+              </w:rPr>
+              <w:t>InputAlphabet</w:t>
+            </w:r>
+            <w:proofErr w:type="spellEnd"/>
+            <w:r>
+              <w:rPr>
+                <w:rFonts w:ascii="Times New Roman" w:eastAsia="Times New Roman" w:hAnsi="Times New Roman" w:cs="Times New Roman"/>
+                <w:sz w:val="20"/>
+              </w:rPr>
+              <w:t>()</w:t>
             </w:r>
           </w:p>
         </w:tc>
@@ -2479,7 +3161,39 @@
                 <w:rFonts w:ascii="Times New Roman" w:eastAsia="Times New Roman" w:hAnsi="Times New Roman" w:cs="Times New Roman"/>
                 <w:sz w:val="20"/>
               </w:rPr>
-              <w:t>A false boolean should be returned from the load class method of the InputAlphabet class.</w:t>
+              <w:t xml:space="preserve">A false </w:t>
+            </w:r>
+            <w:proofErr w:type="spellStart"/>
+            <w:r>
+              <w:rPr>
+                <w:rFonts w:ascii="Times New Roman" w:eastAsia="Times New Roman" w:hAnsi="Times New Roman" w:cs="Times New Roman"/>
+                <w:sz w:val="20"/>
+              </w:rPr>
+              <w:t>boolean</w:t>
+            </w:r>
+            <w:proofErr w:type="spellEnd"/>
+            <w:r>
+              <w:rPr>
+                <w:rFonts w:ascii="Times New Roman" w:eastAsia="Times New Roman" w:hAnsi="Times New Roman" w:cs="Times New Roman"/>
+                <w:sz w:val="20"/>
+              </w:rPr>
+              <w:t xml:space="preserve"> should be returned from the load class method of the </w:t>
+            </w:r>
+            <w:proofErr w:type="spellStart"/>
+            <w:r>
+              <w:rPr>
+                <w:rFonts w:ascii="Times New Roman" w:eastAsia="Times New Roman" w:hAnsi="Times New Roman" w:cs="Times New Roman"/>
+                <w:sz w:val="20"/>
+              </w:rPr>
+              <w:t>InputAlphabet</w:t>
+            </w:r>
+            <w:proofErr w:type="spellEnd"/>
+            <w:r>
+              <w:rPr>
+                <w:rFonts w:ascii="Times New Roman" w:eastAsia="Times New Roman" w:hAnsi="Times New Roman" w:cs="Times New Roman"/>
+                <w:sz w:val="20"/>
+              </w:rPr>
+              <w:t xml:space="preserve"> class.</w:t>
             </w:r>
           </w:p>
         </w:tc>
@@ -2553,8 +3267,17 @@
                 <w:rFonts w:ascii="Times New Roman" w:eastAsia="Times New Roman" w:hAnsi="Times New Roman" w:cs="Times New Roman"/>
                 <w:sz w:val="20"/>
               </w:rPr>
-              <w:t>3.1.6 - ParseDefinition_CheckForDuplicateInputAlphabetCharacters</w:t>
-            </w:r>
+              <w:t xml:space="preserve">3.1.6 - </w:t>
+            </w:r>
+            <w:proofErr w:type="spellStart"/>
+            <w:r>
+              <w:rPr>
+                <w:rFonts w:ascii="Times New Roman" w:eastAsia="Times New Roman" w:hAnsi="Times New Roman" w:cs="Times New Roman"/>
+                <w:sz w:val="20"/>
+              </w:rPr>
+              <w:t>ParseDefinition_CheckForDuplicateInputAlphabetCharacters</w:t>
+            </w:r>
+            <w:proofErr w:type="spellEnd"/>
           </w:p>
         </w:tc>
       </w:tr>
@@ -2614,7 +3337,23 @@
                 <w:rFonts w:ascii="Times New Roman" w:eastAsia="Times New Roman" w:hAnsi="Times New Roman" w:cs="Times New Roman"/>
                 <w:sz w:val="20"/>
               </w:rPr>
-              <w:t>Verify Conformance of Requirement 4.2.2.3 of  Requirements Document that input alphabet consists of unique elements.  This is accomplished by feeding an invalid definition file that contains duplicate input alphabet elements.</w:t>
+              <w:t xml:space="preserve">Verify Conformance of Requirement 4.2.2.3 </w:t>
+            </w:r>
+            <w:proofErr w:type="gramStart"/>
+            <w:r>
+              <w:rPr>
+                <w:rFonts w:ascii="Times New Roman" w:eastAsia="Times New Roman" w:hAnsi="Times New Roman" w:cs="Times New Roman"/>
+                <w:sz w:val="20"/>
+              </w:rPr>
+              <w:t>of  Requirements</w:t>
+            </w:r>
+            <w:proofErr w:type="gramEnd"/>
+            <w:r>
+              <w:rPr>
+                <w:rFonts w:ascii="Times New Roman" w:eastAsia="Times New Roman" w:hAnsi="Times New Roman" w:cs="Times New Roman"/>
+                <w:sz w:val="20"/>
+              </w:rPr>
+              <w:t xml:space="preserve"> Document that input alphabet consists of unique elements.  This is accomplished by feeding an invalid definition file that contains duplicate input alphabet elements.</w:t>
             </w:r>
           </w:p>
         </w:tc>
@@ -2687,19 +3426,76 @@
                 <w:rFonts w:ascii="Times New Roman" w:eastAsia="Times New Roman" w:hAnsi="Times New Roman" w:cs="Times New Roman"/>
                 <w:sz w:val="20"/>
               </w:rPr>
-              <w:t>Name:  InputAlphabet.load()</w:t>
-            </w:r>
-          </w:p>
-          <w:p>
-            <w:pPr>
-              <w:spacing w:line="240" w:lineRule="auto"/>
-            </w:pPr>
-            <w:r>
-              <w:rPr>
-                <w:rFonts w:ascii="Times New Roman" w:eastAsia="Times New Roman" w:hAnsi="Times New Roman" w:cs="Times New Roman"/>
-                <w:sz w:val="20"/>
-              </w:rPr>
-              <w:t>bool InputAlphabet.load( List&lt;string&gt; definition_file )</w:t>
+              <w:t xml:space="preserve">Name:  </w:t>
+            </w:r>
+            <w:proofErr w:type="spellStart"/>
+            <w:r>
+              <w:rPr>
+                <w:rFonts w:ascii="Times New Roman" w:eastAsia="Times New Roman" w:hAnsi="Times New Roman" w:cs="Times New Roman"/>
+                <w:sz w:val="20"/>
+              </w:rPr>
+              <w:t>InputAlphabet.load</w:t>
+            </w:r>
+            <w:proofErr w:type="spellEnd"/>
+            <w:r>
+              <w:rPr>
+                <w:rFonts w:ascii="Times New Roman" w:eastAsia="Times New Roman" w:hAnsi="Times New Roman" w:cs="Times New Roman"/>
+                <w:sz w:val="20"/>
+              </w:rPr>
+              <w:t>()</w:t>
+            </w:r>
+          </w:p>
+          <w:p>
+            <w:pPr>
+              <w:spacing w:line="240" w:lineRule="auto"/>
+            </w:pPr>
+            <w:proofErr w:type="spellStart"/>
+            <w:r>
+              <w:rPr>
+                <w:rFonts w:ascii="Times New Roman" w:eastAsia="Times New Roman" w:hAnsi="Times New Roman" w:cs="Times New Roman"/>
+                <w:sz w:val="20"/>
+              </w:rPr>
+              <w:t>bool</w:t>
+            </w:r>
+            <w:proofErr w:type="spellEnd"/>
+            <w:r>
+              <w:rPr>
+                <w:rFonts w:ascii="Times New Roman" w:eastAsia="Times New Roman" w:hAnsi="Times New Roman" w:cs="Times New Roman"/>
+                <w:sz w:val="20"/>
+              </w:rPr>
+              <w:t xml:space="preserve"> </w:t>
+            </w:r>
+            <w:proofErr w:type="spellStart"/>
+            <w:r>
+              <w:rPr>
+                <w:rFonts w:ascii="Times New Roman" w:eastAsia="Times New Roman" w:hAnsi="Times New Roman" w:cs="Times New Roman"/>
+                <w:sz w:val="20"/>
+              </w:rPr>
+              <w:t>InputAlphabet.load</w:t>
+            </w:r>
+            <w:proofErr w:type="spellEnd"/>
+            <w:r>
+              <w:rPr>
+                <w:rFonts w:ascii="Times New Roman" w:eastAsia="Times New Roman" w:hAnsi="Times New Roman" w:cs="Times New Roman"/>
+                <w:sz w:val="20"/>
+              </w:rPr>
+              <w:t xml:space="preserve">( List&lt;string&gt; </w:t>
+            </w:r>
+            <w:proofErr w:type="spellStart"/>
+            <w:r>
+              <w:rPr>
+                <w:rFonts w:ascii="Times New Roman" w:eastAsia="Times New Roman" w:hAnsi="Times New Roman" w:cs="Times New Roman"/>
+                <w:sz w:val="20"/>
+              </w:rPr>
+              <w:t>definition_file</w:t>
+            </w:r>
+            <w:proofErr w:type="spellEnd"/>
+            <w:r>
+              <w:rPr>
+                <w:rFonts w:ascii="Times New Roman" w:eastAsia="Times New Roman" w:hAnsi="Times New Roman" w:cs="Times New Roman"/>
+                <w:sz w:val="20"/>
+              </w:rPr>
+              <w:t xml:space="preserve"> )</w:t>
             </w:r>
           </w:p>
         </w:tc>
@@ -2760,19 +3556,76 @@
                 <w:rFonts w:ascii="Times New Roman" w:eastAsia="Times New Roman" w:hAnsi="Times New Roman" w:cs="Times New Roman"/>
                 <w:sz w:val="20"/>
               </w:rPr>
-              <w:t>List&lt;string&gt; invalid_definition = (“ab”, “TAPE_ALPHABET:”)</w:t>
-            </w:r>
-          </w:p>
-          <w:p>
-            <w:pPr>
-              <w:spacing w:line="240" w:lineRule="auto"/>
-            </w:pPr>
-            <w:r>
-              <w:rPr>
-                <w:rFonts w:ascii="Times New Roman" w:eastAsia="Times New Roman" w:hAnsi="Times New Roman" w:cs="Times New Roman"/>
-                <w:sz w:val="20"/>
-              </w:rPr>
-              <w:t>InputAlphabet test_inputalphabet = new InputAlphabet()</w:t>
+              <w:t xml:space="preserve">List&lt;string&gt; </w:t>
+            </w:r>
+            <w:proofErr w:type="spellStart"/>
+            <w:r>
+              <w:rPr>
+                <w:rFonts w:ascii="Times New Roman" w:eastAsia="Times New Roman" w:hAnsi="Times New Roman" w:cs="Times New Roman"/>
+                <w:sz w:val="20"/>
+              </w:rPr>
+              <w:t>invalid_definition</w:t>
+            </w:r>
+            <w:proofErr w:type="spellEnd"/>
+            <w:r>
+              <w:rPr>
+                <w:rFonts w:ascii="Times New Roman" w:eastAsia="Times New Roman" w:hAnsi="Times New Roman" w:cs="Times New Roman"/>
+                <w:sz w:val="20"/>
+              </w:rPr>
+              <w:t xml:space="preserve"> = (“ab”, “TAPE_ALPHABET:”)</w:t>
+            </w:r>
+          </w:p>
+          <w:p>
+            <w:pPr>
+              <w:spacing w:line="240" w:lineRule="auto"/>
+            </w:pPr>
+            <w:proofErr w:type="spellStart"/>
+            <w:r>
+              <w:rPr>
+                <w:rFonts w:ascii="Times New Roman" w:eastAsia="Times New Roman" w:hAnsi="Times New Roman" w:cs="Times New Roman"/>
+                <w:sz w:val="20"/>
+              </w:rPr>
+              <w:t>InputAlphabet</w:t>
+            </w:r>
+            <w:proofErr w:type="spellEnd"/>
+            <w:r>
+              <w:rPr>
+                <w:rFonts w:ascii="Times New Roman" w:eastAsia="Times New Roman" w:hAnsi="Times New Roman" w:cs="Times New Roman"/>
+                <w:sz w:val="20"/>
+              </w:rPr>
+              <w:t xml:space="preserve"> </w:t>
+            </w:r>
+            <w:proofErr w:type="spellStart"/>
+            <w:r>
+              <w:rPr>
+                <w:rFonts w:ascii="Times New Roman" w:eastAsia="Times New Roman" w:hAnsi="Times New Roman" w:cs="Times New Roman"/>
+                <w:sz w:val="20"/>
+              </w:rPr>
+              <w:t>test_inputalphabet</w:t>
+            </w:r>
+            <w:proofErr w:type="spellEnd"/>
+            <w:r>
+              <w:rPr>
+                <w:rFonts w:ascii="Times New Roman" w:eastAsia="Times New Roman" w:hAnsi="Times New Roman" w:cs="Times New Roman"/>
+                <w:sz w:val="20"/>
+              </w:rPr>
+              <w:t xml:space="preserve"> = new </w:t>
+            </w:r>
+            <w:proofErr w:type="spellStart"/>
+            <w:r>
+              <w:rPr>
+                <w:rFonts w:ascii="Times New Roman" w:eastAsia="Times New Roman" w:hAnsi="Times New Roman" w:cs="Times New Roman"/>
+                <w:sz w:val="20"/>
+              </w:rPr>
+              <w:t>InputAlphabet</w:t>
+            </w:r>
+            <w:proofErr w:type="spellEnd"/>
+            <w:r>
+              <w:rPr>
+                <w:rFonts w:ascii="Times New Roman" w:eastAsia="Times New Roman" w:hAnsi="Times New Roman" w:cs="Times New Roman"/>
+                <w:sz w:val="20"/>
+              </w:rPr>
+              <w:t>()</w:t>
             </w:r>
           </w:p>
         </w:tc>
@@ -2894,7 +3747,39 @@
                 <w:rFonts w:ascii="Times New Roman" w:eastAsia="Times New Roman" w:hAnsi="Times New Roman" w:cs="Times New Roman"/>
                 <w:sz w:val="20"/>
               </w:rPr>
-              <w:t>A false boolean should be returned from the load class method of the InputAlphabet class.</w:t>
+              <w:t xml:space="preserve">A false </w:t>
+            </w:r>
+            <w:proofErr w:type="spellStart"/>
+            <w:r>
+              <w:rPr>
+                <w:rFonts w:ascii="Times New Roman" w:eastAsia="Times New Roman" w:hAnsi="Times New Roman" w:cs="Times New Roman"/>
+                <w:sz w:val="20"/>
+              </w:rPr>
+              <w:t>boolean</w:t>
+            </w:r>
+            <w:proofErr w:type="spellEnd"/>
+            <w:r>
+              <w:rPr>
+                <w:rFonts w:ascii="Times New Roman" w:eastAsia="Times New Roman" w:hAnsi="Times New Roman" w:cs="Times New Roman"/>
+                <w:sz w:val="20"/>
+              </w:rPr>
+              <w:t xml:space="preserve"> should be returned from the load class method of the </w:t>
+            </w:r>
+            <w:proofErr w:type="spellStart"/>
+            <w:r>
+              <w:rPr>
+                <w:rFonts w:ascii="Times New Roman" w:eastAsia="Times New Roman" w:hAnsi="Times New Roman" w:cs="Times New Roman"/>
+                <w:sz w:val="20"/>
+              </w:rPr>
+              <w:t>InputAlphabet</w:t>
+            </w:r>
+            <w:proofErr w:type="spellEnd"/>
+            <w:r>
+              <w:rPr>
+                <w:rFonts w:ascii="Times New Roman" w:eastAsia="Times New Roman" w:hAnsi="Times New Roman" w:cs="Times New Roman"/>
+                <w:sz w:val="20"/>
+              </w:rPr>
+              <w:t xml:space="preserve"> class.</w:t>
             </w:r>
           </w:p>
         </w:tc>
@@ -2997,8 +3882,17 @@
                 <w:rFonts w:ascii="Times New Roman" w:eastAsia="Times New Roman" w:hAnsi="Times New Roman" w:cs="Times New Roman"/>
                 <w:sz w:val="20"/>
               </w:rPr>
-              <w:t>3.1.7 - ParseDefinition_TransFunct_Valid</w:t>
-            </w:r>
+              <w:t xml:space="preserve">3.1.7 - </w:t>
+            </w:r>
+            <w:proofErr w:type="spellStart"/>
+            <w:r>
+              <w:rPr>
+                <w:rFonts w:ascii="Times New Roman" w:eastAsia="Times New Roman" w:hAnsi="Times New Roman" w:cs="Times New Roman"/>
+                <w:sz w:val="20"/>
+              </w:rPr>
+              <w:t>ParseDefinition_TransFunct_Valid</w:t>
+            </w:r>
+            <w:proofErr w:type="spellEnd"/>
           </w:p>
         </w:tc>
       </w:tr>
@@ -3114,6 +4008,7 @@
             <w:pPr>
               <w:spacing w:line="240" w:lineRule="auto"/>
             </w:pPr>
+            <w:proofErr w:type="spellStart"/>
             <w:r>
               <w:rPr>
                 <w:rFonts w:ascii="Times New Roman" w:eastAsia="Times New Roman" w:hAnsi="Times New Roman" w:cs="Times New Roman"/>
@@ -3121,6 +4016,7 @@
               </w:rPr>
               <w:t>transition_function</w:t>
             </w:r>
+            <w:proofErr w:type="spellEnd"/>
           </w:p>
         </w:tc>
       </w:tr>
@@ -3297,12 +4193,37 @@
             <w:pPr>
               <w:spacing w:line="240" w:lineRule="auto"/>
             </w:pPr>
-            <w:r>
-              <w:rPr>
-                <w:rFonts w:ascii="Times New Roman" w:eastAsia="Times New Roman" w:hAnsi="Times New Roman" w:cs="Times New Roman"/>
-                <w:sz w:val="20"/>
-              </w:rPr>
-              <w:t>all 5 fields are correctly parsed and stored in transition_function class.</w:t>
+            <w:proofErr w:type="gramStart"/>
+            <w:r>
+              <w:rPr>
+                <w:rFonts w:ascii="Times New Roman" w:eastAsia="Times New Roman" w:hAnsi="Times New Roman" w:cs="Times New Roman"/>
+                <w:sz w:val="20"/>
+              </w:rPr>
+              <w:t>all</w:t>
+            </w:r>
+            <w:proofErr w:type="gramEnd"/>
+            <w:r>
+              <w:rPr>
+                <w:rFonts w:ascii="Times New Roman" w:eastAsia="Times New Roman" w:hAnsi="Times New Roman" w:cs="Times New Roman"/>
+                <w:sz w:val="20"/>
+              </w:rPr>
+              <w:t xml:space="preserve"> 5 fields are correctly parsed and stored in </w:t>
+            </w:r>
+            <w:proofErr w:type="spellStart"/>
+            <w:r>
+              <w:rPr>
+                <w:rFonts w:ascii="Times New Roman" w:eastAsia="Times New Roman" w:hAnsi="Times New Roman" w:cs="Times New Roman"/>
+                <w:sz w:val="20"/>
+              </w:rPr>
+              <w:t>transition_function</w:t>
+            </w:r>
+            <w:proofErr w:type="spellEnd"/>
+            <w:r>
+              <w:rPr>
+                <w:rFonts w:ascii="Times New Roman" w:eastAsia="Times New Roman" w:hAnsi="Times New Roman" w:cs="Times New Roman"/>
+                <w:sz w:val="20"/>
+              </w:rPr>
+              <w:t xml:space="preserve"> class.</w:t>
             </w:r>
           </w:p>
         </w:tc>
@@ -3376,8 +4297,17 @@
                 <w:rFonts w:ascii="Times New Roman" w:eastAsia="Times New Roman" w:hAnsi="Times New Roman" w:cs="Times New Roman"/>
                 <w:sz w:val="20"/>
               </w:rPr>
-              <w:t>3.1.8 - ParseDefinition_TransFunct_InvalidFieldCount</w:t>
-            </w:r>
+              <w:t xml:space="preserve">3.1.8 - </w:t>
+            </w:r>
+            <w:proofErr w:type="spellStart"/>
+            <w:r>
+              <w:rPr>
+                <w:rFonts w:ascii="Times New Roman" w:eastAsia="Times New Roman" w:hAnsi="Times New Roman" w:cs="Times New Roman"/>
+                <w:sz w:val="20"/>
+              </w:rPr>
+              <w:t>ParseDefinition_TransFunct_InvalidFieldCount</w:t>
+            </w:r>
+            <w:proofErr w:type="spellEnd"/>
           </w:p>
         </w:tc>
       </w:tr>
@@ -3493,6 +4423,7 @@
             <w:pPr>
               <w:spacing w:line="240" w:lineRule="auto"/>
             </w:pPr>
+            <w:proofErr w:type="spellStart"/>
             <w:r>
               <w:rPr>
                 <w:rFonts w:ascii="Times New Roman" w:eastAsia="Times New Roman" w:hAnsi="Times New Roman" w:cs="Times New Roman"/>
@@ -3500,6 +4431,7 @@
               </w:rPr>
               <w:t>transition_function</w:t>
             </w:r>
+            <w:proofErr w:type="spellEnd"/>
           </w:p>
         </w:tc>
       </w:tr>
@@ -3755,8 +4687,17 @@
                 <w:rFonts w:ascii="Times New Roman" w:eastAsia="Times New Roman" w:hAnsi="Times New Roman" w:cs="Times New Roman"/>
                 <w:sz w:val="20"/>
               </w:rPr>
-              <w:t>3.1.9 - ParseDefinition_TransFunct_InvalidChar</w:t>
-            </w:r>
+              <w:t xml:space="preserve">3.1.9 - </w:t>
+            </w:r>
+            <w:proofErr w:type="spellStart"/>
+            <w:r>
+              <w:rPr>
+                <w:rFonts w:ascii="Times New Roman" w:eastAsia="Times New Roman" w:hAnsi="Times New Roman" w:cs="Times New Roman"/>
+                <w:sz w:val="20"/>
+              </w:rPr>
+              <w:t>ParseDefinition_TransFunct_InvalidChar</w:t>
+            </w:r>
+            <w:proofErr w:type="spellEnd"/>
           </w:p>
         </w:tc>
       </w:tr>
@@ -3872,6 +4813,7 @@
             <w:pPr>
               <w:spacing w:line="240" w:lineRule="auto"/>
             </w:pPr>
+            <w:proofErr w:type="spellStart"/>
             <w:r>
               <w:rPr>
                 <w:rFonts w:ascii="Times New Roman" w:eastAsia="Times New Roman" w:hAnsi="Times New Roman" w:cs="Times New Roman"/>
@@ -3879,6 +4821,7 @@
               </w:rPr>
               <w:t>transition_function</w:t>
             </w:r>
+            <w:proofErr w:type="spellEnd"/>
           </w:p>
         </w:tc>
       </w:tr>
@@ -4134,8 +5077,17 @@
                 <w:rFonts w:ascii="Times New Roman" w:eastAsia="Times New Roman" w:hAnsi="Times New Roman" w:cs="Times New Roman"/>
                 <w:sz w:val="20"/>
               </w:rPr>
-              <w:t>3.1.10 - ParseDefinition_InitState_TooManyStates</w:t>
-            </w:r>
+              <w:t xml:space="preserve">3.1.10 - </w:t>
+            </w:r>
+            <w:proofErr w:type="spellStart"/>
+            <w:r>
+              <w:rPr>
+                <w:rFonts w:ascii="Times New Roman" w:eastAsia="Times New Roman" w:hAnsi="Times New Roman" w:cs="Times New Roman"/>
+                <w:sz w:val="20"/>
+              </w:rPr>
+              <w:t>ParseDefinition_InitState_TooManyStates</w:t>
+            </w:r>
+            <w:proofErr w:type="spellEnd"/>
           </w:p>
         </w:tc>
       </w:tr>
@@ -4251,6 +5203,7 @@
             <w:pPr>
               <w:spacing w:line="240" w:lineRule="auto"/>
             </w:pPr>
+            <w:proofErr w:type="spellStart"/>
             <w:r>
               <w:rPr>
                 <w:rFonts w:ascii="Times New Roman" w:eastAsia="Times New Roman" w:hAnsi="Times New Roman" w:cs="Times New Roman"/>
@@ -4258,6 +5211,7 @@
               </w:rPr>
               <w:t>turing_machine</w:t>
             </w:r>
+            <w:proofErr w:type="spellEnd"/>
           </w:p>
         </w:tc>
       </w:tr>
@@ -4537,8 +5491,17 @@
                 <w:rFonts w:ascii="Times New Roman" w:eastAsia="Times New Roman" w:hAnsi="Times New Roman" w:cs="Times New Roman"/>
                 <w:sz w:val="20"/>
               </w:rPr>
-              <w:t>3.1.11 - ParseDefinition_BlankChar_NotInAlphabet</w:t>
-            </w:r>
+              <w:t xml:space="preserve">3.1.11 - </w:t>
+            </w:r>
+            <w:proofErr w:type="spellStart"/>
+            <w:r>
+              <w:rPr>
+                <w:rFonts w:ascii="Times New Roman" w:eastAsia="Times New Roman" w:hAnsi="Times New Roman" w:cs="Times New Roman"/>
+                <w:sz w:val="20"/>
+              </w:rPr>
+              <w:t>ParseDefinition_BlankChar_NotInAlphabet</w:t>
+            </w:r>
+            <w:proofErr w:type="spellEnd"/>
           </w:p>
         </w:tc>
       </w:tr>
@@ -4598,7 +5561,23 @@
                 <w:rFonts w:ascii="Times New Roman" w:eastAsia="Times New Roman" w:hAnsi="Times New Roman" w:cs="Times New Roman"/>
                 <w:sz w:val="20"/>
               </w:rPr>
-              <w:t>Blank char must be member of tape_alphabet.</w:t>
+              <w:t xml:space="preserve">Blank char must be member of </w:t>
+            </w:r>
+            <w:proofErr w:type="spellStart"/>
+            <w:r>
+              <w:rPr>
+                <w:rFonts w:ascii="Times New Roman" w:eastAsia="Times New Roman" w:hAnsi="Times New Roman" w:cs="Times New Roman"/>
+                <w:sz w:val="20"/>
+              </w:rPr>
+              <w:t>tape_alphabet</w:t>
+            </w:r>
+            <w:proofErr w:type="spellEnd"/>
+            <w:r>
+              <w:rPr>
+                <w:rFonts w:ascii="Times New Roman" w:eastAsia="Times New Roman" w:hAnsi="Times New Roman" w:cs="Times New Roman"/>
+                <w:sz w:val="20"/>
+              </w:rPr>
+              <w:t>.</w:t>
             </w:r>
           </w:p>
         </w:tc>
@@ -4654,6 +5633,7 @@
             <w:pPr>
               <w:spacing w:line="240" w:lineRule="auto"/>
             </w:pPr>
+            <w:proofErr w:type="spellStart"/>
             <w:r>
               <w:rPr>
                 <w:rFonts w:ascii="Times New Roman" w:eastAsia="Times New Roman" w:hAnsi="Times New Roman" w:cs="Times New Roman"/>
@@ -4661,6 +5641,7 @@
               </w:rPr>
               <w:t>turing_machine</w:t>
             </w:r>
+            <w:proofErr w:type="spellEnd"/>
           </w:p>
         </w:tc>
       </w:tr>
@@ -4715,12 +5696,21 @@
             <w:pPr>
               <w:spacing w:line="240" w:lineRule="auto"/>
             </w:pPr>
-            <w:r>
-              <w:rPr>
-                <w:rFonts w:ascii="Times New Roman" w:eastAsia="Times New Roman" w:hAnsi="Times New Roman" w:cs="Times New Roman"/>
-                <w:sz w:val="20"/>
-              </w:rPr>
-              <w:t>blank char used that is not part of tape alphabet.</w:t>
+            <w:proofErr w:type="gramStart"/>
+            <w:r>
+              <w:rPr>
+                <w:rFonts w:ascii="Times New Roman" w:eastAsia="Times New Roman" w:hAnsi="Times New Roman" w:cs="Times New Roman"/>
+                <w:sz w:val="20"/>
+              </w:rPr>
+              <w:t>blank</w:t>
+            </w:r>
+            <w:proofErr w:type="gramEnd"/>
+            <w:r>
+              <w:rPr>
+                <w:rFonts w:ascii="Times New Roman" w:eastAsia="Times New Roman" w:hAnsi="Times New Roman" w:cs="Times New Roman"/>
+                <w:sz w:val="20"/>
+              </w:rPr>
+              <w:t xml:space="preserve"> char used that is not part of tape alphabet.</w:t>
             </w:r>
           </w:p>
         </w:tc>
@@ -4916,8 +5906,17 @@
                 <w:rFonts w:ascii="Times New Roman" w:eastAsia="Times New Roman" w:hAnsi="Times New Roman" w:cs="Times New Roman"/>
                 <w:sz w:val="20"/>
               </w:rPr>
-              <w:t>3.1.15 - ParseDefinition_FinalStates_NoStates</w:t>
-            </w:r>
+              <w:t xml:space="preserve">3.1.15 - </w:t>
+            </w:r>
+            <w:proofErr w:type="spellStart"/>
+            <w:r>
+              <w:rPr>
+                <w:rFonts w:ascii="Times New Roman" w:eastAsia="Times New Roman" w:hAnsi="Times New Roman" w:cs="Times New Roman"/>
+                <w:sz w:val="20"/>
+              </w:rPr>
+              <w:t>ParseDefinition_FinalStates_NoStates</w:t>
+            </w:r>
+            <w:proofErr w:type="spellEnd"/>
           </w:p>
         </w:tc>
       </w:tr>
@@ -5033,6 +6032,7 @@
             <w:pPr>
               <w:spacing w:line="240" w:lineRule="auto"/>
             </w:pPr>
+            <w:proofErr w:type="spellStart"/>
             <w:r>
               <w:rPr>
                 <w:rFonts w:ascii="Times New Roman" w:eastAsia="Times New Roman" w:hAnsi="Times New Roman" w:cs="Times New Roman"/>
@@ -5040,6 +6040,7 @@
               </w:rPr>
               <w:t>final_states</w:t>
             </w:r>
+            <w:proofErr w:type="spellEnd"/>
           </w:p>
         </w:tc>
       </w:tr>
@@ -5294,8 +6295,17 @@
                 <w:rFonts w:ascii="Times New Roman" w:eastAsia="Times New Roman" w:hAnsi="Times New Roman" w:cs="Times New Roman"/>
                 <w:sz w:val="20"/>
               </w:rPr>
-              <w:t>3.1.16 - ParseDefinition_FinalStates_NotInStates</w:t>
-            </w:r>
+              <w:t xml:space="preserve">3.1.16 - </w:t>
+            </w:r>
+            <w:proofErr w:type="spellStart"/>
+            <w:r>
+              <w:rPr>
+                <w:rFonts w:ascii="Times New Roman" w:eastAsia="Times New Roman" w:hAnsi="Times New Roman" w:cs="Times New Roman"/>
+                <w:sz w:val="20"/>
+              </w:rPr>
+              <w:t>ParseDefinition_FinalStates_NotInStates</w:t>
+            </w:r>
+            <w:proofErr w:type="spellEnd"/>
           </w:p>
         </w:tc>
       </w:tr>
@@ -5411,6 +6421,7 @@
             <w:pPr>
               <w:spacing w:line="240" w:lineRule="auto"/>
             </w:pPr>
+            <w:proofErr w:type="spellStart"/>
             <w:r>
               <w:rPr>
                 <w:rFonts w:ascii="Times New Roman" w:eastAsia="Times New Roman" w:hAnsi="Times New Roman" w:cs="Times New Roman"/>
@@ -5418,6 +6429,7 @@
               </w:rPr>
               <w:t>final_states</w:t>
             </w:r>
+            <w:proofErr w:type="spellEnd"/>
           </w:p>
         </w:tc>
       </w:tr>
@@ -5472,12 +6484,21 @@
             <w:pPr>
               <w:spacing w:line="240" w:lineRule="auto"/>
             </w:pPr>
-            <w:r>
-              <w:rPr>
-                <w:rFonts w:ascii="Times New Roman" w:eastAsia="Times New Roman" w:hAnsi="Times New Roman" w:cs="Times New Roman"/>
-                <w:sz w:val="20"/>
-              </w:rPr>
-              <w:t>final_state defined that is not in states</w:t>
+            <w:proofErr w:type="spellStart"/>
+            <w:r>
+              <w:rPr>
+                <w:rFonts w:ascii="Times New Roman" w:eastAsia="Times New Roman" w:hAnsi="Times New Roman" w:cs="Times New Roman"/>
+                <w:sz w:val="20"/>
+              </w:rPr>
+              <w:t>final_state</w:t>
+            </w:r>
+            <w:proofErr w:type="spellEnd"/>
+            <w:r>
+              <w:rPr>
+                <w:rFonts w:ascii="Times New Roman" w:eastAsia="Times New Roman" w:hAnsi="Times New Roman" w:cs="Times New Roman"/>
+                <w:sz w:val="20"/>
+              </w:rPr>
+              <w:t xml:space="preserve"> defined that is not in states</w:t>
             </w:r>
           </w:p>
         </w:tc>
@@ -5695,8 +6716,17 @@
                 <w:rFonts w:ascii="Times New Roman" w:eastAsia="Times New Roman" w:hAnsi="Times New Roman" w:cs="Times New Roman"/>
                 <w:sz w:val="20"/>
               </w:rPr>
-              <w:t>3.1.1 - ParseDefinition_CheckForDuplicateStates</w:t>
-            </w:r>
+              <w:t xml:space="preserve">3.1.1 - </w:t>
+            </w:r>
+            <w:proofErr w:type="spellStart"/>
+            <w:r>
+              <w:rPr>
+                <w:rFonts w:ascii="Times New Roman" w:eastAsia="Times New Roman" w:hAnsi="Times New Roman" w:cs="Times New Roman"/>
+                <w:sz w:val="20"/>
+              </w:rPr>
+              <w:t>ParseDefinition_CheckForDuplicateStates</w:t>
+            </w:r>
+            <w:proofErr w:type="spellEnd"/>
           </w:p>
         </w:tc>
       </w:tr>
@@ -5827,8 +6857,17 @@
                 <w:rFonts w:ascii="Times New Roman" w:eastAsia="Times New Roman" w:hAnsi="Times New Roman" w:cs="Times New Roman"/>
                 <w:sz w:val="20"/>
               </w:rPr>
-              <w:t>3.1.2 - ParseDefinition_CheckCaseSensitivityForStates</w:t>
-            </w:r>
+              <w:t xml:space="preserve">3.1.2 - </w:t>
+            </w:r>
+            <w:proofErr w:type="spellStart"/>
+            <w:r>
+              <w:rPr>
+                <w:rFonts w:ascii="Times New Roman" w:eastAsia="Times New Roman" w:hAnsi="Times New Roman" w:cs="Times New Roman"/>
+                <w:sz w:val="20"/>
+              </w:rPr>
+              <w:t>ParseDefinition_CheckCaseSensitivityForStates</w:t>
+            </w:r>
+            <w:proofErr w:type="spellEnd"/>
           </w:p>
         </w:tc>
       </w:tr>
@@ -5959,8 +6998,17 @@
                 <w:rFonts w:ascii="Times New Roman" w:eastAsia="Times New Roman" w:hAnsi="Times New Roman" w:cs="Times New Roman"/>
                 <w:sz w:val="20"/>
               </w:rPr>
-              <w:t>3.1.3 - ParseDefinition_CheckForAtLeastOneState</w:t>
-            </w:r>
+              <w:t xml:space="preserve">3.1.3 - </w:t>
+            </w:r>
+            <w:proofErr w:type="spellStart"/>
+            <w:r>
+              <w:rPr>
+                <w:rFonts w:ascii="Times New Roman" w:eastAsia="Times New Roman" w:hAnsi="Times New Roman" w:cs="Times New Roman"/>
+                <w:sz w:val="20"/>
+              </w:rPr>
+              <w:t>ParseDefinition_CheckForAtLeastOneState</w:t>
+            </w:r>
+            <w:proofErr w:type="spellEnd"/>
           </w:p>
         </w:tc>
       </w:tr>
@@ -6091,8 +7139,17 @@
                 <w:rFonts w:ascii="Times New Roman" w:eastAsia="Times New Roman" w:hAnsi="Times New Roman" w:cs="Times New Roman"/>
                 <w:sz w:val="20"/>
               </w:rPr>
-              <w:t>3.1.4 - ParseDefinition_CheckForValidStateCharacters</w:t>
-            </w:r>
+              <w:t xml:space="preserve">3.1.4 - </w:t>
+            </w:r>
+            <w:proofErr w:type="spellStart"/>
+            <w:r>
+              <w:rPr>
+                <w:rFonts w:ascii="Times New Roman" w:eastAsia="Times New Roman" w:hAnsi="Times New Roman" w:cs="Times New Roman"/>
+                <w:sz w:val="20"/>
+              </w:rPr>
+              <w:t>ParseDefinition_CheckForValidStateCharacters</w:t>
+            </w:r>
+            <w:proofErr w:type="spellEnd"/>
           </w:p>
         </w:tc>
       </w:tr>
@@ -6223,8 +7280,17 @@
                 <w:rFonts w:ascii="Times New Roman" w:eastAsia="Times New Roman" w:hAnsi="Times New Roman" w:cs="Times New Roman"/>
                 <w:sz w:val="20"/>
               </w:rPr>
-              <w:t>3.1.5 - ParseDefinition_CheckThatElementsAreLengthOne</w:t>
-            </w:r>
+              <w:t xml:space="preserve">3.1.5 - </w:t>
+            </w:r>
+            <w:proofErr w:type="spellStart"/>
+            <w:r>
+              <w:rPr>
+                <w:rFonts w:ascii="Times New Roman" w:eastAsia="Times New Roman" w:hAnsi="Times New Roman" w:cs="Times New Roman"/>
+                <w:sz w:val="20"/>
+              </w:rPr>
+              <w:t>ParseDefinition_CheckThatElementsAreLengthOne</w:t>
+            </w:r>
+            <w:proofErr w:type="spellEnd"/>
           </w:p>
         </w:tc>
       </w:tr>
@@ -6355,8 +7421,17 @@
                 <w:rFonts w:ascii="Times New Roman" w:eastAsia="Times New Roman" w:hAnsi="Times New Roman" w:cs="Times New Roman"/>
                 <w:sz w:val="20"/>
               </w:rPr>
-              <w:t>3.1.6 - ParseDefinition_CheckForDuplicateInputAlphabetCharacters</w:t>
-            </w:r>
+              <w:t xml:space="preserve">3.1.6 - </w:t>
+            </w:r>
+            <w:proofErr w:type="spellStart"/>
+            <w:r>
+              <w:rPr>
+                <w:rFonts w:ascii="Times New Roman" w:eastAsia="Times New Roman" w:hAnsi="Times New Roman" w:cs="Times New Roman"/>
+                <w:sz w:val="20"/>
+              </w:rPr>
+              <w:t>ParseDefinition_CheckForDuplicateInputAlphabetCharacters</w:t>
+            </w:r>
+            <w:proofErr w:type="spellEnd"/>
           </w:p>
         </w:tc>
       </w:tr>
@@ -6487,8 +7562,17 @@
                 <w:rFonts w:ascii="Times New Roman" w:eastAsia="Times New Roman" w:hAnsi="Times New Roman" w:cs="Times New Roman"/>
                 <w:sz w:val="20"/>
               </w:rPr>
-              <w:t>3.1.10 - ParseDefinition_TransFunct_Valid</w:t>
-            </w:r>
+              <w:t xml:space="preserve">3.1.10 - </w:t>
+            </w:r>
+            <w:proofErr w:type="spellStart"/>
+            <w:r>
+              <w:rPr>
+                <w:rFonts w:ascii="Times New Roman" w:eastAsia="Times New Roman" w:hAnsi="Times New Roman" w:cs="Times New Roman"/>
+                <w:sz w:val="20"/>
+              </w:rPr>
+              <w:t>ParseDefinition_TransFunct_Valid</w:t>
+            </w:r>
+            <w:proofErr w:type="spellEnd"/>
           </w:p>
         </w:tc>
       </w:tr>
@@ -6648,8 +7732,17 @@
                 <w:rFonts w:ascii="Times New Roman" w:eastAsia="Times New Roman" w:hAnsi="Times New Roman" w:cs="Times New Roman"/>
                 <w:sz w:val="20"/>
               </w:rPr>
-              <w:t>3.1.11 - ParseDefinition_TransFunct_InvalidFieldCount</w:t>
-            </w:r>
+              <w:t xml:space="preserve">3.1.11 - </w:t>
+            </w:r>
+            <w:proofErr w:type="spellStart"/>
+            <w:r>
+              <w:rPr>
+                <w:rFonts w:ascii="Times New Roman" w:eastAsia="Times New Roman" w:hAnsi="Times New Roman" w:cs="Times New Roman"/>
+                <w:sz w:val="20"/>
+              </w:rPr>
+              <w:t>ParseDefinition_TransFunct_InvalidFieldCount</w:t>
+            </w:r>
+            <w:proofErr w:type="spellEnd"/>
           </w:p>
         </w:tc>
       </w:tr>
@@ -6781,8 +7874,17 @@
                 <w:rFonts w:ascii="Times New Roman" w:eastAsia="Times New Roman" w:hAnsi="Times New Roman" w:cs="Times New Roman"/>
                 <w:sz w:val="20"/>
               </w:rPr>
-              <w:t>3.1.12 - ParseDefinition_TransFunct_InvalidChar</w:t>
-            </w:r>
+              <w:t xml:space="preserve">3.1.12 - </w:t>
+            </w:r>
+            <w:proofErr w:type="spellStart"/>
+            <w:r>
+              <w:rPr>
+                <w:rFonts w:ascii="Times New Roman" w:eastAsia="Times New Roman" w:hAnsi="Times New Roman" w:cs="Times New Roman"/>
+                <w:sz w:val="20"/>
+              </w:rPr>
+              <w:t>ParseDefinition_TransFunct_InvalidChar</w:t>
+            </w:r>
+            <w:proofErr w:type="spellEnd"/>
           </w:p>
         </w:tc>
       </w:tr>
@@ -6913,8 +8015,17 @@
                 <w:rFonts w:ascii="Times New Roman" w:eastAsia="Times New Roman" w:hAnsi="Times New Roman" w:cs="Times New Roman"/>
                 <w:sz w:val="20"/>
               </w:rPr>
-              <w:t>3.1.13 - ParseDefinition_InitState_TooManyStates</w:t>
-            </w:r>
+              <w:t xml:space="preserve">3.1.13 - </w:t>
+            </w:r>
+            <w:proofErr w:type="spellStart"/>
+            <w:r>
+              <w:rPr>
+                <w:rFonts w:ascii="Times New Roman" w:eastAsia="Times New Roman" w:hAnsi="Times New Roman" w:cs="Times New Roman"/>
+                <w:sz w:val="20"/>
+              </w:rPr>
+              <w:t>ParseDefinition_InitState_TooManyStates</w:t>
+            </w:r>
+            <w:proofErr w:type="spellEnd"/>
           </w:p>
         </w:tc>
       </w:tr>
@@ -7045,8 +8156,17 @@
                 <w:rFonts w:ascii="Times New Roman" w:eastAsia="Times New Roman" w:hAnsi="Times New Roman" w:cs="Times New Roman"/>
                 <w:sz w:val="20"/>
               </w:rPr>
-              <w:t>3.1.14 - ParseDefinition_BlankChar_NotInAlphabet</w:t>
-            </w:r>
+              <w:t xml:space="preserve">3.1.14 - </w:t>
+            </w:r>
+            <w:proofErr w:type="spellStart"/>
+            <w:r>
+              <w:rPr>
+                <w:rFonts w:ascii="Times New Roman" w:eastAsia="Times New Roman" w:hAnsi="Times New Roman" w:cs="Times New Roman"/>
+                <w:sz w:val="20"/>
+              </w:rPr>
+              <w:t>ParseDefinition_BlankChar_NotInAlphabet</w:t>
+            </w:r>
+            <w:proofErr w:type="spellEnd"/>
           </w:p>
         </w:tc>
       </w:tr>
@@ -7177,8 +8297,17 @@
                 <w:rFonts w:ascii="Times New Roman" w:eastAsia="Times New Roman" w:hAnsi="Times New Roman" w:cs="Times New Roman"/>
                 <w:sz w:val="20"/>
               </w:rPr>
-              <w:t>3.1.15 - ParseDefinition_FinalStates_NoStates</w:t>
-            </w:r>
+              <w:t xml:space="preserve">3.1.15 - </w:t>
+            </w:r>
+            <w:proofErr w:type="spellStart"/>
+            <w:r>
+              <w:rPr>
+                <w:rFonts w:ascii="Times New Roman" w:eastAsia="Times New Roman" w:hAnsi="Times New Roman" w:cs="Times New Roman"/>
+                <w:sz w:val="20"/>
+              </w:rPr>
+              <w:t>ParseDefinition_FinalStates_NoStates</w:t>
+            </w:r>
+            <w:proofErr w:type="spellEnd"/>
           </w:p>
         </w:tc>
       </w:tr>
@@ -7309,8 +8438,17 @@
                 <w:rFonts w:ascii="Times New Roman" w:eastAsia="Times New Roman" w:hAnsi="Times New Roman" w:cs="Times New Roman"/>
                 <w:sz w:val="20"/>
               </w:rPr>
-              <w:t>3.1.16 - ParseDefinition_FinalStates_NotInStates</w:t>
-            </w:r>
+              <w:t xml:space="preserve">3.1.16 - </w:t>
+            </w:r>
+            <w:proofErr w:type="spellStart"/>
+            <w:r>
+              <w:rPr>
+                <w:rFonts w:ascii="Times New Roman" w:eastAsia="Times New Roman" w:hAnsi="Times New Roman" w:cs="Times New Roman"/>
+                <w:sz w:val="20"/>
+              </w:rPr>
+              <w:t>ParseDefinition_FinalStates_NotInStates</w:t>
+            </w:r>
+            <w:proofErr w:type="spellEnd"/>
           </w:p>
         </w:tc>
       </w:tr>
@@ -7416,10 +8554,18 @@
     <w:p/>
     <w:p>
       <w:r>
-        <w:t>Using NU</w:t>
+        <w:t xml:space="preserve">Using </w:t>
+      </w:r>
+      <w:proofErr w:type="spellStart"/>
+      <w:r>
+        <w:t>NU</w:t>
       </w:r>
       <w:r>
-        <w:t xml:space="preserve">nit as our testing frame work we were able to provide </w:t>
+        <w:t>nit</w:t>
+      </w:r>
+      <w:proofErr w:type="spellEnd"/>
+      <w:r>
+        <w:t xml:space="preserve"> as our testing frame work we were able to provide </w:t>
       </w:r>
       <w:r>
         <w:t>34.68</w:t>
@@ -7684,15 +8830,15 @@
         <w:spacing w:before="240" w:after="60" w:line="240" w:lineRule="auto"/>
         <w:contextualSpacing w:val="0"/>
       </w:pPr>
-      <w:bookmarkStart w:id="8" w:name="h.i1xfpuqpk6ze" w:colFirst="0" w:colLast="0"/>
-      <w:bookmarkEnd w:id="8"/>
+      <w:bookmarkStart w:id="7" w:name="h.i1xfpuqpk6ze" w:colFirst="0" w:colLast="0"/>
+      <w:bookmarkEnd w:id="7"/>
     </w:p>
     <w:p>
       <w:r>
         <w:br w:type="page"/>
       </w:r>
-      <w:bookmarkStart w:id="9" w:name="h.j14lfbmer40" w:colFirst="0" w:colLast="0"/>
-      <w:bookmarkEnd w:id="9"/>
+      <w:bookmarkStart w:id="8" w:name="h.j14lfbmer40" w:colFirst="0" w:colLast="0"/>
+      <w:bookmarkEnd w:id="8"/>
     </w:p>
     <w:p>
       <w:pPr>
@@ -7962,11 +9108,19 @@
     <w:p>
       <w:pPr>
         <w:pStyle w:val="Heading1"/>
+        <w:pBdr>
+          <w:bottom w:val="single" w:sz="6" w:space="1" w:color="auto"/>
+        </w:pBdr>
         <w:spacing w:before="240" w:after="60" w:line="240" w:lineRule="auto"/>
         <w:contextualSpacing w:val="0"/>
+        <w:rPr>
+          <w:rFonts w:ascii="Arial" w:eastAsia="Arial" w:hAnsi="Arial" w:cs="Arial"/>
+          <w:b/>
+          <w:sz w:val="28"/>
+        </w:rPr>
       </w:pPr>
-      <w:bookmarkStart w:id="10" w:name="h.16gjsv5sse4c" w:colFirst="0" w:colLast="0"/>
-      <w:bookmarkEnd w:id="10"/>
+      <w:bookmarkStart w:id="9" w:name="h.16gjsv5sse4c" w:colFirst="0" w:colLast="0"/>
+      <w:bookmarkEnd w:id="9"/>
       <w:r>
         <w:rPr>
           <w:rFonts w:ascii="Arial" w:eastAsia="Arial" w:hAnsi="Arial" w:cs="Arial"/>
@@ -7979,8 +9133,12 @@
     </w:p>
     <w:p/>
     <w:p>
+      <w:r>
+        <w:t>For our combinational testing, it was decided that the decision table would be the most appropriate test model because it served as our list of test cases as well as our test results.  It allowed for a clear representation of the variables to be tested against, the inputs used for said variables, the results we expected, and the actual results we received –all in one concise table.</w:t>
+      </w:r>
+    </w:p>
+    <w:p>
       <w:pPr>
-        <w:ind w:left="720"/>
         <w:rPr>
           <w:b/>
         </w:rPr>
@@ -7989,25 +9147,54 @@
         <w:rPr>
           <w:b/>
         </w:rPr>
+        <w:br w:type="page"/>
+      </w:r>
+    </w:p>
+    <w:p>
+      <w:pPr>
+        <w:rPr>
+          <w:b/>
+        </w:rPr>
+      </w:pPr>
+      <w:r>
+        <w:rPr>
+          <w:b/>
+        </w:rPr>
+        <w:lastRenderedPageBreak/>
         <w:t>4.1 Combinational Test Models</w:t>
       </w:r>
     </w:p>
     <w:p>
       <w:pPr>
-        <w:ind w:left="1440"/>
+        <w:ind w:left="720"/>
       </w:pPr>
       <w:r>
-        <w:t xml:space="preserve">Combination tests will be ran using a manual black box approach.  The Turing Machine has two variables we are allowed to manipulate using a manual approach, s(E)t and (T)runcate.  </w:t>
+        <w:t xml:space="preserve">Combination tests will be ran using a manual black box approach.  The Turing Machine has two variables we are allowed to manipulate using a manual approach, </w:t>
+      </w:r>
+      <w:proofErr w:type="gramStart"/>
+      <w:r>
+        <w:t>s(</w:t>
+      </w:r>
+      <w:proofErr w:type="gramEnd"/>
+      <w:r>
+        <w:t>E)t and (T)</w:t>
+      </w:r>
+      <w:proofErr w:type="spellStart"/>
+      <w:r>
+        <w:t>runcate</w:t>
+      </w:r>
+      <w:proofErr w:type="spellEnd"/>
+      <w:r>
+        <w:t xml:space="preserve">.  </w:t>
       </w:r>
     </w:p>
     <w:p>
       <w:pPr>
-        <w:ind w:left="1440"/>
+        <w:ind w:left="720"/>
       </w:pPr>
     </w:p>
     <w:p>
       <w:pPr>
-        <w:ind w:left="720"/>
         <w:rPr>
           <w:b/>
         </w:rPr>
@@ -8021,20 +9208,27 @@
     </w:p>
     <w:p>
       <w:pPr>
-        <w:ind w:left="1440"/>
+        <w:ind w:left="720"/>
       </w:pPr>
       <w:r>
-        <w:t>Reference columns Run/Expected in figure one for a description of the test to be conducted for the corresponding TestID.</w:t>
+        <w:t xml:space="preserve">Reference columns Run/Expected in figure one for a description of the test to be conducted for the corresponding </w:t>
+      </w:r>
+      <w:proofErr w:type="spellStart"/>
+      <w:r>
+        <w:t>TestID</w:t>
+      </w:r>
+      <w:proofErr w:type="spellEnd"/>
+      <w:r>
+        <w:t>.</w:t>
       </w:r>
     </w:p>
     <w:p>
       <w:pPr>
-        <w:ind w:left="1440"/>
+        <w:ind w:left="720"/>
       </w:pPr>
     </w:p>
     <w:p>
       <w:pPr>
-        <w:ind w:left="720"/>
         <w:rPr>
           <w:b/>
         </w:rPr>
@@ -8048,13 +9242,21 @@
     </w:p>
     <w:p>
       <w:pPr>
-        <w:ind w:left="1440"/>
+        <w:ind w:left="720"/>
       </w:pPr>
       <w:r>
-        <w:t>Reference column Result in figure one for a description of the test to be conducted for the corresponding TestID.</w:t>
+        <w:t xml:space="preserve">Reference column Result in figure one for a description of the test to be conducted for the corresponding </w:t>
       </w:r>
-      <w:bookmarkStart w:id="11" w:name="h.cevsxt8wfdhz" w:colFirst="0" w:colLast="0"/>
-      <w:bookmarkEnd w:id="11"/>
+      <w:proofErr w:type="spellStart"/>
+      <w:r>
+        <w:t>TestID</w:t>
+      </w:r>
+      <w:proofErr w:type="spellEnd"/>
+      <w:r>
+        <w:t>.</w:t>
+      </w:r>
+      <w:bookmarkStart w:id="10" w:name="h.cevsxt8wfdhz" w:colFirst="0" w:colLast="0"/>
+      <w:bookmarkEnd w:id="10"/>
     </w:p>
     <w:p>
       <w:pPr>
@@ -8065,6 +9267,8 @@
       <w:pPr>
         <w:ind w:left="1440"/>
       </w:pPr>
+      <w:bookmarkStart w:id="11" w:name="_GoBack"/>
+      <w:bookmarkEnd w:id="11"/>
     </w:p>
     <w:p>
       <w:r>
@@ -8128,14 +9332,27 @@
       <w:r>
         <w:t xml:space="preserve">Figure </w:t>
       </w:r>
-      <w:fldSimple w:instr=" SEQ Figure \* ARABIC ">
-        <w:r>
-          <w:rPr>
-            <w:noProof/>
-          </w:rPr>
-          <w:t>1</w:t>
-        </w:r>
-      </w:fldSimple>
+      <w:r>
+        <w:fldChar w:fldCharType="begin"/>
+      </w:r>
+      <w:r>
+        <w:instrText xml:space="preserve"> SEQ Figure \* ARABIC </w:instrText>
+      </w:r>
+      <w:r>
+        <w:fldChar w:fldCharType="separate"/>
+      </w:r>
+      <w:r>
+        <w:rPr>
+          <w:noProof/>
+        </w:rPr>
+        <w:t>1</w:t>
+      </w:r>
+      <w:r>
+        <w:rPr>
+          <w:noProof/>
+        </w:rPr>
+        <w:fldChar w:fldCharType="end"/>
+      </w:r>
     </w:p>
     <w:p>
       <w:pPr>
@@ -8243,14 +9460,27 @@
       <w:r>
         <w:t xml:space="preserve">Figure </w:t>
       </w:r>
-      <w:fldSimple w:instr=" SEQ Figure \* ARABIC ">
-        <w:r>
-          <w:rPr>
-            <w:noProof/>
-          </w:rPr>
-          <w:t>2</w:t>
-        </w:r>
-      </w:fldSimple>
+      <w:r>
+        <w:fldChar w:fldCharType="begin"/>
+      </w:r>
+      <w:r>
+        <w:instrText xml:space="preserve"> SEQ Figure \* ARABIC </w:instrText>
+      </w:r>
+      <w:r>
+        <w:fldChar w:fldCharType="separate"/>
+      </w:r>
+      <w:r>
+        <w:rPr>
+          <w:noProof/>
+        </w:rPr>
+        <w:t>2</w:t>
+      </w:r>
+      <w:r>
+        <w:rPr>
+          <w:noProof/>
+        </w:rPr>
+        <w:fldChar w:fldCharType="end"/>
+      </w:r>
     </w:p>
     <w:p>
       <w:pPr>
@@ -8590,7 +9820,35 @@
               <w:rPr>
                 <w:sz w:val="20"/>
               </w:rPr>
-              <w:t>Verifies that a Input_Aphabet is instantiated for the Turing Machine.</w:t>
+              <w:t xml:space="preserve">Verifies that </w:t>
+            </w:r>
+            <w:proofErr w:type="gramStart"/>
+            <w:r>
+              <w:rPr>
+                <w:sz w:val="20"/>
+              </w:rPr>
+              <w:t>a</w:t>
+            </w:r>
+            <w:proofErr w:type="gramEnd"/>
+            <w:r>
+              <w:rPr>
+                <w:sz w:val="20"/>
+              </w:rPr>
+              <w:t xml:space="preserve"> </w:t>
+            </w:r>
+            <w:proofErr w:type="spellStart"/>
+            <w:r>
+              <w:rPr>
+                <w:sz w:val="20"/>
+              </w:rPr>
+              <w:t>Input_Aphabet</w:t>
+            </w:r>
+            <w:proofErr w:type="spellEnd"/>
+            <w:r>
+              <w:rPr>
+                <w:sz w:val="20"/>
+              </w:rPr>
+              <w:t xml:space="preserve"> is instantiated for the Turing Machine.</w:t>
             </w:r>
           </w:p>
         </w:tc>
@@ -8637,7 +9895,21 @@
               <w:rPr>
                 <w:sz w:val="20"/>
               </w:rPr>
-              <w:t>Upon instantiation of the Turing machine the object Input_Alphabet will be generated.</w:t>
+              <w:t xml:space="preserve">Upon instantiation of the Turing machine the object </w:t>
+            </w:r>
+            <w:proofErr w:type="spellStart"/>
+            <w:r>
+              <w:rPr>
+                <w:sz w:val="20"/>
+              </w:rPr>
+              <w:t>Input_Alphabet</w:t>
+            </w:r>
+            <w:proofErr w:type="spellEnd"/>
+            <w:r>
+              <w:rPr>
+                <w:sz w:val="20"/>
+              </w:rPr>
+              <w:t xml:space="preserve"> will be generated.</w:t>
             </w:r>
           </w:p>
         </w:tc>
@@ -8754,7 +10026,21 @@
               <w:rPr>
                 <w:sz w:val="20"/>
               </w:rPr>
-              <w:t>Verifies that a Tape_Alphabet object is instantiated for the Turing Machine.</w:t>
+              <w:t xml:space="preserve">Verifies that a </w:t>
+            </w:r>
+            <w:proofErr w:type="spellStart"/>
+            <w:r>
+              <w:rPr>
+                <w:sz w:val="20"/>
+              </w:rPr>
+              <w:t>Tape_Alphabet</w:t>
+            </w:r>
+            <w:proofErr w:type="spellEnd"/>
+            <w:r>
+              <w:rPr>
+                <w:sz w:val="20"/>
+              </w:rPr>
+              <w:t xml:space="preserve"> object is instantiated for the Turing Machine.</w:t>
             </w:r>
           </w:p>
         </w:tc>
@@ -8800,7 +10086,21 @@
               <w:rPr>
                 <w:sz w:val="20"/>
               </w:rPr>
-              <w:t>Upon instantiation of the Turing machine the object Tape_Alphabet will be generated.</w:t>
+              <w:t xml:space="preserve">Upon instantiation of the Turing machine the object </w:t>
+            </w:r>
+            <w:proofErr w:type="spellStart"/>
+            <w:r>
+              <w:rPr>
+                <w:sz w:val="20"/>
+              </w:rPr>
+              <w:t>Tape_Alphabet</w:t>
+            </w:r>
+            <w:proofErr w:type="spellEnd"/>
+            <w:r>
+              <w:rPr>
+                <w:sz w:val="20"/>
+              </w:rPr>
+              <w:t xml:space="preserve"> will be generated.</w:t>
             </w:r>
           </w:p>
         </w:tc>
@@ -8917,7 +10217,21 @@
               <w:rPr>
                 <w:sz w:val="20"/>
               </w:rPr>
-              <w:t>Verifies that a Transition_Function object is instantiated for the Turing Machine.</w:t>
+              <w:t xml:space="preserve">Verifies that a </w:t>
+            </w:r>
+            <w:proofErr w:type="spellStart"/>
+            <w:r>
+              <w:rPr>
+                <w:sz w:val="20"/>
+              </w:rPr>
+              <w:t>Transition_Function</w:t>
+            </w:r>
+            <w:proofErr w:type="spellEnd"/>
+            <w:r>
+              <w:rPr>
+                <w:sz w:val="20"/>
+              </w:rPr>
+              <w:t xml:space="preserve"> object is instantiated for the Turing Machine.</w:t>
             </w:r>
           </w:p>
         </w:tc>
@@ -8960,7 +10274,21 @@
               <w:rPr>
                 <w:sz w:val="20"/>
               </w:rPr>
-              <w:t>Upon instantiation of the Turing machine the object Transition_Function will be generated.</w:t>
+              <w:t xml:space="preserve">Upon instantiation of the Turing machine the object </w:t>
+            </w:r>
+            <w:proofErr w:type="spellStart"/>
+            <w:r>
+              <w:rPr>
+                <w:sz w:val="20"/>
+              </w:rPr>
+              <w:t>Transition_Function</w:t>
+            </w:r>
+            <w:proofErr w:type="spellEnd"/>
+            <w:r>
+              <w:rPr>
+                <w:sz w:val="20"/>
+              </w:rPr>
+              <w:t xml:space="preserve"> will be generated.</w:t>
             </w:r>
           </w:p>
         </w:tc>
@@ -9240,7 +10568,21 @@
               <w:rPr>
                 <w:sz w:val="20"/>
               </w:rPr>
-              <w:t>Verifies that the Final_States object is an instance of the Turing Machine.</w:t>
+              <w:t xml:space="preserve">Verifies that the </w:t>
+            </w:r>
+            <w:proofErr w:type="spellStart"/>
+            <w:r>
+              <w:rPr>
+                <w:sz w:val="20"/>
+              </w:rPr>
+              <w:t>Final_States</w:t>
+            </w:r>
+            <w:proofErr w:type="spellEnd"/>
+            <w:r>
+              <w:rPr>
+                <w:sz w:val="20"/>
+              </w:rPr>
+              <w:t xml:space="preserve"> object is an instance of the Turing Machine.</w:t>
             </w:r>
           </w:p>
         </w:tc>
@@ -9286,7 +10628,21 @@
               <w:rPr>
                 <w:sz w:val="20"/>
               </w:rPr>
-              <w:t>Upon instantiation of the Turing machine the objectFinal_ States will be generated.</w:t>
+              <w:t xml:space="preserve">Upon instantiation of the Turing machine the </w:t>
+            </w:r>
+            <w:proofErr w:type="spellStart"/>
+            <w:r>
+              <w:rPr>
+                <w:sz w:val="20"/>
+              </w:rPr>
+              <w:t>objectFinal</w:t>
+            </w:r>
+            <w:proofErr w:type="spellEnd"/>
+            <w:r>
+              <w:rPr>
+                <w:sz w:val="20"/>
+              </w:rPr>
+              <w:t>_ States will be generated.</w:t>
             </w:r>
           </w:p>
         </w:tc>
@@ -9599,8 +10955,30 @@
               <w:rPr>
                 <w:sz w:val="20"/>
               </w:rPr>
-              <w:t>Verifies that Input_alphabet is a subset of tape_alphabet</w:t>
-            </w:r>
+              <w:t xml:space="preserve">Verifies that </w:t>
+            </w:r>
+            <w:proofErr w:type="spellStart"/>
+            <w:r>
+              <w:rPr>
+                <w:sz w:val="20"/>
+              </w:rPr>
+              <w:t>Input_alphabet</w:t>
+            </w:r>
+            <w:proofErr w:type="spellEnd"/>
+            <w:r>
+              <w:rPr>
+                <w:sz w:val="20"/>
+              </w:rPr>
+              <w:t xml:space="preserve"> is a subset of </w:t>
+            </w:r>
+            <w:proofErr w:type="spellStart"/>
+            <w:r>
+              <w:rPr>
+                <w:sz w:val="20"/>
+              </w:rPr>
+              <w:t>tape_alphabet</w:t>
+            </w:r>
+            <w:proofErr w:type="spellEnd"/>
           </w:p>
         </w:tc>
       </w:tr>
@@ -9647,7 +11025,21 @@
               <w:rPr>
                 <w:sz w:val="20"/>
               </w:rPr>
-              <w:t>The content of the input alphabet is infact a subset of the tape alphabet.</w:t>
+              <w:t xml:space="preserve">The content of the input alphabet is </w:t>
+            </w:r>
+            <w:proofErr w:type="spellStart"/>
+            <w:r>
+              <w:rPr>
+                <w:sz w:val="20"/>
+              </w:rPr>
+              <w:t>infact</w:t>
+            </w:r>
+            <w:proofErr w:type="spellEnd"/>
+            <w:r>
+              <w:rPr>
+                <w:sz w:val="20"/>
+              </w:rPr>
+              <w:t xml:space="preserve"> a subset of the tape alphabet.</w:t>
             </w:r>
           </w:p>
         </w:tc>
@@ -11024,7 +12416,7 @@
 </file>
 
 <file path=customXml/itemProps1.xml><?xml version="1.0" encoding="utf-8"?>
-<ds:datastoreItem xmlns:ds="http://schemas.openxmlformats.org/officeDocument/2006/customXml" ds:itemID="{E6C2490A-03AD-4D89-85B5-96377B63F60B}">
+<ds:datastoreItem xmlns:ds="http://schemas.openxmlformats.org/officeDocument/2006/customXml" ds:itemID="{F906C431-0162-4066-AD71-BBD088FAE0E0}">
   <ds:schemaRefs>
     <ds:schemaRef ds:uri="http://schemas.openxmlformats.org/officeDocument/2006/bibliography"/>
   </ds:schemaRefs>

</xml_diff>

<commit_message>
updated section 2.2 of test plan.
</commit_message>
<xml_diff>
--- a/docs/assignment6/TestPlanHW6.docx
+++ b/docs/assignment6/TestPlanHW6.docx
@@ -1,6 +1,6 @@
 
 <file path=word/document.xml><?xml version="1.0" encoding="utf-8"?>
-<w:document xmlns:wpc="http://schemas.microsoft.com/office/word/2010/wordprocessingCanvas" xmlns:mc="http://schemas.openxmlformats.org/markup-compatibility/2006" xmlns:o="urn:schemas-microsoft-com:office:office" xmlns:r="http://schemas.openxmlformats.org/officeDocument/2006/relationships" xmlns:m="http://schemas.openxmlformats.org/officeDocument/2006/math" xmlns:v="urn:schemas-microsoft-com:vml" xmlns:wp14="http://schemas.microsoft.com/office/word/2010/wordprocessingDrawing" xmlns:wp="http://schemas.openxmlformats.org/drawingml/2006/wordprocessingDrawing" xmlns:w10="urn:schemas-microsoft-com:office:word" xmlns:w="http://schemas.openxmlformats.org/wordprocessingml/2006/main" xmlns:w14="http://schemas.microsoft.com/office/word/2010/wordml" xmlns:w15="http://schemas.microsoft.com/office/word/2012/wordml" xmlns:wpg="http://schemas.microsoft.com/office/word/2010/wordprocessingGroup" xmlns:wpi="http://schemas.microsoft.com/office/word/2010/wordprocessingInk" xmlns:wne="http://schemas.microsoft.com/office/word/2006/wordml" xmlns:wps="http://schemas.microsoft.com/office/word/2010/wordprocessingShape" mc:Ignorable="w14 w15 wp14">
+<w:document xmlns:ve="http://schemas.openxmlformats.org/markup-compatibility/2006" xmlns:o="urn:schemas-microsoft-com:office:office" xmlns:r="http://schemas.openxmlformats.org/officeDocument/2006/relationships" xmlns:m="http://schemas.openxmlformats.org/officeDocument/2006/math" xmlns:v="urn:schemas-microsoft-com:vml" xmlns:wp="http://schemas.openxmlformats.org/drawingml/2006/wordprocessingDrawing" xmlns:w10="urn:schemas-microsoft-com:office:word" xmlns:w="http://schemas.openxmlformats.org/wordprocessingml/2006/main" xmlns:wne="http://schemas.microsoft.com/office/word/2006/wordml">
   <w:background w:color="FFFFFF"/>
   <w:body>
     <w:p>
@@ -61,21 +61,7 @@
           <w:sz w:val="20"/>
         </w:rPr>
         <w:tab/>
-        <w:t>Team 2 (</w:t>
-      </w:r>
-      <w:proofErr w:type="spellStart"/>
-      <w:r>
-        <w:rPr>
-          <w:sz w:val="20"/>
-        </w:rPr>
-        <w:t>Lansdon</w:t>
-      </w:r>
-      <w:proofErr w:type="spellEnd"/>
-      <w:r>
-        <w:rPr>
-          <w:sz w:val="20"/>
-        </w:rPr>
-        <w:t xml:space="preserve"> Page, Jason Wong, Ryan Wilson, Jason </w:t>
+        <w:t xml:space="preserve">Team 2 (Lansdon Page, Jason Wong, Ryan Wilson, Jason </w:t>
       </w:r>
       <w:proofErr w:type="spellStart"/>
       <w:r>
@@ -246,7 +232,25 @@
         <w:t xml:space="preserve">.  </w:t>
       </w:r>
       <w:r>
-        <w:t xml:space="preserve">The Turing Machine has two variables we are allowed to manipulate using a manual approach, </w:t>
+        <w:t xml:space="preserve">The Turing Machine has </w:t>
+      </w:r>
+      <w:r>
+        <w:t>three</w:t>
+      </w:r>
+      <w:r>
+        <w:t xml:space="preserve"> variables we are </w:t>
+      </w:r>
+      <w:r>
+        <w:t>able</w:t>
+      </w:r>
+      <w:r>
+        <w:t xml:space="preserve"> to man</w:t>
+      </w:r>
+      <w:r>
+        <w:t>ipulate using a manual approach.</w:t>
+      </w:r>
+      <w:r>
+        <w:t xml:space="preserve"> </w:t>
       </w:r>
       <w:proofErr w:type="gramStart"/>
       <w:r>
@@ -254,7 +258,13 @@
       </w:r>
       <w:proofErr w:type="gramEnd"/>
       <w:r>
-        <w:t>E)t and (T)</w:t>
+        <w:t>E)t</w:t>
+      </w:r>
+      <w:r>
+        <w:t xml:space="preserve"> allows changing the number of transitions per run, </w:t>
+      </w:r>
+      <w:r>
+        <w:t>(T)</w:t>
       </w:r>
       <w:proofErr w:type="spellStart"/>
       <w:r>
@@ -262,7 +272,16 @@
       </w:r>
       <w:proofErr w:type="spellEnd"/>
       <w:r>
-        <w:t xml:space="preserve">.  In the combinational test table, figure 1, the values T and F represent True and False respectively.  True represents a valid entry from the command line for the corresponding </w:t>
+        <w:t xml:space="preserve"> allows changing the output formatting, and we can change the input string when calling (R)un to be valid/invalid</w:t>
+      </w:r>
+      <w:r>
+        <w:t>.  In the combinational test table, figure 1, the values T and F represent True and False respectively.  True represents a valid entry from the command line</w:t>
+      </w:r>
+      <w:r>
+        <w:t>/menus</w:t>
+      </w:r>
+      <w:r>
+        <w:t xml:space="preserve"> for the corresponding </w:t>
       </w:r>
       <w:r>
         <w:t>variable</w:t>
@@ -279,7 +298,13 @@
       </w:r>
       <w:proofErr w:type="gramEnd"/>
       <w:r>
-        <w:t xml:space="preserve"> refers to an invalid entry made from the command line.</w:t>
+        <w:t xml:space="preserve"> refers to an invalid entry made from the </w:t>
+      </w:r>
+      <w:r>
+        <w:t>menu system</w:t>
+      </w:r>
+      <w:r>
+        <w:t>.</w:t>
       </w:r>
     </w:p>
     <w:p>
@@ -407,7 +432,7 @@
         <w:tblStyle w:val="a"/>
         <w:tblW w:w="9100" w:type="dxa"/>
         <w:tblLayout w:type="fixed"/>
-        <w:tblLook w:val="0600" w:firstRow="0" w:lastRow="0" w:firstColumn="0" w:lastColumn="0" w:noHBand="1" w:noVBand="1"/>
+        <w:tblLook w:val="0600"/>
       </w:tblPr>
       <w:tblGrid>
         <w:gridCol w:w="2505"/>
@@ -774,23 +799,7 @@
                 <w:rFonts w:ascii="Times New Roman" w:eastAsia="Times New Roman" w:hAnsi="Times New Roman" w:cs="Times New Roman"/>
                 <w:sz w:val="20"/>
               </w:rPr>
-              <w:t xml:space="preserve"> = {“S1 </w:t>
-            </w:r>
-            <w:proofErr w:type="spellStart"/>
-            <w:r>
-              <w:rPr>
-                <w:rFonts w:ascii="Times New Roman" w:eastAsia="Times New Roman" w:hAnsi="Times New Roman" w:cs="Times New Roman"/>
-                <w:sz w:val="20"/>
-              </w:rPr>
-              <w:t>S1</w:t>
-            </w:r>
-            <w:proofErr w:type="spellEnd"/>
-            <w:r>
-              <w:rPr>
-                <w:rFonts w:ascii="Times New Roman" w:eastAsia="Times New Roman" w:hAnsi="Times New Roman" w:cs="Times New Roman"/>
-                <w:sz w:val="20"/>
-              </w:rPr>
-              <w:t>”, “INPUT_ALPHABET:”}</w:t>
+              <w:t xml:space="preserve"> = {“S1 S1”, “INPUT_ALPHABET:”}</w:t>
             </w:r>
           </w:p>
           <w:p>
@@ -968,7 +977,7 @@
         <w:tblStyle w:val="a0"/>
         <w:tblW w:w="9120" w:type="dxa"/>
         <w:tblLayout w:type="fixed"/>
-        <w:tblLook w:val="0600" w:firstRow="0" w:lastRow="0" w:firstColumn="0" w:lastColumn="0" w:noHBand="1" w:noVBand="1"/>
+        <w:tblLook w:val="0600"/>
       </w:tblPr>
       <w:tblGrid>
         <w:gridCol w:w="2505"/>
@@ -1335,23 +1344,7 @@
                 <w:rFonts w:ascii="Times New Roman" w:eastAsia="Times New Roman" w:hAnsi="Times New Roman" w:cs="Times New Roman"/>
                 <w:sz w:val="20"/>
               </w:rPr>
-              <w:t xml:space="preserve"> = {“state1 </w:t>
-            </w:r>
-            <w:proofErr w:type="spellStart"/>
-            <w:r>
-              <w:rPr>
-                <w:rFonts w:ascii="Times New Roman" w:eastAsia="Times New Roman" w:hAnsi="Times New Roman" w:cs="Times New Roman"/>
-                <w:sz w:val="20"/>
-              </w:rPr>
-              <w:t>STATE1</w:t>
-            </w:r>
-            <w:proofErr w:type="spellEnd"/>
-            <w:r>
-              <w:rPr>
-                <w:rFonts w:ascii="Times New Roman" w:eastAsia="Times New Roman" w:hAnsi="Times New Roman" w:cs="Times New Roman"/>
-                <w:sz w:val="20"/>
-              </w:rPr>
-              <w:t>”, “INPUT_ALPHABET:”}</w:t>
+              <w:t xml:space="preserve"> = {“state1 STATE1”, “INPUT_ALPHABET:”}</w:t>
             </w:r>
           </w:p>
           <w:p>
@@ -1542,7 +1535,7 @@
         <w:tblStyle w:val="a1"/>
         <w:tblW w:w="9120" w:type="dxa"/>
         <w:tblLayout w:type="fixed"/>
-        <w:tblLook w:val="0600" w:firstRow="0" w:lastRow="0" w:firstColumn="0" w:lastColumn="0" w:noHBand="1" w:noVBand="1"/>
+        <w:tblLook w:val="0600"/>
       </w:tblPr>
       <w:tblGrid>
         <w:gridCol w:w="2505"/>
@@ -2071,7 +2064,7 @@
         <w:tblStyle w:val="a2"/>
         <w:tblW w:w="9120" w:type="dxa"/>
         <w:tblLayout w:type="fixed"/>
-        <w:tblLook w:val="0600" w:firstRow="0" w:lastRow="0" w:firstColumn="0" w:lastColumn="0" w:noHBand="1" w:noVBand="1"/>
+        <w:tblLook w:val="0600"/>
       </w:tblPr>
       <w:tblGrid>
         <w:gridCol w:w="2505"/>
@@ -2629,7 +2622,7 @@
         <w:tblStyle w:val="a3"/>
         <w:tblW w:w="9120" w:type="dxa"/>
         <w:tblLayout w:type="fixed"/>
-        <w:tblLook w:val="0600" w:firstRow="0" w:lastRow="0" w:firstColumn="0" w:lastColumn="0" w:noHBand="1" w:noVBand="1"/>
+        <w:tblLook w:val="0600"/>
       </w:tblPr>
       <w:tblGrid>
         <w:gridCol w:w="2490"/>
@@ -2986,7 +2979,23 @@
                 <w:rFonts w:ascii="Times New Roman" w:eastAsia="Times New Roman" w:hAnsi="Times New Roman" w:cs="Times New Roman"/>
                 <w:sz w:val="20"/>
               </w:rPr>
-              <w:t xml:space="preserve"> = (“ab”, “TAPE_ALPHABET:”)</w:t>
+              <w:t xml:space="preserve"> = (“</w:t>
+            </w:r>
+            <w:proofErr w:type="spellStart"/>
+            <w:r>
+              <w:rPr>
+                <w:rFonts w:ascii="Times New Roman" w:eastAsia="Times New Roman" w:hAnsi="Times New Roman" w:cs="Times New Roman"/>
+                <w:sz w:val="20"/>
+              </w:rPr>
+              <w:t>ab</w:t>
+            </w:r>
+            <w:proofErr w:type="spellEnd"/>
+            <w:r>
+              <w:rPr>
+                <w:rFonts w:ascii="Times New Roman" w:eastAsia="Times New Roman" w:hAnsi="Times New Roman" w:cs="Times New Roman"/>
+                <w:sz w:val="20"/>
+              </w:rPr>
+              <w:t>”, “TAPE_ALPHABET:”)</w:t>
             </w:r>
           </w:p>
           <w:p>
@@ -3205,7 +3214,7 @@
         <w:tblStyle w:val="a4"/>
         <w:tblW w:w="9120" w:type="dxa"/>
         <w:tblLayout w:type="fixed"/>
-        <w:tblLook w:val="0600" w:firstRow="0" w:lastRow="0" w:firstColumn="0" w:lastColumn="0" w:noHBand="1" w:noVBand="1"/>
+        <w:tblLook w:val="0600"/>
       </w:tblPr>
       <w:tblGrid>
         <w:gridCol w:w="2475"/>
@@ -3572,7 +3581,23 @@
                 <w:rFonts w:ascii="Times New Roman" w:eastAsia="Times New Roman" w:hAnsi="Times New Roman" w:cs="Times New Roman"/>
                 <w:sz w:val="20"/>
               </w:rPr>
-              <w:t xml:space="preserve"> = (“ab”, “TAPE_ALPHABET:”)</w:t>
+              <w:t xml:space="preserve"> = (“</w:t>
+            </w:r>
+            <w:proofErr w:type="spellStart"/>
+            <w:r>
+              <w:rPr>
+                <w:rFonts w:ascii="Times New Roman" w:eastAsia="Times New Roman" w:hAnsi="Times New Roman" w:cs="Times New Roman"/>
+                <w:sz w:val="20"/>
+              </w:rPr>
+              <w:t>ab</w:t>
+            </w:r>
+            <w:proofErr w:type="spellEnd"/>
+            <w:r>
+              <w:rPr>
+                <w:rFonts w:ascii="Times New Roman" w:eastAsia="Times New Roman" w:hAnsi="Times New Roman" w:cs="Times New Roman"/>
+                <w:sz w:val="20"/>
+              </w:rPr>
+              <w:t>”, “TAPE_ALPHABET:”)</w:t>
             </w:r>
           </w:p>
           <w:p>
@@ -3820,7 +3845,7 @@
         <w:tblStyle w:val="a5"/>
         <w:tblW w:w="9120" w:type="dxa"/>
         <w:tblLayout w:type="fixed"/>
-        <w:tblLook w:val="0600" w:firstRow="0" w:lastRow="0" w:firstColumn="0" w:lastColumn="0" w:noHBand="1" w:noVBand="1"/>
+        <w:tblLook w:val="0600"/>
       </w:tblPr>
       <w:tblGrid>
         <w:gridCol w:w="2520"/>
@@ -4235,7 +4260,7 @@
         <w:tblStyle w:val="a6"/>
         <w:tblW w:w="9120" w:type="dxa"/>
         <w:tblLayout w:type="fixed"/>
-        <w:tblLook w:val="0600" w:firstRow="0" w:lastRow="0" w:firstColumn="0" w:lastColumn="0" w:noHBand="1" w:noVBand="1"/>
+        <w:tblLook w:val="0600"/>
       </w:tblPr>
       <w:tblGrid>
         <w:gridCol w:w="2505"/>
@@ -4625,7 +4650,7 @@
         <w:tblStyle w:val="a7"/>
         <w:tblW w:w="9120" w:type="dxa"/>
         <w:tblLayout w:type="fixed"/>
-        <w:tblLook w:val="0600" w:firstRow="0" w:lastRow="0" w:firstColumn="0" w:lastColumn="0" w:noHBand="1" w:noVBand="1"/>
+        <w:tblLook w:val="0600"/>
       </w:tblPr>
       <w:tblGrid>
         <w:gridCol w:w="2505"/>
@@ -5015,7 +5040,7 @@
         <w:tblStyle w:val="a8"/>
         <w:tblW w:w="9120" w:type="dxa"/>
         <w:tblLayout w:type="fixed"/>
-        <w:tblLook w:val="0600" w:firstRow="0" w:lastRow="0" w:firstColumn="0" w:lastColumn="0" w:noHBand="1" w:noVBand="1"/>
+        <w:tblLook w:val="0600"/>
       </w:tblPr>
       <w:tblGrid>
         <w:gridCol w:w="2505"/>
@@ -5429,7 +5454,7 @@
         <w:tblStyle w:val="a9"/>
         <w:tblW w:w="9120" w:type="dxa"/>
         <w:tblLayout w:type="fixed"/>
-        <w:tblLook w:val="0600" w:firstRow="0" w:lastRow="0" w:firstColumn="0" w:lastColumn="0" w:noHBand="1" w:noVBand="1"/>
+        <w:tblLook w:val="0600"/>
       </w:tblPr>
       <w:tblGrid>
         <w:gridCol w:w="2505"/>
@@ -5844,7 +5869,7 @@
         <w:tblStyle w:val="aa"/>
         <w:tblW w:w="9120" w:type="dxa"/>
         <w:tblLayout w:type="fixed"/>
-        <w:tblLook w:val="0600" w:firstRow="0" w:lastRow="0" w:firstColumn="0" w:lastColumn="0" w:noHBand="1" w:noVBand="1"/>
+        <w:tblLook w:val="0600"/>
       </w:tblPr>
       <w:tblGrid>
         <w:gridCol w:w="2520"/>
@@ -6233,7 +6258,7 @@
         <w:tblStyle w:val="ab"/>
         <w:tblW w:w="9120" w:type="dxa"/>
         <w:tblLayout w:type="fixed"/>
-        <w:tblLook w:val="0600" w:firstRow="0" w:lastRow="0" w:firstColumn="0" w:lastColumn="0" w:noHBand="1" w:noVBand="1"/>
+        <w:tblLook w:val="0600"/>
       </w:tblPr>
       <w:tblGrid>
         <w:gridCol w:w="2505"/>
@@ -6655,7 +6680,7 @@
         <w:tblStyle w:val="ad"/>
         <w:tblW w:w="8385" w:type="dxa"/>
         <w:tblLayout w:type="fixed"/>
-        <w:tblLook w:val="0600" w:firstRow="0" w:lastRow="0" w:firstColumn="0" w:lastColumn="0" w:noHBand="1" w:noVBand="1"/>
+        <w:tblLook w:val="0600"/>
       </w:tblPr>
       <w:tblGrid>
         <w:gridCol w:w="1935"/>
@@ -6796,7 +6821,7 @@
         <w:tblStyle w:val="ae"/>
         <w:tblW w:w="8385" w:type="dxa"/>
         <w:tblLayout w:type="fixed"/>
-        <w:tblLook w:val="0600" w:firstRow="0" w:lastRow="0" w:firstColumn="0" w:lastColumn="0" w:noHBand="1" w:noVBand="1"/>
+        <w:tblLook w:val="0600"/>
       </w:tblPr>
       <w:tblGrid>
         <w:gridCol w:w="1935"/>
@@ -6937,7 +6962,7 @@
         <w:tblStyle w:val="af"/>
         <w:tblW w:w="8385" w:type="dxa"/>
         <w:tblLayout w:type="fixed"/>
-        <w:tblLook w:val="0600" w:firstRow="0" w:lastRow="0" w:firstColumn="0" w:lastColumn="0" w:noHBand="1" w:noVBand="1"/>
+        <w:tblLook w:val="0600"/>
       </w:tblPr>
       <w:tblGrid>
         <w:gridCol w:w="1935"/>
@@ -7078,7 +7103,7 @@
         <w:tblStyle w:val="af0"/>
         <w:tblW w:w="8385" w:type="dxa"/>
         <w:tblLayout w:type="fixed"/>
-        <w:tblLook w:val="0600" w:firstRow="0" w:lastRow="0" w:firstColumn="0" w:lastColumn="0" w:noHBand="1" w:noVBand="1"/>
+        <w:tblLook w:val="0600"/>
       </w:tblPr>
       <w:tblGrid>
         <w:gridCol w:w="1935"/>
@@ -7219,7 +7244,7 @@
         <w:tblStyle w:val="af1"/>
         <w:tblW w:w="8385" w:type="dxa"/>
         <w:tblLayout w:type="fixed"/>
-        <w:tblLook w:val="0600" w:firstRow="0" w:lastRow="0" w:firstColumn="0" w:lastColumn="0" w:noHBand="1" w:noVBand="1"/>
+        <w:tblLook w:val="0600"/>
       </w:tblPr>
       <w:tblGrid>
         <w:gridCol w:w="1935"/>
@@ -7360,7 +7385,7 @@
         <w:tblStyle w:val="af2"/>
         <w:tblW w:w="8385" w:type="dxa"/>
         <w:tblLayout w:type="fixed"/>
-        <w:tblLook w:val="0600" w:firstRow="0" w:lastRow="0" w:firstColumn="0" w:lastColumn="0" w:noHBand="1" w:noVBand="1"/>
+        <w:tblLook w:val="0600"/>
       </w:tblPr>
       <w:tblGrid>
         <w:gridCol w:w="1935"/>
@@ -7501,7 +7526,7 @@
         <w:tblStyle w:val="af3"/>
         <w:tblW w:w="8385" w:type="dxa"/>
         <w:tblLayout w:type="fixed"/>
-        <w:tblLook w:val="0600" w:firstRow="0" w:lastRow="0" w:firstColumn="0" w:lastColumn="0" w:noHBand="1" w:noVBand="1"/>
+        <w:tblLook w:val="0600"/>
       </w:tblPr>
       <w:tblGrid>
         <w:gridCol w:w="1935"/>
@@ -7671,7 +7696,7 @@
         <w:tblStyle w:val="af4"/>
         <w:tblW w:w="8385" w:type="dxa"/>
         <w:tblLayout w:type="fixed"/>
-        <w:tblLook w:val="0600" w:firstRow="0" w:lastRow="0" w:firstColumn="0" w:lastColumn="0" w:noHBand="1" w:noVBand="1"/>
+        <w:tblLook w:val="0600"/>
       </w:tblPr>
       <w:tblGrid>
         <w:gridCol w:w="1935"/>
@@ -7813,7 +7838,7 @@
         <w:tblStyle w:val="af5"/>
         <w:tblW w:w="8385" w:type="dxa"/>
         <w:tblLayout w:type="fixed"/>
-        <w:tblLook w:val="0600" w:firstRow="0" w:lastRow="0" w:firstColumn="0" w:lastColumn="0" w:noHBand="1" w:noVBand="1"/>
+        <w:tblLook w:val="0600"/>
       </w:tblPr>
       <w:tblGrid>
         <w:gridCol w:w="1935"/>
@@ -7954,7 +7979,7 @@
         <w:tblStyle w:val="af6"/>
         <w:tblW w:w="8385" w:type="dxa"/>
         <w:tblLayout w:type="fixed"/>
-        <w:tblLook w:val="0600" w:firstRow="0" w:lastRow="0" w:firstColumn="0" w:lastColumn="0" w:noHBand="1" w:noVBand="1"/>
+        <w:tblLook w:val="0600"/>
       </w:tblPr>
       <w:tblGrid>
         <w:gridCol w:w="1935"/>
@@ -8095,7 +8120,7 @@
         <w:tblStyle w:val="af7"/>
         <w:tblW w:w="8385" w:type="dxa"/>
         <w:tblLayout w:type="fixed"/>
-        <w:tblLook w:val="0600" w:firstRow="0" w:lastRow="0" w:firstColumn="0" w:lastColumn="0" w:noHBand="1" w:noVBand="1"/>
+        <w:tblLook w:val="0600"/>
       </w:tblPr>
       <w:tblGrid>
         <w:gridCol w:w="1935"/>
@@ -8236,7 +8261,7 @@
         <w:tblStyle w:val="af8"/>
         <w:tblW w:w="8385" w:type="dxa"/>
         <w:tblLayout w:type="fixed"/>
-        <w:tblLook w:val="0600" w:firstRow="0" w:lastRow="0" w:firstColumn="0" w:lastColumn="0" w:noHBand="1" w:noVBand="1"/>
+        <w:tblLook w:val="0600"/>
       </w:tblPr>
       <w:tblGrid>
         <w:gridCol w:w="1935"/>
@@ -8377,7 +8402,7 @@
         <w:tblStyle w:val="af9"/>
         <w:tblW w:w="8385" w:type="dxa"/>
         <w:tblLayout w:type="fixed"/>
-        <w:tblLook w:val="0600" w:firstRow="0" w:lastRow="0" w:firstColumn="0" w:lastColumn="0" w:noHBand="1" w:noVBand="1"/>
+        <w:tblLook w:val="0600"/>
       </w:tblPr>
       <w:tblGrid>
         <w:gridCol w:w="1935"/>
@@ -8592,202 +8617,73 @@
           <w:b/>
           <w:noProof/>
         </w:rPr>
-        <mc:AlternateContent>
-          <mc:Choice Requires="wps">
-            <w:drawing>
-              <wp:anchor distT="0" distB="0" distL="114300" distR="114300" simplePos="0" relativeHeight="251659264" behindDoc="0" locked="0" layoutInCell="1" allowOverlap="1" wp14:anchorId="4FF782AE" wp14:editId="655D3EBA">
-                <wp:simplePos x="0" y="0"/>
-                <wp:positionH relativeFrom="column">
-                  <wp:posOffset>47625</wp:posOffset>
-                </wp:positionH>
-                <wp:positionV relativeFrom="paragraph">
-                  <wp:posOffset>85725</wp:posOffset>
-                </wp:positionV>
-                <wp:extent cx="6000750" cy="7181850"/>
-                <wp:effectExtent l="0" t="0" r="19050" b="19050"/>
-                <wp:wrapNone/>
-                <wp:docPr id="5" name="Text Box 5"/>
-                <wp:cNvGraphicFramePr/>
-                <a:graphic xmlns:a="http://schemas.openxmlformats.org/drawingml/2006/main">
-                  <a:graphicData uri="http://schemas.microsoft.com/office/word/2010/wordprocessingShape">
-                    <wps:wsp>
-                      <wps:cNvSpPr txBox="1"/>
-                      <wps:spPr>
-                        <a:xfrm>
-                          <a:off x="0" y="0"/>
-                          <a:ext cx="6000750" cy="7181850"/>
-                        </a:xfrm>
-                        <a:prstGeom prst="rect">
-                          <a:avLst/>
-                        </a:prstGeom>
-                        <a:solidFill>
-                          <a:schemeClr val="lt1"/>
-                        </a:solidFill>
-                        <a:ln w="6350">
-                          <a:solidFill>
-                            <a:prstClr val="black"/>
-                          </a:solidFill>
-                        </a:ln>
-                        <a:effectLst/>
-                      </wps:spPr>
-                      <wps:style>
-                        <a:lnRef idx="0">
-                          <a:schemeClr val="accent1"/>
-                        </a:lnRef>
-                        <a:fillRef idx="0">
-                          <a:schemeClr val="accent1"/>
-                        </a:fillRef>
-                        <a:effectRef idx="0">
-                          <a:schemeClr val="accent1"/>
-                        </a:effectRef>
-                        <a:fontRef idx="minor">
-                          <a:schemeClr val="dk1"/>
-                        </a:fontRef>
-                      </wps:style>
-                      <wps:txbx>
-                        <w:txbxContent>
-                          <w:p>
-                            <w:r>
-                              <w:rPr>
-                                <w:noProof/>
-                              </w:rPr>
-                              <w:drawing>
-                                <wp:inline distT="0" distB="0" distL="0" distR="0" wp14:anchorId="5E34E474" wp14:editId="2E2D2243">
-                                  <wp:extent cx="5811520" cy="8675303"/>
-                                  <wp:effectExtent l="0" t="0" r="0" b="0"/>
-                                  <wp:docPr id="6" name="Picture 6"/>
-                                  <wp:cNvGraphicFramePr>
-                                    <a:graphicFrameLocks xmlns:a="http://schemas.openxmlformats.org/drawingml/2006/main" noChangeAspect="1"/>
-                                  </wp:cNvGraphicFramePr>
-                                  <a:graphic xmlns:a="http://schemas.openxmlformats.org/drawingml/2006/main">
-                                    <a:graphicData uri="http://schemas.openxmlformats.org/drawingml/2006/picture">
-                                      <pic:pic xmlns:pic="http://schemas.openxmlformats.org/drawingml/2006/picture">
-                                        <pic:nvPicPr>
-                                          <pic:cNvPr id="0" name="Picture 1"/>
-                                          <pic:cNvPicPr>
-                                            <a:picLocks noChangeAspect="1" noChangeArrowheads="1"/>
-                                          </pic:cNvPicPr>
-                                        </pic:nvPicPr>
-                                        <pic:blipFill>
-                                          <a:blip r:embed="rId5">
-                                            <a:extLst>
-                                              <a:ext uri="{28A0092B-C50C-407E-A947-70E740481C1C}">
-                                                <a14:useLocalDpi xmlns:a14="http://schemas.microsoft.com/office/drawing/2010/main" val="0"/>
-                                              </a:ext>
-                                            </a:extLst>
-                                          </a:blip>
-                                          <a:srcRect/>
-                                          <a:stretch>
-                                            <a:fillRect/>
-                                          </a:stretch>
-                                        </pic:blipFill>
-                                        <pic:spPr bwMode="auto">
-                                          <a:xfrm>
-                                            <a:off x="0" y="0"/>
-                                            <a:ext cx="5811520" cy="8675303"/>
-                                          </a:xfrm>
-                                          <a:prstGeom prst="rect">
-                                            <a:avLst/>
-                                          </a:prstGeom>
-                                          <a:noFill/>
-                                          <a:ln>
-                                            <a:noFill/>
-                                          </a:ln>
-                                        </pic:spPr>
-                                      </pic:pic>
-                                    </a:graphicData>
-                                  </a:graphic>
-                                </wp:inline>
-                              </w:drawing>
-                            </w:r>
-                          </w:p>
-                        </w:txbxContent>
-                      </wps:txbx>
-                      <wps:bodyPr rot="0" spcFirstLastPara="0" vertOverflow="overflow" horzOverflow="overflow" vert="horz" wrap="square" lIns="91440" tIns="45720" rIns="91440" bIns="45720" numCol="1" spcCol="0" rtlCol="0" fromWordArt="0" anchor="t" anchorCtr="0" forceAA="0" compatLnSpc="1">
-                        <a:prstTxWarp prst="textNoShape">
-                          <a:avLst/>
-                        </a:prstTxWarp>
-                        <a:noAutofit/>
-                      </wps:bodyPr>
-                    </wps:wsp>
-                  </a:graphicData>
-                </a:graphic>
-                <wp14:sizeRelV relativeFrom="margin">
-                  <wp14:pctHeight>0</wp14:pctHeight>
-                </wp14:sizeRelV>
-              </wp:anchor>
-            </w:drawing>
-          </mc:Choice>
-          <mc:Fallback>
-            <w:pict>
-              <v:shapetype w14:anchorId="4FF782AE" id="_x0000_t202" coordsize="21600,21600" o:spt="202" path="m,l,21600r21600,l21600,xe">
-                <v:stroke joinstyle="miter"/>
-                <v:path gradientshapeok="t" o:connecttype="rect"/>
-              </v:shapetype>
-              <v:shape id="Text Box 5" o:spid="_x0000_s1026" type="#_x0000_t202" style="position:absolute;left:0;text-align:left;margin-left:3.75pt;margin-top:6.75pt;width:472.5pt;height:565.5pt;z-index:251659264;visibility:visible;mso-wrap-style:square;mso-height-percent:0;mso-wrap-distance-left:9pt;mso-wrap-distance-top:0;mso-wrap-distance-right:9pt;mso-wrap-distance-bottom:0;mso-position-horizontal:absolute;mso-position-horizontal-relative:text;mso-position-vertical:absolute;mso-position-vertical-relative:text;mso-height-percent:0;mso-height-relative:margin;v-text-anchor:top" o:gfxdata="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" fillcolor="white [3201]" strokeweight=".5pt">
-                <v:textbox>
-                  <w:txbxContent>
-                    <w:p>
-                      <w:r>
-                        <w:rPr>
-                          <w:noProof/>
-                        </w:rPr>
-                        <w:drawing>
-                          <wp:inline distT="0" distB="0" distL="0" distR="0" wp14:anchorId="5E34E474" wp14:editId="2E2D2243">
-                            <wp:extent cx="5811520" cy="8675303"/>
-                            <wp:effectExtent l="0" t="0" r="0" b="0"/>
-                            <wp:docPr id="6" name="Picture 6"/>
-                            <wp:cNvGraphicFramePr>
-                              <a:graphicFrameLocks xmlns:a="http://schemas.openxmlformats.org/drawingml/2006/main" noChangeAspect="1"/>
-                            </wp:cNvGraphicFramePr>
-                            <a:graphic xmlns:a="http://schemas.openxmlformats.org/drawingml/2006/main">
-                              <a:graphicData uri="http://schemas.openxmlformats.org/drawingml/2006/picture">
-                                <pic:pic xmlns:pic="http://schemas.openxmlformats.org/drawingml/2006/picture">
-                                  <pic:nvPicPr>
-                                    <pic:cNvPr id="0" name="Picture 1"/>
-                                    <pic:cNvPicPr>
-                                      <a:picLocks noChangeAspect="1" noChangeArrowheads="1"/>
-                                    </pic:cNvPicPr>
-                                  </pic:nvPicPr>
-                                  <pic:blipFill>
-                                    <a:blip r:embed="rId5">
-                                      <a:extLst>
-                                        <a:ext uri="{28A0092B-C50C-407E-A947-70E740481C1C}">
-                                          <a14:useLocalDpi xmlns:a14="http://schemas.microsoft.com/office/drawing/2010/main" val="0"/>
-                                        </a:ext>
-                                      </a:extLst>
-                                    </a:blip>
-                                    <a:srcRect/>
-                                    <a:stretch>
-                                      <a:fillRect/>
-                                    </a:stretch>
-                                  </pic:blipFill>
-                                  <pic:spPr bwMode="auto">
-                                    <a:xfrm>
-                                      <a:off x="0" y="0"/>
-                                      <a:ext cx="5811520" cy="8675303"/>
-                                    </a:xfrm>
-                                    <a:prstGeom prst="rect">
-                                      <a:avLst/>
-                                    </a:prstGeom>
-                                    <a:noFill/>
-                                    <a:ln>
-                                      <a:noFill/>
-                                    </a:ln>
-                                  </pic:spPr>
-                                </pic:pic>
-                              </a:graphicData>
-                            </a:graphic>
-                          </wp:inline>
-                        </w:drawing>
-                      </w:r>
-                    </w:p>
-                  </w:txbxContent>
-                </v:textbox>
-              </v:shape>
-            </w:pict>
-          </mc:Fallback>
-        </mc:AlternateContent>
+        <w:pict>
+          <v:shapetype id="_x0000_t202" coordsize="21600,21600" o:spt="202" path="m,l,21600r21600,l21600,xe">
+            <v:stroke joinstyle="miter"/>
+            <v:path gradientshapeok="t" o:connecttype="rect"/>
+          </v:shapetype>
+          <v:shape id="Text Box 5" o:spid="_x0000_s1026" type="#_x0000_t202" style="position:absolute;left:0;text-align:left;margin-left:3.75pt;margin-top:6.75pt;width:472.5pt;height:565.5pt;z-index:251659264;visibility:visible;mso-wrap-style:square;mso-height-percent:0;mso-wrap-distance-left:9pt;mso-wrap-distance-top:0;mso-wrap-distance-right:9pt;mso-wrap-distance-bottom:0;mso-position-horizontal:absolute;mso-position-horizontal-relative:text;mso-position-vertical:absolute;mso-position-vertical-relative:text;mso-height-percent:0;mso-height-relative:margin;v-text-anchor:top" o:gfxdata="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" fillcolor="white [3201]" strokeweight=".5pt">
+            <v:textbox>
+              <w:txbxContent>
+                <w:p>
+                  <w:r>
+                    <w:rPr>
+                      <w:noProof/>
+                    </w:rPr>
+                    <w:drawing>
+                      <wp:inline distT="0" distB="0" distL="0" distR="0">
+                        <wp:extent cx="5811520" cy="8675303"/>
+                        <wp:effectExtent l="0" t="0" r="0" b="0"/>
+                        <wp:docPr id="6" name="Picture 6"/>
+                        <wp:cNvGraphicFramePr>
+                          <a:graphicFrameLocks xmlns:a="http://schemas.openxmlformats.org/drawingml/2006/main" noChangeAspect="1"/>
+                        </wp:cNvGraphicFramePr>
+                        <a:graphic xmlns:a="http://schemas.openxmlformats.org/drawingml/2006/main">
+                          <a:graphicData uri="http://schemas.openxmlformats.org/drawingml/2006/picture">
+                            <pic:pic xmlns:pic="http://schemas.openxmlformats.org/drawingml/2006/picture">
+                              <pic:nvPicPr>
+                                <pic:cNvPr id="0" name="Picture 1"/>
+                                <pic:cNvPicPr>
+                                  <a:picLocks noChangeAspect="1" noChangeArrowheads="1"/>
+                                </pic:cNvPicPr>
+                              </pic:nvPicPr>
+                              <pic:blipFill>
+                                <a:blip r:embed="rId5">
+                                  <a:extLst>
+                                    <a:ext uri="{28A0092B-C50C-407E-A947-70E740481C1C}">
+                                      <a14:useLocalDpi xmlns:a14="http://schemas.microsoft.com/office/drawing/2010/main" xmlns:wps="http://schemas.microsoft.com/office/word/2010/wordprocessingShape" xmlns:wpi="http://schemas.microsoft.com/office/word/2010/wordprocessingInk" xmlns:wpg="http://schemas.microsoft.com/office/word/2010/wordprocessingGroup" xmlns:w15="http://schemas.microsoft.com/office/word/2012/wordml" xmlns:w14="http://schemas.microsoft.com/office/word/2010/wordml" xmlns:w="http://schemas.openxmlformats.org/wordprocessingml/2006/main" xmlns:w10="urn:schemas-microsoft-com:office:word" xmlns:wp14="http://schemas.microsoft.com/office/word/2010/wordprocessingDrawing" xmlns:v="urn:schemas-microsoft-com:vml" xmlns:o="urn:schemas-microsoft-com:office:office" xmlns:mc="http://schemas.openxmlformats.org/markup-compatibility/2006" xmlns:wpc="http://schemas.microsoft.com/office/word/2010/wordprocessingCanvas" xmlns="" val="0"/>
+                                    </a:ext>
+                                  </a:extLst>
+                                </a:blip>
+                                <a:srcRect/>
+                                <a:stretch>
+                                  <a:fillRect/>
+                                </a:stretch>
+                              </pic:blipFill>
+                              <pic:spPr bwMode="auto">
+                                <a:xfrm>
+                                  <a:off x="0" y="0"/>
+                                  <a:ext cx="5811520" cy="8675303"/>
+                                </a:xfrm>
+                                <a:prstGeom prst="rect">
+                                  <a:avLst/>
+                                </a:prstGeom>
+                                <a:noFill/>
+                                <a:ln>
+                                  <a:noFill/>
+                                </a:ln>
+                              </pic:spPr>
+                            </pic:pic>
+                          </a:graphicData>
+                        </a:graphic>
+                      </wp:inline>
+                    </w:drawing>
+                  </w:r>
+                </w:p>
+              </w:txbxContent>
+            </v:textbox>
+          </v:shape>
+        </w:pict>
       </w:r>
     </w:p>
     <w:p/>
@@ -8868,201 +8764,69 @@
         <w:rPr>
           <w:noProof/>
         </w:rPr>
-        <mc:AlternateContent>
-          <mc:Choice Requires="wps">
-            <w:drawing>
-              <wp:anchor distT="0" distB="0" distL="114300" distR="114300" simplePos="0" relativeHeight="251660288" behindDoc="0" locked="0" layoutInCell="1" allowOverlap="1" wp14:anchorId="453C4687" wp14:editId="346A8488">
-                <wp:simplePos x="0" y="0"/>
-                <wp:positionH relativeFrom="column">
-                  <wp:posOffset>0</wp:posOffset>
-                </wp:positionH>
-                <wp:positionV relativeFrom="paragraph">
-                  <wp:posOffset>177164</wp:posOffset>
-                </wp:positionV>
-                <wp:extent cx="6219825" cy="7820025"/>
-                <wp:effectExtent l="0" t="0" r="28575" b="28575"/>
-                <wp:wrapNone/>
-                <wp:docPr id="8" name="Text Box 8"/>
-                <wp:cNvGraphicFramePr/>
-                <a:graphic xmlns:a="http://schemas.openxmlformats.org/drawingml/2006/main">
-                  <a:graphicData uri="http://schemas.microsoft.com/office/word/2010/wordprocessingShape">
-                    <wps:wsp>
-                      <wps:cNvSpPr txBox="1"/>
-                      <wps:spPr>
-                        <a:xfrm>
-                          <a:off x="0" y="0"/>
-                          <a:ext cx="6219825" cy="7820025"/>
-                        </a:xfrm>
-                        <a:prstGeom prst="rect">
-                          <a:avLst/>
-                        </a:prstGeom>
-                        <a:solidFill>
-                          <a:schemeClr val="lt1"/>
-                        </a:solidFill>
-                        <a:ln w="6350">
-                          <a:solidFill>
-                            <a:prstClr val="black"/>
-                          </a:solidFill>
-                        </a:ln>
-                        <a:effectLst/>
-                      </wps:spPr>
-                      <wps:style>
-                        <a:lnRef idx="0">
-                          <a:schemeClr val="accent1"/>
-                        </a:lnRef>
-                        <a:fillRef idx="0">
-                          <a:schemeClr val="accent1"/>
-                        </a:fillRef>
-                        <a:effectRef idx="0">
-                          <a:schemeClr val="accent1"/>
-                        </a:effectRef>
-                        <a:fontRef idx="minor">
-                          <a:schemeClr val="dk1"/>
-                        </a:fontRef>
-                      </wps:style>
-                      <wps:txbx>
-                        <w:txbxContent>
-                          <w:p>
-                            <w:r>
-                              <w:rPr>
-                                <w:noProof/>
-                              </w:rPr>
-                              <w:drawing>
-                                <wp:inline distT="0" distB="0" distL="0" distR="0" wp14:anchorId="1488424E" wp14:editId="4A645545">
-                                  <wp:extent cx="5934075" cy="8362950"/>
-                                  <wp:effectExtent l="0" t="0" r="9525" b="0"/>
-                                  <wp:docPr id="9" name="Picture 9"/>
-                                  <wp:cNvGraphicFramePr>
-                                    <a:graphicFrameLocks xmlns:a="http://schemas.openxmlformats.org/drawingml/2006/main" noChangeAspect="1"/>
-                                  </wp:cNvGraphicFramePr>
-                                  <a:graphic xmlns:a="http://schemas.openxmlformats.org/drawingml/2006/main">
-                                    <a:graphicData uri="http://schemas.openxmlformats.org/drawingml/2006/picture">
-                                      <pic:pic xmlns:pic="http://schemas.openxmlformats.org/drawingml/2006/picture">
-                                        <pic:nvPicPr>
-                                          <pic:cNvPr id="0" name="Picture 2"/>
-                                          <pic:cNvPicPr>
-                                            <a:picLocks noChangeAspect="1" noChangeArrowheads="1"/>
-                                          </pic:cNvPicPr>
-                                        </pic:nvPicPr>
-                                        <pic:blipFill>
-                                          <a:blip r:embed="rId6">
-                                            <a:extLst>
-                                              <a:ext uri="{28A0092B-C50C-407E-A947-70E740481C1C}">
-                                                <a14:useLocalDpi xmlns:a14="http://schemas.microsoft.com/office/drawing/2010/main" val="0"/>
-                                              </a:ext>
-                                            </a:extLst>
-                                          </a:blip>
-                                          <a:srcRect/>
-                                          <a:stretch>
-                                            <a:fillRect/>
-                                          </a:stretch>
-                                        </pic:blipFill>
-                                        <pic:spPr bwMode="auto">
-                                          <a:xfrm>
-                                            <a:off x="0" y="0"/>
-                                            <a:ext cx="5934075" cy="8362950"/>
-                                          </a:xfrm>
-                                          <a:prstGeom prst="rect">
-                                            <a:avLst/>
-                                          </a:prstGeom>
-                                          <a:noFill/>
-                                          <a:ln>
-                                            <a:noFill/>
-                                          </a:ln>
-                                        </pic:spPr>
-                                      </pic:pic>
-                                    </a:graphicData>
-                                  </a:graphic>
-                                </wp:inline>
-                              </w:drawing>
-                            </w:r>
-                          </w:p>
-                        </w:txbxContent>
-                      </wps:txbx>
-                      <wps:bodyPr rot="0" spcFirstLastPara="0" vertOverflow="overflow" horzOverflow="overflow" vert="horz" wrap="square" lIns="91440" tIns="45720" rIns="91440" bIns="45720" numCol="1" spcCol="0" rtlCol="0" fromWordArt="0" anchor="t" anchorCtr="0" forceAA="0" compatLnSpc="1">
-                        <a:prstTxWarp prst="textNoShape">
-                          <a:avLst/>
-                        </a:prstTxWarp>
-                        <a:noAutofit/>
-                      </wps:bodyPr>
-                    </wps:wsp>
-                  </a:graphicData>
-                </a:graphic>
-                <wp14:sizeRelH relativeFrom="margin">
-                  <wp14:pctWidth>0</wp14:pctWidth>
-                </wp14:sizeRelH>
-                <wp14:sizeRelV relativeFrom="margin">
-                  <wp14:pctHeight>0</wp14:pctHeight>
-                </wp14:sizeRelV>
-              </wp:anchor>
-            </w:drawing>
-          </mc:Choice>
-          <mc:Fallback>
-            <w:pict>
-              <v:shape w14:anchorId="453C4687" id="Text Box 8" o:spid="_x0000_s1027" type="#_x0000_t202" style="position:absolute;margin-left:0;margin-top:13.95pt;width:489.75pt;height:615.75pt;z-index:251660288;visibility:visible;mso-wrap-style:square;mso-width-percent:0;mso-height-percent:0;mso-wrap-distance-left:9pt;mso-wrap-distance-top:0;mso-wrap-distance-right:9pt;mso-wrap-distance-bottom:0;mso-position-horizontal:absolute;mso-position-horizontal-relative:text;mso-position-vertical:absolute;mso-position-vertical-relative:text;mso-width-percent:0;mso-height-percent:0;mso-width-relative:margin;mso-height-relative:margin;v-text-anchor:top" o:gfxdata="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" fillcolor="white [3201]" strokeweight=".5pt">
-                <v:textbox>
-                  <w:txbxContent>
-                    <w:p>
-                      <w:r>
-                        <w:rPr>
-                          <w:noProof/>
-                        </w:rPr>
-                        <w:drawing>
-                          <wp:inline distT="0" distB="0" distL="0" distR="0" wp14:anchorId="1488424E" wp14:editId="4A645545">
-                            <wp:extent cx="5934075" cy="8362950"/>
-                            <wp:effectExtent l="0" t="0" r="9525" b="0"/>
-                            <wp:docPr id="9" name="Picture 9"/>
-                            <wp:cNvGraphicFramePr>
-                              <a:graphicFrameLocks xmlns:a="http://schemas.openxmlformats.org/drawingml/2006/main" noChangeAspect="1"/>
-                            </wp:cNvGraphicFramePr>
-                            <a:graphic xmlns:a="http://schemas.openxmlformats.org/drawingml/2006/main">
-                              <a:graphicData uri="http://schemas.openxmlformats.org/drawingml/2006/picture">
-                                <pic:pic xmlns:pic="http://schemas.openxmlformats.org/drawingml/2006/picture">
-                                  <pic:nvPicPr>
-                                    <pic:cNvPr id="0" name="Picture 2"/>
-                                    <pic:cNvPicPr>
-                                      <a:picLocks noChangeAspect="1" noChangeArrowheads="1"/>
-                                    </pic:cNvPicPr>
-                                  </pic:nvPicPr>
-                                  <pic:blipFill>
-                                    <a:blip r:embed="rId6">
-                                      <a:extLst>
-                                        <a:ext uri="{28A0092B-C50C-407E-A947-70E740481C1C}">
-                                          <a14:useLocalDpi xmlns:a14="http://schemas.microsoft.com/office/drawing/2010/main" val="0"/>
-                                        </a:ext>
-                                      </a:extLst>
-                                    </a:blip>
-                                    <a:srcRect/>
-                                    <a:stretch>
-                                      <a:fillRect/>
-                                    </a:stretch>
-                                  </pic:blipFill>
-                                  <pic:spPr bwMode="auto">
-                                    <a:xfrm>
-                                      <a:off x="0" y="0"/>
-                                      <a:ext cx="5934075" cy="8362950"/>
-                                    </a:xfrm>
-                                    <a:prstGeom prst="rect">
-                                      <a:avLst/>
-                                    </a:prstGeom>
-                                    <a:noFill/>
-                                    <a:ln>
-                                      <a:noFill/>
-                                    </a:ln>
-                                  </pic:spPr>
-                                </pic:pic>
-                              </a:graphicData>
-                            </a:graphic>
-                          </wp:inline>
-                        </w:drawing>
-                      </w:r>
-                    </w:p>
-                  </w:txbxContent>
-                </v:textbox>
-              </v:shape>
-            </w:pict>
-          </mc:Fallback>
-        </mc:AlternateContent>
+        <w:pict>
+          <v:shape id="Text Box 8" o:spid="_x0000_s1027" type="#_x0000_t202" style="position:absolute;margin-left:0;margin-top:13.95pt;width:489.75pt;height:615.75pt;z-index:251660288;visibility:visible;mso-wrap-style:square;mso-width-percent:0;mso-height-percent:0;mso-wrap-distance-left:9pt;mso-wrap-distance-top:0;mso-wrap-distance-right:9pt;mso-wrap-distance-bottom:0;mso-position-horizontal:absolute;mso-position-horizontal-relative:text;mso-position-vertical:absolute;mso-position-vertical-relative:text;mso-width-percent:0;mso-height-percent:0;mso-width-relative:margin;mso-height-relative:margin;v-text-anchor:top" o:gfxdata="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" fillcolor="white [3201]" strokeweight=".5pt">
+            <v:textbox>
+              <w:txbxContent>
+                <w:p>
+                  <w:r>
+                    <w:rPr>
+                      <w:noProof/>
+                    </w:rPr>
+                    <w:drawing>
+                      <wp:inline distT="0" distB="0" distL="0" distR="0">
+                        <wp:extent cx="5934075" cy="8362950"/>
+                        <wp:effectExtent l="0" t="0" r="9525" b="0"/>
+                        <wp:docPr id="9" name="Picture 9"/>
+                        <wp:cNvGraphicFramePr>
+                          <a:graphicFrameLocks xmlns:a="http://schemas.openxmlformats.org/drawingml/2006/main" noChangeAspect="1"/>
+                        </wp:cNvGraphicFramePr>
+                        <a:graphic xmlns:a="http://schemas.openxmlformats.org/drawingml/2006/main">
+                          <a:graphicData uri="http://schemas.openxmlformats.org/drawingml/2006/picture">
+                            <pic:pic xmlns:pic="http://schemas.openxmlformats.org/drawingml/2006/picture">
+                              <pic:nvPicPr>
+                                <pic:cNvPr id="0" name="Picture 2"/>
+                                <pic:cNvPicPr>
+                                  <a:picLocks noChangeAspect="1" noChangeArrowheads="1"/>
+                                </pic:cNvPicPr>
+                              </pic:nvPicPr>
+                              <pic:blipFill>
+                                <a:blip r:embed="rId6">
+                                  <a:extLst>
+                                    <a:ext uri="{28A0092B-C50C-407E-A947-70E740481C1C}">
+                                      <a14:useLocalDpi xmlns:a14="http://schemas.microsoft.com/office/drawing/2010/main" xmlns:wps="http://schemas.microsoft.com/office/word/2010/wordprocessingShape" xmlns:wpi="http://schemas.microsoft.com/office/word/2010/wordprocessingInk" xmlns:wpg="http://schemas.microsoft.com/office/word/2010/wordprocessingGroup" xmlns:w15="http://schemas.microsoft.com/office/word/2012/wordml" xmlns:w14="http://schemas.microsoft.com/office/word/2010/wordml" xmlns:w="http://schemas.openxmlformats.org/wordprocessingml/2006/main" xmlns:w10="urn:schemas-microsoft-com:office:word" xmlns:wp14="http://schemas.microsoft.com/office/word/2010/wordprocessingDrawing" xmlns:v="urn:schemas-microsoft-com:vml" xmlns:o="urn:schemas-microsoft-com:office:office" xmlns:mc="http://schemas.openxmlformats.org/markup-compatibility/2006" xmlns:wpc="http://schemas.microsoft.com/office/word/2010/wordprocessingCanvas" xmlns="" val="0"/>
+                                    </a:ext>
+                                  </a:extLst>
+                                </a:blip>
+                                <a:srcRect/>
+                                <a:stretch>
+                                  <a:fillRect/>
+                                </a:stretch>
+                              </pic:blipFill>
+                              <pic:spPr bwMode="auto">
+                                <a:xfrm>
+                                  <a:off x="0" y="0"/>
+                                  <a:ext cx="5934075" cy="8362950"/>
+                                </a:xfrm>
+                                <a:prstGeom prst="rect">
+                                  <a:avLst/>
+                                </a:prstGeom>
+                                <a:noFill/>
+                                <a:ln>
+                                  <a:noFill/>
+                                </a:ln>
+                              </pic:spPr>
+                            </pic:pic>
+                          </a:graphicData>
+                        </a:graphic>
+                      </wp:inline>
+                    </w:drawing>
+                  </w:r>
+                </w:p>
+              </w:txbxContent>
+            </v:textbox>
+          </v:shape>
+        </w:pict>
       </w:r>
     </w:p>
     <w:p/>
@@ -9276,7 +9040,7 @@
           <w:noProof/>
         </w:rPr>
         <w:drawing>
-          <wp:inline distT="0" distB="0" distL="0" distR="0" wp14:anchorId="756B26ED" wp14:editId="2AC143EA">
+          <wp:inline distT="0" distB="0" distL="0" distR="0">
             <wp:extent cx="5943600" cy="3146099"/>
             <wp:effectExtent l="0" t="0" r="0" b="0"/>
             <wp:docPr id="10" name="Picture 10"/>
@@ -9293,10 +9057,10 @@
                     </pic:cNvPicPr>
                   </pic:nvPicPr>
                   <pic:blipFill>
-                    <a:blip r:embed="rId7">
+                    <a:blip r:embed="rId7" cstate="print">
                       <a:extLst>
                         <a:ext uri="{28A0092B-C50C-407E-A947-70E740481C1C}">
-                          <a14:useLocalDpi xmlns:a14="http://schemas.microsoft.com/office/drawing/2010/main" val="0"/>
+                          <a14:useLocalDpi xmlns:a14="http://schemas.microsoft.com/office/drawing/2010/main" xmlns:wps="http://schemas.microsoft.com/office/word/2010/wordprocessingShape" xmlns:wpi="http://schemas.microsoft.com/office/word/2010/wordprocessingInk" xmlns:wpg="http://schemas.microsoft.com/office/word/2010/wordprocessingGroup" xmlns:w15="http://schemas.microsoft.com/office/word/2012/wordml" xmlns:w14="http://schemas.microsoft.com/office/word/2010/wordml" xmlns:w="http://schemas.openxmlformats.org/wordprocessingml/2006/main" xmlns:w10="urn:schemas-microsoft-com:office:word" xmlns:wp14="http://schemas.microsoft.com/office/word/2010/wordprocessingDrawing" xmlns:v="urn:schemas-microsoft-com:vml" xmlns:o="urn:schemas-microsoft-com:office:office" xmlns:mc="http://schemas.openxmlformats.org/markup-compatibility/2006" xmlns:wpc="http://schemas.microsoft.com/office/word/2010/wordprocessingCanvas" xmlns="" val="0"/>
                         </a:ext>
                       </a:extLst>
                     </a:blip>
@@ -9413,7 +9177,7 @@
           <w:noProof/>
         </w:rPr>
         <w:drawing>
-          <wp:inline distT="114300" distB="114300" distL="114300" distR="114300" wp14:anchorId="53573E8D" wp14:editId="55077931">
+          <wp:inline distT="114300" distB="114300" distL="114300" distR="114300">
             <wp:extent cx="5943600" cy="3962400"/>
             <wp:effectExtent l="19050" t="19050" r="19050" b="19050"/>
             <wp:docPr id="2" name="image03.png"/>
@@ -9426,7 +9190,7 @@
                     <pic:cNvPicPr preferRelativeResize="0"/>
                   </pic:nvPicPr>
                   <pic:blipFill>
-                    <a:blip r:embed="rId8"/>
+                    <a:blip r:embed="rId8" cstate="print"/>
                     <a:srcRect/>
                     <a:stretch>
                       <a:fillRect/>
@@ -9554,7 +9318,7 @@
           <w:insideV w:val="single" w:sz="8" w:space="0" w:color="000000"/>
         </w:tblBorders>
         <w:tblLayout w:type="fixed"/>
-        <w:tblLook w:val="0600" w:firstRow="0" w:lastRow="0" w:firstColumn="0" w:lastColumn="0" w:noHBand="1" w:noVBand="1"/>
+        <w:tblLook w:val="0600"/>
       </w:tblPr>
       <w:tblGrid>
         <w:gridCol w:w="2085"/>
@@ -9723,7 +9487,7 @@
           <w:insideV w:val="single" w:sz="8" w:space="0" w:color="000000"/>
         </w:tblBorders>
         <w:tblLayout w:type="fixed"/>
-        <w:tblLook w:val="0600" w:firstRow="0" w:lastRow="0" w:firstColumn="0" w:lastColumn="0" w:noHBand="1" w:noVBand="1"/>
+        <w:tblLook w:val="0600"/>
       </w:tblPr>
       <w:tblGrid>
         <w:gridCol w:w="2085"/>
@@ -9933,7 +9697,7 @@
           <w:insideV w:val="single" w:sz="8" w:space="0" w:color="000000"/>
         </w:tblBorders>
         <w:tblLayout w:type="fixed"/>
-        <w:tblLook w:val="0600" w:firstRow="0" w:lastRow="0" w:firstColumn="0" w:lastColumn="0" w:noHBand="1" w:noVBand="1"/>
+        <w:tblLook w:val="0600"/>
       </w:tblPr>
       <w:tblGrid>
         <w:gridCol w:w="2085"/>
@@ -10124,7 +9888,7 @@
           <w:insideV w:val="single" w:sz="8" w:space="0" w:color="000000"/>
         </w:tblBorders>
         <w:tblLayout w:type="fixed"/>
-        <w:tblLook w:val="0600" w:firstRow="0" w:lastRow="0" w:firstColumn="0" w:lastColumn="0" w:noHBand="1" w:noVBand="1"/>
+        <w:tblLook w:val="0600"/>
       </w:tblPr>
       <w:tblGrid>
         <w:gridCol w:w="2085"/>
@@ -10312,7 +10076,7 @@
           <w:insideV w:val="single" w:sz="8" w:space="0" w:color="000000"/>
         </w:tblBorders>
         <w:tblLayout w:type="fixed"/>
-        <w:tblLook w:val="0600" w:firstRow="0" w:lastRow="0" w:firstColumn="0" w:lastColumn="0" w:noHBand="1" w:noVBand="1"/>
+        <w:tblLook w:val="0600"/>
       </w:tblPr>
       <w:tblGrid>
         <w:gridCol w:w="2085"/>
@@ -10475,7 +10239,7 @@
           <w:insideV w:val="single" w:sz="8" w:space="0" w:color="000000"/>
         </w:tblBorders>
         <w:tblLayout w:type="fixed"/>
-        <w:tblLook w:val="0600" w:firstRow="0" w:lastRow="0" w:firstColumn="0" w:lastColumn="0" w:noHBand="1" w:noVBand="1"/>
+        <w:tblLook w:val="0600"/>
       </w:tblPr>
       <w:tblGrid>
         <w:gridCol w:w="2085"/>
@@ -10702,7 +10466,7 @@
           <w:insideV w:val="single" w:sz="8" w:space="0" w:color="000000"/>
         </w:tblBorders>
         <w:tblLayout w:type="fixed"/>
-        <w:tblLook w:val="0600" w:firstRow="0" w:lastRow="0" w:firstColumn="0" w:lastColumn="0" w:noHBand="1" w:noVBand="1"/>
+        <w:tblLook w:val="0600"/>
       </w:tblPr>
       <w:tblGrid>
         <w:gridCol w:w="2085"/>
@@ -10858,7 +10622,7 @@
           <w:insideV w:val="single" w:sz="8" w:space="0" w:color="000000"/>
         </w:tblBorders>
         <w:tblLayout w:type="fixed"/>
-        <w:tblLook w:val="0600" w:firstRow="0" w:lastRow="0" w:firstColumn="0" w:lastColumn="0" w:noHBand="1" w:noVBand="1"/>
+        <w:tblLook w:val="0600"/>
       </w:tblPr>
       <w:tblGrid>
         <w:gridCol w:w="2115"/>
@@ -11059,7 +10823,7 @@
           <w:insideV w:val="single" w:sz="8" w:space="0" w:color="000000"/>
         </w:tblBorders>
         <w:tblLayout w:type="fixed"/>
-        <w:tblLook w:val="0600" w:firstRow="0" w:lastRow="0" w:firstColumn="0" w:lastColumn="0" w:noHBand="1" w:noVBand="1"/>
+        <w:tblLook w:val="0600"/>
       </w:tblPr>
       <w:tblGrid>
         <w:gridCol w:w="2115"/>
@@ -11209,7 +10973,7 @@
 </file>
 
 <file path=word/styles.xml><?xml version="1.0" encoding="utf-8"?>
-<w:styles xmlns:mc="http://schemas.openxmlformats.org/markup-compatibility/2006" xmlns:r="http://schemas.openxmlformats.org/officeDocument/2006/relationships" xmlns:w="http://schemas.openxmlformats.org/wordprocessingml/2006/main" xmlns:w14="http://schemas.microsoft.com/office/word/2010/wordml" xmlns:w15="http://schemas.microsoft.com/office/word/2012/wordml" mc:Ignorable="w14 w15">
+<w:styles xmlns:r="http://schemas.openxmlformats.org/officeDocument/2006/relationships" xmlns:w="http://schemas.openxmlformats.org/wordprocessingml/2006/main">
   <w:docDefaults>
     <w:rPrDefault>
       <w:rPr>
@@ -11225,386 +10989,154 @@
       </w:pPr>
     </w:pPrDefault>
   </w:docDefaults>
-  <w:latentStyles w:defLockedState="0" w:defUIPriority="99" w:defSemiHidden="0" w:defUnhideWhenUsed="0" w:defQFormat="0" w:count="371">
-    <w:lsdException w:name="Normal" w:uiPriority="0" w:qFormat="1"/>
-    <w:lsdException w:name="heading 1" w:uiPriority="9" w:qFormat="1"/>
-    <w:lsdException w:name="heading 2" w:semiHidden="1" w:uiPriority="9" w:unhideWhenUsed="1" w:qFormat="1"/>
-    <w:lsdException w:name="heading 3" w:semiHidden="1" w:uiPriority="9" w:unhideWhenUsed="1" w:qFormat="1"/>
-    <w:lsdException w:name="heading 4" w:semiHidden="1" w:uiPriority="9" w:unhideWhenUsed="1" w:qFormat="1"/>
-    <w:lsdException w:name="heading 5" w:semiHidden="1" w:uiPriority="9" w:unhideWhenUsed="1" w:qFormat="1"/>
-    <w:lsdException w:name="heading 6" w:semiHidden="1" w:uiPriority="9" w:unhideWhenUsed="1" w:qFormat="1"/>
-    <w:lsdException w:name="heading 7" w:semiHidden="1" w:uiPriority="9" w:unhideWhenUsed="1" w:qFormat="1"/>
-    <w:lsdException w:name="heading 8" w:semiHidden="1" w:uiPriority="9" w:unhideWhenUsed="1" w:qFormat="1"/>
-    <w:lsdException w:name="heading 9" w:semiHidden="1" w:uiPriority="9" w:unhideWhenUsed="1" w:qFormat="1"/>
-    <w:lsdException w:name="index 1" w:semiHidden="1" w:unhideWhenUsed="1"/>
-    <w:lsdException w:name="index 2" w:semiHidden="1" w:unhideWhenUsed="1"/>
-    <w:lsdException w:name="index 3" w:semiHidden="1" w:unhideWhenUsed="1"/>
-    <w:lsdException w:name="index 4" w:semiHidden="1" w:unhideWhenUsed="1"/>
-    <w:lsdException w:name="index 5" w:semiHidden="1" w:unhideWhenUsed="1"/>
-    <w:lsdException w:name="index 6" w:semiHidden="1" w:unhideWhenUsed="1"/>
-    <w:lsdException w:name="index 7" w:semiHidden="1" w:unhideWhenUsed="1"/>
-    <w:lsdException w:name="index 8" w:semiHidden="1" w:unhideWhenUsed="1"/>
-    <w:lsdException w:name="index 9" w:semiHidden="1" w:unhideWhenUsed="1"/>
-    <w:lsdException w:name="toc 1" w:semiHidden="1" w:uiPriority="39" w:unhideWhenUsed="1"/>
-    <w:lsdException w:name="toc 2" w:semiHidden="1" w:uiPriority="39" w:unhideWhenUsed="1"/>
-    <w:lsdException w:name="toc 3" w:semiHidden="1" w:uiPriority="39" w:unhideWhenUsed="1"/>
-    <w:lsdException w:name="toc 4" w:semiHidden="1" w:uiPriority="39" w:unhideWhenUsed="1"/>
-    <w:lsdException w:name="toc 5" w:semiHidden="1" w:uiPriority="39" w:unhideWhenUsed="1"/>
-    <w:lsdException w:name="toc 6" w:semiHidden="1" w:uiPriority="39" w:unhideWhenUsed="1"/>
-    <w:lsdException w:name="toc 7" w:semiHidden="1" w:uiPriority="39" w:unhideWhenUsed="1"/>
-    <w:lsdException w:name="toc 8" w:semiHidden="1" w:uiPriority="39" w:unhideWhenUsed="1"/>
-    <w:lsdException w:name="toc 9" w:semiHidden="1" w:uiPriority="39" w:unhideWhenUsed="1"/>
-    <w:lsdException w:name="Normal Indent" w:semiHidden="1" w:unhideWhenUsed="1"/>
-    <w:lsdException w:name="footnote text" w:semiHidden="1" w:unhideWhenUsed="1"/>
-    <w:lsdException w:name="annotation text" w:semiHidden="1" w:unhideWhenUsed="1"/>
-    <w:lsdException w:name="header" w:semiHidden="1" w:unhideWhenUsed="1"/>
-    <w:lsdException w:name="footer" w:semiHidden="1" w:unhideWhenUsed="1"/>
-    <w:lsdException w:name="index heading" w:semiHidden="1" w:unhideWhenUsed="1"/>
-    <w:lsdException w:name="caption" w:semiHidden="1" w:uiPriority="35" w:unhideWhenUsed="1" w:qFormat="1"/>
-    <w:lsdException w:name="table of figures" w:semiHidden="1" w:unhideWhenUsed="1"/>
-    <w:lsdException w:name="envelope address" w:semiHidden="1" w:unhideWhenUsed="1"/>
-    <w:lsdException w:name="envelope return" w:semiHidden="1" w:unhideWhenUsed="1"/>
-    <w:lsdException w:name="footnote reference" w:semiHidden="1" w:unhideWhenUsed="1"/>
-    <w:lsdException w:name="annotation reference" w:semiHidden="1" w:unhideWhenUsed="1"/>
-    <w:lsdException w:name="line number" w:semiHidden="1" w:unhideWhenUsed="1"/>
-    <w:lsdException w:name="page number" w:semiHidden="1" w:unhideWhenUsed="1"/>
-    <w:lsdException w:name="endnote reference" w:semiHidden="1" w:unhideWhenUsed="1"/>
-    <w:lsdException w:name="endnote text" w:semiHidden="1" w:unhideWhenUsed="1"/>
-    <w:lsdException w:name="table of authorities" w:semiHidden="1" w:unhideWhenUsed="1"/>
-    <w:lsdException w:name="macro" w:semiHidden="1" w:unhideWhenUsed="1"/>
-    <w:lsdException w:name="toa heading" w:semiHidden="1" w:unhideWhenUsed="1"/>
-    <w:lsdException w:name="List" w:semiHidden="1" w:unhideWhenUsed="1"/>
-    <w:lsdException w:name="List Bullet" w:semiHidden="1" w:unhideWhenUsed="1"/>
-    <w:lsdException w:name="List Number" w:semiHidden="1" w:unhideWhenUsed="1"/>
-    <w:lsdException w:name="List 2" w:semiHidden="1" w:unhideWhenUsed="1"/>
-    <w:lsdException w:name="List 3" w:semiHidden="1" w:unhideWhenUsed="1"/>
-    <w:lsdException w:name="List 4" w:semiHidden="1" w:unhideWhenUsed="1"/>
-    <w:lsdException w:name="List 5" w:semiHidden="1" w:unhideWhenUsed="1"/>
-    <w:lsdException w:name="List Bullet 2" w:semiHidden="1" w:unhideWhenUsed="1"/>
-    <w:lsdException w:name="List Bullet 3" w:semiHidden="1" w:unhideWhenUsed="1"/>
-    <w:lsdException w:name="List Bullet 4" w:semiHidden="1" w:unhideWhenUsed="1"/>
-    <w:lsdException w:name="List Bullet 5" w:semiHidden="1" w:unhideWhenUsed="1"/>
-    <w:lsdException w:name="List Number 2" w:semiHidden="1" w:unhideWhenUsed="1"/>
-    <w:lsdException w:name="List Number 3" w:semiHidden="1" w:unhideWhenUsed="1"/>
-    <w:lsdException w:name="List Number 4" w:semiHidden="1" w:unhideWhenUsed="1"/>
-    <w:lsdException w:name="List Number 5" w:semiHidden="1" w:unhideWhenUsed="1"/>
-    <w:lsdException w:name="Title" w:uiPriority="10" w:qFormat="1"/>
-    <w:lsdException w:name="Closing" w:semiHidden="1" w:unhideWhenUsed="1"/>
-    <w:lsdException w:name="Signature" w:semiHidden="1" w:unhideWhenUsed="1"/>
-    <w:lsdException w:name="Default Paragraph Font" w:semiHidden="1" w:uiPriority="1" w:unhideWhenUsed="1"/>
-    <w:lsdException w:name="Body Text" w:semiHidden="1" w:unhideWhenUsed="1"/>
-    <w:lsdException w:name="Body Text Indent" w:semiHidden="1" w:unhideWhenUsed="1"/>
-    <w:lsdException w:name="List Continue" w:semiHidden="1" w:unhideWhenUsed="1"/>
-    <w:lsdException w:name="List Continue 2" w:semiHidden="1" w:unhideWhenUsed="1"/>
-    <w:lsdException w:name="List Continue 3" w:semiHidden="1" w:unhideWhenUsed="1"/>
-    <w:lsdException w:name="List Continue 4" w:semiHidden="1" w:unhideWhenUsed="1"/>
-    <w:lsdException w:name="List Continue 5" w:semiHidden="1" w:unhideWhenUsed="1"/>
-    <w:lsdException w:name="Message Header" w:semiHidden="1" w:unhideWhenUsed="1"/>
-    <w:lsdException w:name="Subtitle" w:uiPriority="11" w:qFormat="1"/>
-    <w:lsdException w:name="Salutation" w:semiHidden="1" w:unhideWhenUsed="1"/>
-    <w:lsdException w:name="Date" w:semiHidden="1" w:unhideWhenUsed="1"/>
-    <w:lsdException w:name="Body Text First Indent" w:semiHidden="1" w:unhideWhenUsed="1"/>
-    <w:lsdException w:name="Body Text First Indent 2" w:semiHidden="1" w:unhideWhenUsed="1"/>
-    <w:lsdException w:name="Note Heading" w:semiHidden="1" w:unhideWhenUsed="1"/>
-    <w:lsdException w:name="Body Text 2" w:semiHidden="1" w:unhideWhenUsed="1"/>
-    <w:lsdException w:name="Body Text 3" w:semiHidden="1" w:unhideWhenUsed="1"/>
-    <w:lsdException w:name="Body Text Indent 2" w:semiHidden="1" w:unhideWhenUsed="1"/>
-    <w:lsdException w:name="Body Text Indent 3" w:semiHidden="1" w:unhideWhenUsed="1"/>
-    <w:lsdException w:name="Block Text" w:semiHidden="1" w:unhideWhenUsed="1"/>
-    <w:lsdException w:name="Hyperlink" w:semiHidden="1" w:unhideWhenUsed="1"/>
-    <w:lsdException w:name="FollowedHyperlink" w:semiHidden="1" w:unhideWhenUsed="1"/>
-    <w:lsdException w:name="Strong" w:uiPriority="22" w:qFormat="1"/>
-    <w:lsdException w:name="Emphasis" w:uiPriority="20" w:qFormat="1"/>
-    <w:lsdException w:name="Document Map" w:semiHidden="1" w:unhideWhenUsed="1"/>
-    <w:lsdException w:name="Plain Text" w:semiHidden="1" w:unhideWhenUsed="1"/>
-    <w:lsdException w:name="E-mail Signature" w:semiHidden="1" w:unhideWhenUsed="1"/>
-    <w:lsdException w:name="HTML Top of Form" w:semiHidden="1" w:unhideWhenUsed="1"/>
-    <w:lsdException w:name="HTML Bottom of Form" w:semiHidden="1" w:unhideWhenUsed="1"/>
-    <w:lsdException w:name="Normal (Web)" w:semiHidden="1" w:unhideWhenUsed="1"/>
-    <w:lsdException w:name="HTML Acronym" w:semiHidden="1" w:unhideWhenUsed="1"/>
-    <w:lsdException w:name="HTML Address" w:semiHidden="1" w:unhideWhenUsed="1"/>
-    <w:lsdException w:name="HTML Cite" w:semiHidden="1" w:unhideWhenUsed="1"/>
-    <w:lsdException w:name="HTML Code" w:semiHidden="1" w:unhideWhenUsed="1"/>
-    <w:lsdException w:name="HTML Definition" w:semiHidden="1" w:unhideWhenUsed="1"/>
-    <w:lsdException w:name="HTML Keyboard" w:semiHidden="1" w:unhideWhenUsed="1"/>
-    <w:lsdException w:name="HTML Preformatted" w:semiHidden="1" w:unhideWhenUsed="1"/>
-    <w:lsdException w:name="HTML Sample" w:semiHidden="1" w:unhideWhenUsed="1"/>
-    <w:lsdException w:name="HTML Typewriter" w:semiHidden="1" w:unhideWhenUsed="1"/>
-    <w:lsdException w:name="HTML Variable" w:semiHidden="1" w:unhideWhenUsed="1"/>
-    <w:lsdException w:name="Normal Table" w:semiHidden="1" w:unhideWhenUsed="1"/>
-    <w:lsdException w:name="annotation subject" w:semiHidden="1" w:unhideWhenUsed="1"/>
-    <w:lsdException w:name="No List" w:semiHidden="1" w:unhideWhenUsed="1"/>
-    <w:lsdException w:name="Outline List 1" w:semiHidden="1" w:unhideWhenUsed="1"/>
-    <w:lsdException w:name="Outline List 2" w:semiHidden="1" w:unhideWhenUsed="1"/>
-    <w:lsdException w:name="Outline List 3" w:semiHidden="1" w:unhideWhenUsed="1"/>
-    <w:lsdException w:name="Table Simple 1" w:semiHidden="1" w:unhideWhenUsed="1"/>
-    <w:lsdException w:name="Table Simple 2" w:semiHidden="1" w:unhideWhenUsed="1"/>
-    <w:lsdException w:name="Table Simple 3" w:semiHidden="1" w:unhideWhenUsed="1"/>
-    <w:lsdException w:name="Table Classic 1" w:semiHidden="1" w:unhideWhenUsed="1"/>
-    <w:lsdException w:name="Table Classic 2" w:semiHidden="1" w:unhideWhenUsed="1"/>
-    <w:lsdException w:name="Table Classic 3" w:semiHidden="1" w:unhideWhenUsed="1"/>
-    <w:lsdException w:name="Table Classic 4" w:semiHidden="1" w:unhideWhenUsed="1"/>
-    <w:lsdException w:name="Table Colorful 1" w:semiHidden="1" w:unhideWhenUsed="1"/>
-    <w:lsdException w:name="Table Colorful 2" w:semiHidden="1" w:unhideWhenUsed="1"/>
-    <w:lsdException w:name="Table Colorful 3" w:semiHidden="1" w:unhideWhenUsed="1"/>
-    <w:lsdException w:name="Table Columns 1" w:semiHidden="1" w:unhideWhenUsed="1"/>
-    <w:lsdException w:name="Table Columns 2" w:semiHidden="1" w:unhideWhenUsed="1"/>
-    <w:lsdException w:name="Table Columns 3" w:semiHidden="1" w:unhideWhenUsed="1"/>
-    <w:lsdException w:name="Table Columns 4" w:semiHidden="1" w:unhideWhenUsed="1"/>
-    <w:lsdException w:name="Table Columns 5" w:semiHidden="1" w:unhideWhenUsed="1"/>
-    <w:lsdException w:name="Table Grid 1" w:semiHidden="1" w:unhideWhenUsed="1"/>
-    <w:lsdException w:name="Table Grid 2" w:semiHidden="1" w:unhideWhenUsed="1"/>
-    <w:lsdException w:name="Table Grid 3" w:semiHidden="1" w:unhideWhenUsed="1"/>
-    <w:lsdException w:name="Table Grid 4" w:semiHidden="1" w:unhideWhenUsed="1"/>
-    <w:lsdException w:name="Table Grid 5" w:semiHidden="1" w:unhideWhenUsed="1"/>
-    <w:lsdException w:name="Table Grid 6" w:semiHidden="1" w:unhideWhenUsed="1"/>
-    <w:lsdException w:name="Table Grid 7" w:semiHidden="1" w:unhideWhenUsed="1"/>
-    <w:lsdException w:name="Table Grid 8" w:semiHidden="1" w:unhideWhenUsed="1"/>
-    <w:lsdException w:name="Table List 1" w:semiHidden="1" w:unhideWhenUsed="1"/>
-    <w:lsdException w:name="Table List 2" w:semiHidden="1" w:unhideWhenUsed="1"/>
-    <w:lsdException w:name="Table List 3" w:semiHidden="1" w:unhideWhenUsed="1"/>
-    <w:lsdException w:name="Table List 4" w:semiHidden="1" w:unhideWhenUsed="1"/>
-    <w:lsdException w:name="Table List 5" w:semiHidden="1" w:unhideWhenUsed="1"/>
-    <w:lsdException w:name="Table List 6" w:semiHidden="1" w:unhideWhenUsed="1"/>
-    <w:lsdException w:name="Table List 7" w:semiHidden="1" w:unhideWhenUsed="1"/>
-    <w:lsdException w:name="Table List 8" w:semiHidden="1" w:unhideWhenUsed="1"/>
-    <w:lsdException w:name="Table 3D effects 1" w:semiHidden="1" w:unhideWhenUsed="1"/>
-    <w:lsdException w:name="Table 3D effects 2" w:semiHidden="1" w:unhideWhenUsed="1"/>
-    <w:lsdException w:name="Table 3D effects 3" w:semiHidden="1" w:unhideWhenUsed="1"/>
-    <w:lsdException w:name="Table Contemporary" w:semiHidden="1" w:unhideWhenUsed="1"/>
-    <w:lsdException w:name="Table Elegant" w:semiHidden="1" w:unhideWhenUsed="1"/>
-    <w:lsdException w:name="Table Professional" w:semiHidden="1" w:unhideWhenUsed="1"/>
-    <w:lsdException w:name="Table Subtle 1" w:semiHidden="1" w:unhideWhenUsed="1"/>
-    <w:lsdException w:name="Table Subtle 2" w:semiHidden="1" w:unhideWhenUsed="1"/>
-    <w:lsdException w:name="Table Web 1" w:semiHidden="1" w:unhideWhenUsed="1"/>
-    <w:lsdException w:name="Table Web 2" w:semiHidden="1" w:unhideWhenUsed="1"/>
-    <w:lsdException w:name="Table Web 3" w:semiHidden="1" w:unhideWhenUsed="1"/>
-    <w:lsdException w:name="Balloon Text" w:semiHidden="1" w:unhideWhenUsed="1"/>
-    <w:lsdException w:name="Table Grid" w:uiPriority="59"/>
-    <w:lsdException w:name="Table Theme" w:semiHidden="1" w:unhideWhenUsed="1"/>
-    <w:lsdException w:name="Placeholder Text" w:semiHidden="1"/>
-    <w:lsdException w:name="No Spacing" w:uiPriority="1" w:qFormat="1"/>
-    <w:lsdException w:name="Light Shading" w:uiPriority="60"/>
-    <w:lsdException w:name="Light List" w:uiPriority="61"/>
-    <w:lsdException w:name="Light Grid" w:uiPriority="62"/>
-    <w:lsdException w:name="Medium Shading 1" w:uiPriority="63"/>
-    <w:lsdException w:name="Medium Shading 2" w:uiPriority="64"/>
-    <w:lsdException w:name="Medium List 1" w:uiPriority="65"/>
-    <w:lsdException w:name="Medium List 2" w:uiPriority="66"/>
-    <w:lsdException w:name="Medium Grid 1" w:uiPriority="67"/>
-    <w:lsdException w:name="Medium Grid 2" w:uiPriority="68"/>
-    <w:lsdException w:name="Medium Grid 3" w:uiPriority="69"/>
-    <w:lsdException w:name="Dark List" w:uiPriority="70"/>
-    <w:lsdException w:name="Colorful Shading" w:uiPriority="71"/>
-    <w:lsdException w:name="Colorful List" w:uiPriority="72"/>
-    <w:lsdException w:name="Colorful Grid" w:uiPriority="73"/>
-    <w:lsdException w:name="Light Shading Accent 1" w:uiPriority="60"/>
-    <w:lsdException w:name="Light List Accent 1" w:uiPriority="61"/>
-    <w:lsdException w:name="Light Grid Accent 1" w:uiPriority="62"/>
-    <w:lsdException w:name="Medium Shading 1 Accent 1" w:uiPriority="63"/>
-    <w:lsdException w:name="Medium Shading 2 Accent 1" w:uiPriority="64"/>
-    <w:lsdException w:name="Medium List 1 Accent 1" w:uiPriority="65"/>
-    <w:lsdException w:name="Revision" w:semiHidden="1"/>
-    <w:lsdException w:name="List Paragraph" w:uiPriority="34" w:qFormat="1"/>
-    <w:lsdException w:name="Quote" w:uiPriority="29" w:qFormat="1"/>
-    <w:lsdException w:name="Intense Quote" w:uiPriority="30" w:qFormat="1"/>
-    <w:lsdException w:name="Medium List 2 Accent 1" w:uiPriority="66"/>
-    <w:lsdException w:name="Medium Grid 1 Accent 1" w:uiPriority="67"/>
-    <w:lsdException w:name="Medium Grid 2 Accent 1" w:uiPriority="68"/>
-    <w:lsdException w:name="Medium Grid 3 Accent 1" w:uiPriority="69"/>
-    <w:lsdException w:name="Dark List Accent 1" w:uiPriority="70"/>
-    <w:lsdException w:name="Colorful Shading Accent 1" w:uiPriority="71"/>
-    <w:lsdException w:name="Colorful List Accent 1" w:uiPriority="72"/>
-    <w:lsdException w:name="Colorful Grid Accent 1" w:uiPriority="73"/>
-    <w:lsdException w:name="Light Shading Accent 2" w:uiPriority="60"/>
-    <w:lsdException w:name="Light List Accent 2" w:uiPriority="61"/>
-    <w:lsdException w:name="Light Grid Accent 2" w:uiPriority="62"/>
-    <w:lsdException w:name="Medium Shading 1 Accent 2" w:uiPriority="63"/>
-    <w:lsdException w:name="Medium Shading 2 Accent 2" w:uiPriority="64"/>
-    <w:lsdException w:name="Medium List 1 Accent 2" w:uiPriority="65"/>
-    <w:lsdException w:name="Medium List 2 Accent 2" w:uiPriority="66"/>
-    <w:lsdException w:name="Medium Grid 1 Accent 2" w:uiPriority="67"/>
-    <w:lsdException w:name="Medium Grid 2 Accent 2" w:uiPriority="68"/>
-    <w:lsdException w:name="Medium Grid 3 Accent 2" w:uiPriority="69"/>
-    <w:lsdException w:name="Dark List Accent 2" w:uiPriority="70"/>
-    <w:lsdException w:name="Colorful Shading Accent 2" w:uiPriority="71"/>
-    <w:lsdException w:name="Colorful List Accent 2" w:uiPriority="72"/>
-    <w:lsdException w:name="Colorful Grid Accent 2" w:uiPriority="73"/>
-    <w:lsdException w:name="Light Shading Accent 3" w:uiPriority="60"/>
-    <w:lsdException w:name="Light List Accent 3" w:uiPriority="61"/>
-    <w:lsdException w:name="Light Grid Accent 3" w:uiPriority="62"/>
-    <w:lsdException w:name="Medium Shading 1 Accent 3" w:uiPriority="63"/>
-    <w:lsdException w:name="Medium Shading 2 Accent 3" w:uiPriority="64"/>
-    <w:lsdException w:name="Medium List 1 Accent 3" w:uiPriority="65"/>
-    <w:lsdException w:name="Medium List 2 Accent 3" w:uiPriority="66"/>
-    <w:lsdException w:name="Medium Grid 1 Accent 3" w:uiPriority="67"/>
-    <w:lsdException w:name="Medium Grid 2 Accent 3" w:uiPriority="68"/>
-    <w:lsdException w:name="Medium Grid 3 Accent 3" w:uiPriority="69"/>
-    <w:lsdException w:name="Dark List Accent 3" w:uiPriority="70"/>
-    <w:lsdException w:name="Colorful Shading Accent 3" w:uiPriority="71"/>
-    <w:lsdException w:name="Colorful List Accent 3" w:uiPriority="72"/>
-    <w:lsdException w:name="Colorful Grid Accent 3" w:uiPriority="73"/>
-    <w:lsdException w:name="Light Shading Accent 4" w:uiPriority="60"/>
-    <w:lsdException w:name="Light List Accent 4" w:uiPriority="61"/>
-    <w:lsdException w:name="Light Grid Accent 4" w:uiPriority="62"/>
-    <w:lsdException w:name="Medium Shading 1 Accent 4" w:uiPriority="63"/>
-    <w:lsdException w:name="Medium Shading 2 Accent 4" w:uiPriority="64"/>
-    <w:lsdException w:name="Medium List 1 Accent 4" w:uiPriority="65"/>
-    <w:lsdException w:name="Medium List 2 Accent 4" w:uiPriority="66"/>
-    <w:lsdException w:name="Medium Grid 1 Accent 4" w:uiPriority="67"/>
-    <w:lsdException w:name="Medium Grid 2 Accent 4" w:uiPriority="68"/>
-    <w:lsdException w:name="Medium Grid 3 Accent 4" w:uiPriority="69"/>
-    <w:lsdException w:name="Dark List Accent 4" w:uiPriority="70"/>
-    <w:lsdException w:name="Colorful Shading Accent 4" w:uiPriority="71"/>
-    <w:lsdException w:name="Colorful List Accent 4" w:uiPriority="72"/>
-    <w:lsdException w:name="Colorful Grid Accent 4" w:uiPriority="73"/>
-    <w:lsdException w:name="Light Shading Accent 5" w:uiPriority="60"/>
-    <w:lsdException w:name="Light List Accent 5" w:uiPriority="61"/>
-    <w:lsdException w:name="Light Grid Accent 5" w:uiPriority="62"/>
-    <w:lsdException w:name="Medium Shading 1 Accent 5" w:uiPriority="63"/>
-    <w:lsdException w:name="Medium Shading 2 Accent 5" w:uiPriority="64"/>
-    <w:lsdException w:name="Medium List 1 Accent 5" w:uiPriority="65"/>
-    <w:lsdException w:name="Medium List 2 Accent 5" w:uiPriority="66"/>
-    <w:lsdException w:name="Medium Grid 1 Accent 5" w:uiPriority="67"/>
-    <w:lsdException w:name="Medium Grid 2 Accent 5" w:uiPriority="68"/>
-    <w:lsdException w:name="Medium Grid 3 Accent 5" w:uiPriority="69"/>
-    <w:lsdException w:name="Dark List Accent 5" w:uiPriority="70"/>
-    <w:lsdException w:name="Colorful Shading Accent 5" w:uiPriority="71"/>
-    <w:lsdException w:name="Colorful List Accent 5" w:uiPriority="72"/>
-    <w:lsdException w:name="Colorful Grid Accent 5" w:uiPriority="73"/>
-    <w:lsdException w:name="Light Shading Accent 6" w:uiPriority="60"/>
-    <w:lsdException w:name="Light List Accent 6" w:uiPriority="61"/>
-    <w:lsdException w:name="Light Grid Accent 6" w:uiPriority="62"/>
-    <w:lsdException w:name="Medium Shading 1 Accent 6" w:uiPriority="63"/>
-    <w:lsdException w:name="Medium Shading 2 Accent 6" w:uiPriority="64"/>
-    <w:lsdException w:name="Medium List 1 Accent 6" w:uiPriority="65"/>
-    <w:lsdException w:name="Medium List 2 Accent 6" w:uiPriority="66"/>
-    <w:lsdException w:name="Medium Grid 1 Accent 6" w:uiPriority="67"/>
-    <w:lsdException w:name="Medium Grid 2 Accent 6" w:uiPriority="68"/>
-    <w:lsdException w:name="Medium Grid 3 Accent 6" w:uiPriority="69"/>
-    <w:lsdException w:name="Dark List Accent 6" w:uiPriority="70"/>
-    <w:lsdException w:name="Colorful Shading Accent 6" w:uiPriority="71"/>
-    <w:lsdException w:name="Colorful List Accent 6" w:uiPriority="72"/>
-    <w:lsdException w:name="Colorful Grid Accent 6" w:uiPriority="73"/>
-    <w:lsdException w:name="Subtle Emphasis" w:uiPriority="19" w:qFormat="1"/>
-    <w:lsdException w:name="Intense Emphasis" w:uiPriority="21" w:qFormat="1"/>
-    <w:lsdException w:name="Subtle Reference" w:uiPriority="31" w:qFormat="1"/>
-    <w:lsdException w:name="Intense Reference" w:uiPriority="32" w:qFormat="1"/>
-    <w:lsdException w:name="Book Title" w:uiPriority="33" w:qFormat="1"/>
-    <w:lsdException w:name="Bibliography" w:semiHidden="1" w:uiPriority="37" w:unhideWhenUsed="1"/>
-    <w:lsdException w:name="TOC Heading" w:semiHidden="1" w:uiPriority="39" w:unhideWhenUsed="1" w:qFormat="1"/>
-    <w:lsdException w:name="Plain Table 1" w:uiPriority="41"/>
-    <w:lsdException w:name="Plain Table 2" w:uiPriority="42"/>
-    <w:lsdException w:name="Plain Table 3" w:uiPriority="43"/>
-    <w:lsdException w:name="Plain Table 4" w:uiPriority="44"/>
-    <w:lsdException w:name="Plain Table 5" w:uiPriority="45"/>
-    <w:lsdException w:name="Grid Table Light" w:uiPriority="40"/>
-    <w:lsdException w:name="Grid Table 1 Light" w:uiPriority="46"/>
-    <w:lsdException w:name="Grid Table 2" w:uiPriority="47"/>
-    <w:lsdException w:name="Grid Table 3" w:uiPriority="48"/>
-    <w:lsdException w:name="Grid Table 4" w:uiPriority="49"/>
-    <w:lsdException w:name="Grid Table 5 Dark" w:uiPriority="50"/>
-    <w:lsdException w:name="Grid Table 6 Colorful" w:uiPriority="51"/>
-    <w:lsdException w:name="Grid Table 7 Colorful" w:uiPriority="52"/>
-    <w:lsdException w:name="Grid Table 1 Light Accent 1" w:uiPriority="46"/>
-    <w:lsdException w:name="Grid Table 2 Accent 1" w:uiPriority="47"/>
-    <w:lsdException w:name="Grid Table 3 Accent 1" w:uiPriority="48"/>
-    <w:lsdException w:name="Grid Table 4 Accent 1" w:uiPriority="49"/>
-    <w:lsdException w:name="Grid Table 5 Dark Accent 1" w:uiPriority="50"/>
-    <w:lsdException w:name="Grid Table 6 Colorful Accent 1" w:uiPriority="51"/>
-    <w:lsdException w:name="Grid Table 7 Colorful Accent 1" w:uiPriority="52"/>
-    <w:lsdException w:name="Grid Table 1 Light Accent 2" w:uiPriority="46"/>
-    <w:lsdException w:name="Grid Table 2 Accent 2" w:uiPriority="47"/>
-    <w:lsdException w:name="Grid Table 3 Accent 2" w:uiPriority="48"/>
-    <w:lsdException w:name="Grid Table 4 Accent 2" w:uiPriority="49"/>
-    <w:lsdException w:name="Grid Table 5 Dark Accent 2" w:uiPriority="50"/>
-    <w:lsdException w:name="Grid Table 6 Colorful Accent 2" w:uiPriority="51"/>
-    <w:lsdException w:name="Grid Table 7 Colorful Accent 2" w:uiPriority="52"/>
-    <w:lsdException w:name="Grid Table 1 Light Accent 3" w:uiPriority="46"/>
-    <w:lsdException w:name="Grid Table 2 Accent 3" w:uiPriority="47"/>
-    <w:lsdException w:name="Grid Table 3 Accent 3" w:uiPriority="48"/>
-    <w:lsdException w:name="Grid Table 4 Accent 3" w:uiPriority="49"/>
-    <w:lsdException w:name="Grid Table 5 Dark Accent 3" w:uiPriority="50"/>
-    <w:lsdException w:name="Grid Table 6 Colorful Accent 3" w:uiPriority="51"/>
-    <w:lsdException w:name="Grid Table 7 Colorful Accent 3" w:uiPriority="52"/>
-    <w:lsdException w:name="Grid Table 1 Light Accent 4" w:uiPriority="46"/>
-    <w:lsdException w:name="Grid Table 2 Accent 4" w:uiPriority="47"/>
-    <w:lsdException w:name="Grid Table 3 Accent 4" w:uiPriority="48"/>
-    <w:lsdException w:name="Grid Table 4 Accent 4" w:uiPriority="49"/>
-    <w:lsdException w:name="Grid Table 5 Dark Accent 4" w:uiPriority="50"/>
-    <w:lsdException w:name="Grid Table 6 Colorful Accent 4" w:uiPriority="51"/>
-    <w:lsdException w:name="Grid Table 7 Colorful Accent 4" w:uiPriority="52"/>
-    <w:lsdException w:name="Grid Table 1 Light Accent 5" w:uiPriority="46"/>
-    <w:lsdException w:name="Grid Table 2 Accent 5" w:uiPriority="47"/>
-    <w:lsdException w:name="Grid Table 3 Accent 5" w:uiPriority="48"/>
-    <w:lsdException w:name="Grid Table 4 Accent 5" w:uiPriority="49"/>
-    <w:lsdException w:name="Grid Table 5 Dark Accent 5" w:uiPriority="50"/>
-    <w:lsdException w:name="Grid Table 6 Colorful Accent 5" w:uiPriority="51"/>
-    <w:lsdException w:name="Grid Table 7 Colorful Accent 5" w:uiPriority="52"/>
-    <w:lsdException w:name="Grid Table 1 Light Accent 6" w:uiPriority="46"/>
-    <w:lsdException w:name="Grid Table 2 Accent 6" w:uiPriority="47"/>
-    <w:lsdException w:name="Grid Table 3 Accent 6" w:uiPriority="48"/>
-    <w:lsdException w:name="Grid Table 4 Accent 6" w:uiPriority="49"/>
-    <w:lsdException w:name="Grid Table 5 Dark Accent 6" w:uiPriority="50"/>
-    <w:lsdException w:name="Grid Table 6 Colorful Accent 6" w:uiPriority="51"/>
-    <w:lsdException w:name="Grid Table 7 Colorful Accent 6" w:uiPriority="52"/>
-    <w:lsdException w:name="List Table 1 Light" w:uiPriority="46"/>
-    <w:lsdException w:name="List Table 2" w:uiPriority="47"/>
-    <w:lsdException w:name="List Table 3" w:uiPriority="48"/>
-    <w:lsdException w:name="List Table 4" w:uiPriority="49"/>
-    <w:lsdException w:name="List Table 5 Dark" w:uiPriority="50"/>
-    <w:lsdException w:name="List Table 6 Colorful" w:uiPriority="51"/>
-    <w:lsdException w:name="List Table 7 Colorful" w:uiPriority="52"/>
-    <w:lsdException w:name="List Table 1 Light Accent 1" w:uiPriority="46"/>
-    <w:lsdException w:name="List Table 2 Accent 1" w:uiPriority="47"/>
-    <w:lsdException w:name="List Table 3 Accent 1" w:uiPriority="48"/>
-    <w:lsdException w:name="List Table 4 Accent 1" w:uiPriority="49"/>
-    <w:lsdException w:name="List Table 5 Dark Accent 1" w:uiPriority="50"/>
-    <w:lsdException w:name="List Table 6 Colorful Accent 1" w:uiPriority="51"/>
-    <w:lsdException w:name="List Table 7 Colorful Accent 1" w:uiPriority="52"/>
-    <w:lsdException w:name="List Table 1 Light Accent 2" w:uiPriority="46"/>
-    <w:lsdException w:name="List Table 2 Accent 2" w:uiPriority="47"/>
-    <w:lsdException w:name="List Table 3 Accent 2" w:uiPriority="48"/>
-    <w:lsdException w:name="List Table 4 Accent 2" w:uiPriority="49"/>
-    <w:lsdException w:name="List Table 5 Dark Accent 2" w:uiPriority="50"/>
-    <w:lsdException w:name="List Table 6 Colorful Accent 2" w:uiPriority="51"/>
-    <w:lsdException w:name="List Table 7 Colorful Accent 2" w:uiPriority="52"/>
-    <w:lsdException w:name="List Table 1 Light Accent 3" w:uiPriority="46"/>
-    <w:lsdException w:name="List Table 2 Accent 3" w:uiPriority="47"/>
-    <w:lsdException w:name="List Table 3 Accent 3" w:uiPriority="48"/>
-    <w:lsdException w:name="List Table 4 Accent 3" w:uiPriority="49"/>
-    <w:lsdException w:name="List Table 5 Dark Accent 3" w:uiPriority="50"/>
-    <w:lsdException w:name="List Table 6 Colorful Accent 3" w:uiPriority="51"/>
-    <w:lsdException w:name="List Table 7 Colorful Accent 3" w:uiPriority="52"/>
-    <w:lsdException w:name="List Table 1 Light Accent 4" w:uiPriority="46"/>
-    <w:lsdException w:name="List Table 2 Accent 4" w:uiPriority="47"/>
-    <w:lsdException w:name="List Table 3 Accent 4" w:uiPriority="48"/>
-    <w:lsdException w:name="List Table 4 Accent 4" w:uiPriority="49"/>
-    <w:lsdException w:name="List Table 5 Dark Accent 4" w:uiPriority="50"/>
-    <w:lsdException w:name="List Table 6 Colorful Accent 4" w:uiPriority="51"/>
-    <w:lsdException w:name="List Table 7 Colorful Accent 4" w:uiPriority="52"/>
-    <w:lsdException w:name="List Table 1 Light Accent 5" w:uiPriority="46"/>
-    <w:lsdException w:name="List Table 2 Accent 5" w:uiPriority="47"/>
-    <w:lsdException w:name="List Table 3 Accent 5" w:uiPriority="48"/>
-    <w:lsdException w:name="List Table 4 Accent 5" w:uiPriority="49"/>
-    <w:lsdException w:name="List Table 5 Dark Accent 5" w:uiPriority="50"/>
-    <w:lsdException w:name="List Table 6 Colorful Accent 5" w:uiPriority="51"/>
-    <w:lsdException w:name="List Table 7 Colorful Accent 5" w:uiPriority="52"/>
-    <w:lsdException w:name="List Table 1 Light Accent 6" w:uiPriority="46"/>
-    <w:lsdException w:name="List Table 2 Accent 6" w:uiPriority="47"/>
-    <w:lsdException w:name="List Table 3 Accent 6" w:uiPriority="48"/>
-    <w:lsdException w:name="List Table 4 Accent 6" w:uiPriority="49"/>
-    <w:lsdException w:name="List Table 5 Dark Accent 6" w:uiPriority="50"/>
-    <w:lsdException w:name="List Table 6 Colorful Accent 6" w:uiPriority="51"/>
-    <w:lsdException w:name="List Table 7 Colorful Accent 6" w:uiPriority="52"/>
+  <w:latentStyles w:defLockedState="0" w:defUIPriority="99" w:defSemiHidden="1" w:defUnhideWhenUsed="1" w:defQFormat="0" w:count="267">
+    <w:lsdException w:name="Normal" w:semiHidden="0" w:uiPriority="0" w:unhideWhenUsed="0" w:qFormat="1"/>
+    <w:lsdException w:name="heading 1" w:semiHidden="0" w:uiPriority="9" w:unhideWhenUsed="0" w:qFormat="1"/>
+    <w:lsdException w:name="heading 2" w:uiPriority="9" w:qFormat="1"/>
+    <w:lsdException w:name="heading 3" w:uiPriority="9" w:qFormat="1"/>
+    <w:lsdException w:name="heading 4" w:uiPriority="9" w:qFormat="1"/>
+    <w:lsdException w:name="heading 5" w:uiPriority="9" w:qFormat="1"/>
+    <w:lsdException w:name="heading 6" w:uiPriority="9" w:qFormat="1"/>
+    <w:lsdException w:name="heading 7" w:uiPriority="9" w:qFormat="1"/>
+    <w:lsdException w:name="heading 8" w:uiPriority="9" w:qFormat="1"/>
+    <w:lsdException w:name="heading 9" w:uiPriority="9" w:qFormat="1"/>
+    <w:lsdException w:name="toc 1" w:uiPriority="39"/>
+    <w:lsdException w:name="toc 2" w:uiPriority="39"/>
+    <w:lsdException w:name="toc 3" w:uiPriority="39"/>
+    <w:lsdException w:name="toc 4" w:uiPriority="39"/>
+    <w:lsdException w:name="toc 5" w:uiPriority="39"/>
+    <w:lsdException w:name="toc 6" w:uiPriority="39"/>
+    <w:lsdException w:name="toc 7" w:uiPriority="39"/>
+    <w:lsdException w:name="toc 8" w:uiPriority="39"/>
+    <w:lsdException w:name="toc 9" w:uiPriority="39"/>
+    <w:lsdException w:name="caption" w:uiPriority="35" w:qFormat="1"/>
+    <w:lsdException w:name="Title" w:semiHidden="0" w:uiPriority="10" w:unhideWhenUsed="0" w:qFormat="1"/>
+    <w:lsdException w:name="Default Paragraph Font" w:uiPriority="1"/>
+    <w:lsdException w:name="Subtitle" w:semiHidden="0" w:uiPriority="11" w:unhideWhenUsed="0" w:qFormat="1"/>
+    <w:lsdException w:name="Strong" w:semiHidden="0" w:uiPriority="22" w:unhideWhenUsed="0" w:qFormat="1"/>
+    <w:lsdException w:name="Emphasis" w:semiHidden="0" w:uiPriority="20" w:unhideWhenUsed="0" w:qFormat="1"/>
+    <w:lsdException w:name="Table Grid" w:semiHidden="0" w:uiPriority="59" w:unhideWhenUsed="0"/>
+    <w:lsdException w:name="Placeholder Text" w:unhideWhenUsed="0"/>
+    <w:lsdException w:name="No Spacing" w:semiHidden="0" w:uiPriority="1" w:unhideWhenUsed="0" w:qFormat="1"/>
+    <w:lsdException w:name="Light Shading" w:semiHidden="0" w:uiPriority="60" w:unhideWhenUsed="0"/>
+    <w:lsdException w:name="Light List" w:semiHidden="0" w:uiPriority="61" w:unhideWhenUsed="0"/>
+    <w:lsdException w:name="Light Grid" w:semiHidden="0" w:uiPriority="62" w:unhideWhenUsed="0"/>
+    <w:lsdException w:name="Medium Shading 1" w:semiHidden="0" w:uiPriority="63" w:unhideWhenUsed="0"/>
+    <w:lsdException w:name="Medium Shading 2" w:semiHidden="0" w:uiPriority="64" w:unhideWhenUsed="0"/>
+    <w:lsdException w:name="Medium List 1" w:semiHidden="0" w:uiPriority="65" w:unhideWhenUsed="0"/>
+    <w:lsdException w:name="Medium List 2" w:semiHidden="0" w:uiPriority="66" w:unhideWhenUsed="0"/>
+    <w:lsdException w:name="Medium Grid 1" w:semiHidden="0" w:uiPriority="67" w:unhideWhenUsed="0"/>
+    <w:lsdException w:name="Medium Grid 2" w:semiHidden="0" w:uiPriority="68" w:unhideWhenUsed="0"/>
+    <w:lsdException w:name="Medium Grid 3" w:semiHidden="0" w:uiPriority="69" w:unhideWhenUsed="0"/>
+    <w:lsdException w:name="Dark List" w:semiHidden="0" w:uiPriority="70" w:unhideWhenUsed="0"/>
+    <w:lsdException w:name="Colorful Shading" w:semiHidden="0" w:uiPriority="71" w:unhideWhenUsed="0"/>
+    <w:lsdException w:name="Colorful List" w:semiHidden="0" w:uiPriority="72" w:unhideWhenUsed="0"/>
+    <w:lsdException w:name="Colorful Grid" w:semiHidden="0" w:uiPriority="73" w:unhideWhenUsed="0"/>
+    <w:lsdException w:name="Light Shading Accent 1" w:semiHidden="0" w:uiPriority="60" w:unhideWhenUsed="0"/>
+    <w:lsdException w:name="Light List Accent 1" w:semiHidden="0" w:uiPriority="61" w:unhideWhenUsed="0"/>
+    <w:lsdException w:name="Light Grid Accent 1" w:semiHidden="0" w:uiPriority="62" w:unhideWhenUsed="0"/>
+    <w:lsdException w:name="Medium Shading 1 Accent 1" w:semiHidden="0" w:uiPriority="63" w:unhideWhenUsed="0"/>
+    <w:lsdException w:name="Medium Shading 2 Accent 1" w:semiHidden="0" w:uiPriority="64" w:unhideWhenUsed="0"/>
+    <w:lsdException w:name="Medium List 1 Accent 1" w:semiHidden="0" w:uiPriority="65" w:unhideWhenUsed="0"/>
+    <w:lsdException w:name="Revision" w:unhideWhenUsed="0"/>
+    <w:lsdException w:name="List Paragraph" w:semiHidden="0" w:uiPriority="34" w:unhideWhenUsed="0" w:qFormat="1"/>
+    <w:lsdException w:name="Quote" w:semiHidden="0" w:uiPriority="29" w:unhideWhenUsed="0" w:qFormat="1"/>
+    <w:lsdException w:name="Intense Quote" w:semiHidden="0" w:uiPriority="30" w:unhideWhenUsed="0" w:qFormat="1"/>
+    <w:lsdException w:name="Medium List 2 Accent 1" w:semiHidden="0" w:uiPriority="66" w:unhideWhenUsed="0"/>
+    <w:lsdException w:name="Medium Grid 1 Accent 1" w:semiHidden="0" w:uiPriority="67" w:unhideWhenUsed="0"/>
+    <w:lsdException w:name="Medium Grid 2 Accent 1" w:semiHidden="0" w:uiPriority="68" w:unhideWhenUsed="0"/>
+    <w:lsdException w:name="Medium Grid 3 Accent 1" w:semiHidden="0" w:uiPriority="69" w:unhideWhenUsed="0"/>
+    <w:lsdException w:name="Dark List Accent 1" w:semiHidden="0" w:uiPriority="70" w:unhideWhenUsed="0"/>
+    <w:lsdException w:name="Colorful Shading Accent 1" w:semiHidden="0" w:uiPriority="71" w:unhideWhenUsed="0"/>
+    <w:lsdException w:name="Colorful List Accent 1" w:semiHidden="0" w:uiPriority="72" w:unhideWhenUsed="0"/>
+    <w:lsdException w:name="Colorful Grid Accent 1" w:semiHidden="0" w:uiPriority="73" w:unhideWhenUsed="0"/>
+    <w:lsdException w:name="Light Shading Accent 2" w:semiHidden="0" w:uiPriority="60" w:unhideWhenUsed="0"/>
+    <w:lsdException w:name="Light List Accent 2" w:semiHidden="0" w:uiPriority="61" w:unhideWhenUsed="0"/>
+    <w:lsdException w:name="Light Grid Accent 2" w:semiHidden="0" w:uiPriority="62" w:unhideWhenUsed="0"/>
+    <w:lsdException w:name="Medium Shading 1 Accent 2" w:semiHidden="0" w:uiPriority="63" w:unhideWhenUsed="0"/>
+    <w:lsdException w:name="Medium Shading 2 Accent 2" w:semiHidden="0" w:uiPriority="64" w:unhideWhenUsed="0"/>
+    <w:lsdException w:name="Medium List 1 Accent 2" w:semiHidden="0" w:uiPriority="65" w:unhideWhenUsed="0"/>
+    <w:lsdException w:name="Medium List 2 Accent 2" w:semiHidden="0" w:uiPriority="66" w:unhideWhenUsed="0"/>
+    <w:lsdException w:name="Medium Grid 1 Accent 2" w:semiHidden="0" w:uiPriority="67" w:unhideWhenUsed="0"/>
+    <w:lsdException w:name="Medium Grid 2 Accent 2" w:semiHidden="0" w:uiPriority="68" w:unhideWhenUsed="0"/>
+    <w:lsdException w:name="Medium Grid 3 Accent 2" w:semiHidden="0" w:uiPriority="69" w:unhideWhenUsed="0"/>
+    <w:lsdException w:name="Dark List Accent 2" w:semiHidden="0" w:uiPriority="70" w:unhideWhenUsed="0"/>
+    <w:lsdException w:name="Colorful Shading Accent 2" w:semiHidden="0" w:uiPriority="71" w:unhideWhenUsed="0"/>
+    <w:lsdException w:name="Colorful List Accent 2" w:semiHidden="0" w:uiPriority="72" w:unhideWhenUsed="0"/>
+    <w:lsdException w:name="Colorful Grid Accent 2" w:semiHidden="0" w:uiPriority="73" w:unhideWhenUsed="0"/>
+    <w:lsdException w:name="Light Shading Accent 3" w:semiHidden="0" w:uiPriority="60" w:unhideWhenUsed="0"/>
+    <w:lsdException w:name="Light List Accent 3" w:semiHidden="0" w:uiPriority="61" w:unhideWhenUsed="0"/>
+    <w:lsdException w:name="Light Grid Accent 3" w:semiHidden="0" w:uiPriority="62" w:unhideWhenUsed="0"/>
+    <w:lsdException w:name="Medium Shading 1 Accent 3" w:semiHidden="0" w:uiPriority="63" w:unhideWhenUsed="0"/>
+    <w:lsdException w:name="Medium Shading 2 Accent 3" w:semiHidden="0" w:uiPriority="64" w:unhideWhenUsed="0"/>
+    <w:lsdException w:name="Medium List 1 Accent 3" w:semiHidden="0" w:uiPriority="65" w:unhideWhenUsed="0"/>
+    <w:lsdException w:name="Medium List 2 Accent 3" w:semiHidden="0" w:uiPriority="66" w:unhideWhenUsed="0"/>
+    <w:lsdException w:name="Medium Grid 1 Accent 3" w:semiHidden="0" w:uiPriority="67" w:unhideWhenUsed="0"/>
+    <w:lsdException w:name="Medium Grid 2 Accent 3" w:semiHidden="0" w:uiPriority="68" w:unhideWhenUsed="0"/>
+    <w:lsdException w:name="Medium Grid 3 Accent 3" w:semiHidden="0" w:uiPriority="69" w:unhideWhenUsed="0"/>
+    <w:lsdException w:name="Dark List Accent 3" w:semiHidden="0" w:uiPriority="70" w:unhideWhenUsed="0"/>
+    <w:lsdException w:name="Colorful Shading Accent 3" w:semiHidden="0" w:uiPriority="71" w:unhideWhenUsed="0"/>
+    <w:lsdException w:name="Colorful List Accent 3" w:semiHidden="0" w:uiPriority="72" w:unhideWhenUsed="0"/>
+    <w:lsdException w:name="Colorful Grid Accent 3" w:semiHidden="0" w:uiPriority="73" w:unhideWhenUsed="0"/>
+    <w:lsdException w:name="Light Shading Accent 4" w:semiHidden="0" w:uiPriority="60" w:unhideWhenUsed="0"/>
+    <w:lsdException w:name="Light List Accent 4" w:semiHidden="0" w:uiPriority="61" w:unhideWhenUsed="0"/>
+    <w:lsdException w:name="Light Grid Accent 4" w:semiHidden="0" w:uiPriority="62" w:unhideWhenUsed="0"/>
+    <w:lsdException w:name="Medium Shading 1 Accent 4" w:semiHidden="0" w:uiPriority="63" w:unhideWhenUsed="0"/>
+    <w:lsdException w:name="Medium Shading 2 Accent 4" w:semiHidden="0" w:uiPriority="64" w:unhideWhenUsed="0"/>
+    <w:lsdException w:name="Medium List 1 Accent 4" w:semiHidden="0" w:uiPriority="65" w:unhideWhenUsed="0"/>
+    <w:lsdException w:name="Medium List 2 Accent 4" w:semiHidden="0" w:uiPriority="66" w:unhideWhenUsed="0"/>
+    <w:lsdException w:name="Medium Grid 1 Accent 4" w:semiHidden="0" w:uiPriority="67" w:unhideWhenUsed="0"/>
+    <w:lsdException w:name="Medium Grid 2 Accent 4" w:semiHidden="0" w:uiPriority="68" w:unhideWhenUsed="0"/>
+    <w:lsdException w:name="Medium Grid 3 Accent 4" w:semiHidden="0" w:uiPriority="69" w:unhideWhenUsed="0"/>
+    <w:lsdException w:name="Dark List Accent 4" w:semiHidden="0" w:uiPriority="70" w:unhideWhenUsed="0"/>
+    <w:lsdException w:name="Colorful Shading Accent 4" w:semiHidden="0" w:uiPriority="71" w:unhideWhenUsed="0"/>
+    <w:lsdException w:name="Colorful List Accent 4" w:semiHidden="0" w:uiPriority="72" w:unhideWhenUsed="0"/>
+    <w:lsdException w:name="Colorful Grid Accent 4" w:semiHidden="0" w:uiPriority="73" w:unhideWhenUsed="0"/>
+    <w:lsdException w:name="Light Shading Accent 5" w:semiHidden="0" w:uiPriority="60" w:unhideWhenUsed="0"/>
+    <w:lsdException w:name="Light List Accent 5" w:semiHidden="0" w:uiPriority="61" w:unhideWhenUsed="0"/>
+    <w:lsdException w:name="Light Grid Accent 5" w:semiHidden="0" w:uiPriority="62" w:unhideWhenUsed="0"/>
+    <w:lsdException w:name="Medium Shading 1 Accent 5" w:semiHidden="0" w:uiPriority="63" w:unhideWhenUsed="0"/>
+    <w:lsdException w:name="Medium Shading 2 Accent 5" w:semiHidden="0" w:uiPriority="64" w:unhideWhenUsed="0"/>
+    <w:lsdException w:name="Medium List 1 Accent 5" w:semiHidden="0" w:uiPriority="65" w:unhideWhenUsed="0"/>
+    <w:lsdException w:name="Medium List 2 Accent 5" w:semiHidden="0" w:uiPriority="66" w:unhideWhenUsed="0"/>
+    <w:lsdException w:name="Medium Grid 1 Accent 5" w:semiHidden="0" w:uiPriority="67" w:unhideWhenUsed="0"/>
+    <w:lsdException w:name="Medium Grid 2 Accent 5" w:semiHidden="0" w:uiPriority="68" w:unhideWhenUsed="0"/>
+    <w:lsdException w:name="Medium Grid 3 Accent 5" w:semiHidden="0" w:uiPriority="69" w:unhideWhenUsed="0"/>
+    <w:lsdException w:name="Dark List Accent 5" w:semiHidden="0" w:uiPriority="70" w:unhideWhenUsed="0"/>
+    <w:lsdException w:name="Colorful Shading Accent 5" w:semiHidden="0" w:uiPriority="71" w:unhideWhenUsed="0"/>
+    <w:lsdException w:name="Colorful List Accent 5" w:semiHidden="0" w:uiPriority="72" w:unhideWhenUsed="0"/>
+    <w:lsdException w:name="Colorful Grid Accent 5" w:semiHidden="0" w:uiPriority="73" w:unhideWhenUsed="0"/>
+    <w:lsdException w:name="Light Shading Accent 6" w:semiHidden="0" w:uiPriority="60" w:unhideWhenUsed="0"/>
+    <w:lsdException w:name="Light List Accent 6" w:semiHidden="0" w:uiPriority="61" w:unhideWhenUsed="0"/>
+    <w:lsdException w:name="Light Grid Accent 6" w:semiHidden="0" w:uiPriority="62" w:unhideWhenUsed="0"/>
+    <w:lsdException w:name="Medium Shading 1 Accent 6" w:semiHidden="0" w:uiPriority="63" w:unhideWhenUsed="0"/>
+    <w:lsdException w:name="Medium Shading 2 Accent 6" w:semiHidden="0" w:uiPriority="64" w:unhideWhenUsed="0"/>
+    <w:lsdException w:name="Medium List 1 Accent 6" w:semiHidden="0" w:uiPriority="65" w:unhideWhenUsed="0"/>
+    <w:lsdException w:name="Medium List 2 Accent 6" w:semiHidden="0" w:uiPriority="66" w:unhideWhenUsed="0"/>
+    <w:lsdException w:name="Medium Grid 1 Accent 6" w:semiHidden="0" w:uiPriority="67" w:unhideWhenUsed="0"/>
+    <w:lsdException w:name="Medium Grid 2 Accent 6" w:semiHidden="0" w:uiPriority="68" w:unhideWhenUsed="0"/>
+    <w:lsdException w:name="Medium Grid 3 Accent 6" w:semiHidden="0" w:uiPriority="69" w:unhideWhenUsed="0"/>
+    <w:lsdException w:name="Dark List Accent 6" w:semiHidden="0" w:uiPriority="70" w:unhideWhenUsed="0"/>
+    <w:lsdException w:name="Colorful Shading Accent 6" w:semiHidden="0" w:uiPriority="71" w:unhideWhenUsed="0"/>
+    <w:lsdException w:name="Colorful List Accent 6" w:semiHidden="0" w:uiPriority="72" w:unhideWhenUsed="0"/>
+    <w:lsdException w:name="Colorful Grid Accent 6" w:semiHidden="0" w:uiPriority="73" w:unhideWhenUsed="0"/>
+    <w:lsdException w:name="Subtle Emphasis" w:semiHidden="0" w:uiPriority="19" w:unhideWhenUsed="0" w:qFormat="1"/>
+    <w:lsdException w:name="Intense Emphasis" w:semiHidden="0" w:uiPriority="21" w:unhideWhenUsed="0" w:qFormat="1"/>
+    <w:lsdException w:name="Subtle Reference" w:semiHidden="0" w:uiPriority="31" w:unhideWhenUsed="0" w:qFormat="1"/>
+    <w:lsdException w:name="Intense Reference" w:semiHidden="0" w:uiPriority="32" w:unhideWhenUsed="0" w:qFormat="1"/>
+    <w:lsdException w:name="Book Title" w:semiHidden="0" w:uiPriority="33" w:unhideWhenUsed="0" w:qFormat="1"/>
+    <w:lsdException w:name="Bibliography" w:uiPriority="37"/>
+    <w:lsdException w:name="TOC Heading" w:uiPriority="39" w:qFormat="1"/>
   </w:latentStyles>
   <w:style w:type="paragraph" w:default="1" w:styleId="Normal">
     <w:name w:val="Normal"/>
+    <w:rsid w:val="00EB5AA3"/>
   </w:style>
   <w:style w:type="paragraph" w:styleId="Heading1">
     <w:name w:val="heading 1"/>
     <w:basedOn w:val="Normal"/>
     <w:next w:val="Normal"/>
+    <w:rsid w:val="00EB5AA3"/>
     <w:pPr>
       <w:keepNext/>
       <w:keepLines/>
@@ -11621,6 +11153,7 @@
     <w:name w:val="heading 2"/>
     <w:basedOn w:val="Normal"/>
     <w:next w:val="Normal"/>
+    <w:rsid w:val="00EB5AA3"/>
     <w:pPr>
       <w:keepNext/>
       <w:keepLines/>
@@ -11638,6 +11171,7 @@
     <w:name w:val="heading 3"/>
     <w:basedOn w:val="Normal"/>
     <w:next w:val="Normal"/>
+    <w:rsid w:val="00EB5AA3"/>
     <w:pPr>
       <w:keepNext/>
       <w:keepLines/>
@@ -11656,6 +11190,7 @@
     <w:name w:val="heading 4"/>
     <w:basedOn w:val="Normal"/>
     <w:next w:val="Normal"/>
+    <w:rsid w:val="00EB5AA3"/>
     <w:pPr>
       <w:keepNext/>
       <w:keepLines/>
@@ -11673,6 +11208,7 @@
     <w:name w:val="heading 5"/>
     <w:basedOn w:val="Normal"/>
     <w:next w:val="Normal"/>
+    <w:rsid w:val="00EB5AA3"/>
     <w:pPr>
       <w:keepNext/>
       <w:keepLines/>
@@ -11689,6 +11225,7 @@
     <w:name w:val="heading 6"/>
     <w:basedOn w:val="Normal"/>
     <w:next w:val="Normal"/>
+    <w:rsid w:val="00EB5AA3"/>
     <w:pPr>
       <w:keepNext/>
       <w:keepLines/>
@@ -11713,6 +11250,7 @@
     <w:uiPriority w:val="99"/>
     <w:semiHidden/>
     <w:unhideWhenUsed/>
+    <w:qFormat/>
     <w:tblPr>
       <w:tblInd w:w="0" w:type="dxa"/>
       <w:tblCellMar>
@@ -11733,6 +11271,7 @@
     <w:name w:val="Title"/>
     <w:basedOn w:val="Normal"/>
     <w:next w:val="Normal"/>
+    <w:rsid w:val="00EB5AA3"/>
     <w:pPr>
       <w:keepNext/>
       <w:keepLines/>
@@ -11747,6 +11286,7 @@
     <w:name w:val="Subtitle"/>
     <w:basedOn w:val="Normal"/>
     <w:next w:val="Normal"/>
+    <w:rsid w:val="00EB5AA3"/>
     <w:pPr>
       <w:keepNext/>
       <w:keepLines/>
@@ -11762,254 +11302,542 @@
   </w:style>
   <w:style w:type="table" w:customStyle="1" w:styleId="a">
     <w:basedOn w:val="TableNormal"/>
+    <w:rsid w:val="00EB5AA3"/>
     <w:tblPr>
       <w:tblStyleRowBandSize w:val="1"/>
       <w:tblStyleColBandSize w:val="1"/>
+      <w:tblInd w:w="0" w:type="dxa"/>
+      <w:tblCellMar>
+        <w:top w:w="0" w:type="dxa"/>
+        <w:left w:w="108" w:type="dxa"/>
+        <w:bottom w:w="0" w:type="dxa"/>
+        <w:right w:w="108" w:type="dxa"/>
+      </w:tblCellMar>
     </w:tblPr>
   </w:style>
   <w:style w:type="table" w:customStyle="1" w:styleId="a0">
     <w:basedOn w:val="TableNormal"/>
+    <w:rsid w:val="00EB5AA3"/>
     <w:tblPr>
       <w:tblStyleRowBandSize w:val="1"/>
       <w:tblStyleColBandSize w:val="1"/>
+      <w:tblInd w:w="0" w:type="dxa"/>
+      <w:tblCellMar>
+        <w:top w:w="0" w:type="dxa"/>
+        <w:left w:w="108" w:type="dxa"/>
+        <w:bottom w:w="0" w:type="dxa"/>
+        <w:right w:w="108" w:type="dxa"/>
+      </w:tblCellMar>
     </w:tblPr>
   </w:style>
   <w:style w:type="table" w:customStyle="1" w:styleId="a1">
     <w:basedOn w:val="TableNormal"/>
+    <w:rsid w:val="00EB5AA3"/>
     <w:tblPr>
       <w:tblStyleRowBandSize w:val="1"/>
       <w:tblStyleColBandSize w:val="1"/>
+      <w:tblInd w:w="0" w:type="dxa"/>
+      <w:tblCellMar>
+        <w:top w:w="0" w:type="dxa"/>
+        <w:left w:w="108" w:type="dxa"/>
+        <w:bottom w:w="0" w:type="dxa"/>
+        <w:right w:w="108" w:type="dxa"/>
+      </w:tblCellMar>
     </w:tblPr>
   </w:style>
   <w:style w:type="table" w:customStyle="1" w:styleId="a2">
     <w:basedOn w:val="TableNormal"/>
+    <w:rsid w:val="00EB5AA3"/>
     <w:tblPr>
       <w:tblStyleRowBandSize w:val="1"/>
       <w:tblStyleColBandSize w:val="1"/>
+      <w:tblInd w:w="0" w:type="dxa"/>
+      <w:tblCellMar>
+        <w:top w:w="0" w:type="dxa"/>
+        <w:left w:w="108" w:type="dxa"/>
+        <w:bottom w:w="0" w:type="dxa"/>
+        <w:right w:w="108" w:type="dxa"/>
+      </w:tblCellMar>
     </w:tblPr>
   </w:style>
   <w:style w:type="table" w:customStyle="1" w:styleId="a3">
     <w:basedOn w:val="TableNormal"/>
+    <w:rsid w:val="00EB5AA3"/>
     <w:tblPr>
       <w:tblStyleRowBandSize w:val="1"/>
       <w:tblStyleColBandSize w:val="1"/>
+      <w:tblInd w:w="0" w:type="dxa"/>
+      <w:tblCellMar>
+        <w:top w:w="0" w:type="dxa"/>
+        <w:left w:w="108" w:type="dxa"/>
+        <w:bottom w:w="0" w:type="dxa"/>
+        <w:right w:w="108" w:type="dxa"/>
+      </w:tblCellMar>
     </w:tblPr>
   </w:style>
   <w:style w:type="table" w:customStyle="1" w:styleId="a4">
     <w:basedOn w:val="TableNormal"/>
+    <w:rsid w:val="00EB5AA3"/>
     <w:tblPr>
       <w:tblStyleRowBandSize w:val="1"/>
       <w:tblStyleColBandSize w:val="1"/>
+      <w:tblInd w:w="0" w:type="dxa"/>
+      <w:tblCellMar>
+        <w:top w:w="0" w:type="dxa"/>
+        <w:left w:w="108" w:type="dxa"/>
+        <w:bottom w:w="0" w:type="dxa"/>
+        <w:right w:w="108" w:type="dxa"/>
+      </w:tblCellMar>
     </w:tblPr>
   </w:style>
   <w:style w:type="table" w:customStyle="1" w:styleId="a5">
     <w:basedOn w:val="TableNormal"/>
+    <w:rsid w:val="00EB5AA3"/>
     <w:tblPr>
       <w:tblStyleRowBandSize w:val="1"/>
       <w:tblStyleColBandSize w:val="1"/>
+      <w:tblInd w:w="0" w:type="dxa"/>
+      <w:tblCellMar>
+        <w:top w:w="0" w:type="dxa"/>
+        <w:left w:w="108" w:type="dxa"/>
+        <w:bottom w:w="0" w:type="dxa"/>
+        <w:right w:w="108" w:type="dxa"/>
+      </w:tblCellMar>
     </w:tblPr>
   </w:style>
   <w:style w:type="table" w:customStyle="1" w:styleId="a6">
     <w:basedOn w:val="TableNormal"/>
+    <w:rsid w:val="00EB5AA3"/>
     <w:tblPr>
       <w:tblStyleRowBandSize w:val="1"/>
       <w:tblStyleColBandSize w:val="1"/>
+      <w:tblInd w:w="0" w:type="dxa"/>
+      <w:tblCellMar>
+        <w:top w:w="0" w:type="dxa"/>
+        <w:left w:w="108" w:type="dxa"/>
+        <w:bottom w:w="0" w:type="dxa"/>
+        <w:right w:w="108" w:type="dxa"/>
+      </w:tblCellMar>
     </w:tblPr>
   </w:style>
   <w:style w:type="table" w:customStyle="1" w:styleId="a7">
     <w:basedOn w:val="TableNormal"/>
+    <w:rsid w:val="00EB5AA3"/>
     <w:tblPr>
       <w:tblStyleRowBandSize w:val="1"/>
       <w:tblStyleColBandSize w:val="1"/>
+      <w:tblInd w:w="0" w:type="dxa"/>
+      <w:tblCellMar>
+        <w:top w:w="0" w:type="dxa"/>
+        <w:left w:w="108" w:type="dxa"/>
+        <w:bottom w:w="0" w:type="dxa"/>
+        <w:right w:w="108" w:type="dxa"/>
+      </w:tblCellMar>
     </w:tblPr>
   </w:style>
   <w:style w:type="table" w:customStyle="1" w:styleId="a8">
     <w:basedOn w:val="TableNormal"/>
+    <w:rsid w:val="00EB5AA3"/>
     <w:tblPr>
       <w:tblStyleRowBandSize w:val="1"/>
       <w:tblStyleColBandSize w:val="1"/>
+      <w:tblInd w:w="0" w:type="dxa"/>
+      <w:tblCellMar>
+        <w:top w:w="0" w:type="dxa"/>
+        <w:left w:w="108" w:type="dxa"/>
+        <w:bottom w:w="0" w:type="dxa"/>
+        <w:right w:w="108" w:type="dxa"/>
+      </w:tblCellMar>
     </w:tblPr>
   </w:style>
   <w:style w:type="table" w:customStyle="1" w:styleId="a9">
     <w:basedOn w:val="TableNormal"/>
+    <w:rsid w:val="00EB5AA3"/>
     <w:tblPr>
       <w:tblStyleRowBandSize w:val="1"/>
       <w:tblStyleColBandSize w:val="1"/>
+      <w:tblInd w:w="0" w:type="dxa"/>
+      <w:tblCellMar>
+        <w:top w:w="0" w:type="dxa"/>
+        <w:left w:w="108" w:type="dxa"/>
+        <w:bottom w:w="0" w:type="dxa"/>
+        <w:right w:w="108" w:type="dxa"/>
+      </w:tblCellMar>
     </w:tblPr>
   </w:style>
   <w:style w:type="table" w:customStyle="1" w:styleId="aa">
     <w:basedOn w:val="TableNormal"/>
+    <w:rsid w:val="00EB5AA3"/>
     <w:tblPr>
       <w:tblStyleRowBandSize w:val="1"/>
       <w:tblStyleColBandSize w:val="1"/>
+      <w:tblInd w:w="0" w:type="dxa"/>
+      <w:tblCellMar>
+        <w:top w:w="0" w:type="dxa"/>
+        <w:left w:w="108" w:type="dxa"/>
+        <w:bottom w:w="0" w:type="dxa"/>
+        <w:right w:w="108" w:type="dxa"/>
+      </w:tblCellMar>
     </w:tblPr>
   </w:style>
   <w:style w:type="table" w:customStyle="1" w:styleId="ab">
     <w:basedOn w:val="TableNormal"/>
+    <w:rsid w:val="00EB5AA3"/>
     <w:tblPr>
       <w:tblStyleRowBandSize w:val="1"/>
       <w:tblStyleColBandSize w:val="1"/>
+      <w:tblInd w:w="0" w:type="dxa"/>
+      <w:tblCellMar>
+        <w:top w:w="0" w:type="dxa"/>
+        <w:left w:w="108" w:type="dxa"/>
+        <w:bottom w:w="0" w:type="dxa"/>
+        <w:right w:w="108" w:type="dxa"/>
+      </w:tblCellMar>
     </w:tblPr>
   </w:style>
   <w:style w:type="table" w:customStyle="1" w:styleId="ac">
     <w:basedOn w:val="TableNormal"/>
+    <w:rsid w:val="00EB5AA3"/>
     <w:tblPr>
       <w:tblStyleRowBandSize w:val="1"/>
       <w:tblStyleColBandSize w:val="1"/>
+      <w:tblInd w:w="0" w:type="dxa"/>
+      <w:tblCellMar>
+        <w:top w:w="0" w:type="dxa"/>
+        <w:left w:w="108" w:type="dxa"/>
+        <w:bottom w:w="0" w:type="dxa"/>
+        <w:right w:w="108" w:type="dxa"/>
+      </w:tblCellMar>
     </w:tblPr>
   </w:style>
   <w:style w:type="table" w:customStyle="1" w:styleId="ad">
     <w:basedOn w:val="TableNormal"/>
+    <w:rsid w:val="00EB5AA3"/>
     <w:tblPr>
       <w:tblStyleRowBandSize w:val="1"/>
       <w:tblStyleColBandSize w:val="1"/>
+      <w:tblInd w:w="0" w:type="dxa"/>
+      <w:tblCellMar>
+        <w:top w:w="0" w:type="dxa"/>
+        <w:left w:w="108" w:type="dxa"/>
+        <w:bottom w:w="0" w:type="dxa"/>
+        <w:right w:w="108" w:type="dxa"/>
+      </w:tblCellMar>
     </w:tblPr>
   </w:style>
   <w:style w:type="table" w:customStyle="1" w:styleId="ae">
     <w:basedOn w:val="TableNormal"/>
+    <w:rsid w:val="00EB5AA3"/>
     <w:tblPr>
       <w:tblStyleRowBandSize w:val="1"/>
       <w:tblStyleColBandSize w:val="1"/>
+      <w:tblInd w:w="0" w:type="dxa"/>
+      <w:tblCellMar>
+        <w:top w:w="0" w:type="dxa"/>
+        <w:left w:w="108" w:type="dxa"/>
+        <w:bottom w:w="0" w:type="dxa"/>
+        <w:right w:w="108" w:type="dxa"/>
+      </w:tblCellMar>
     </w:tblPr>
   </w:style>
   <w:style w:type="table" w:customStyle="1" w:styleId="af">
     <w:basedOn w:val="TableNormal"/>
+    <w:rsid w:val="00EB5AA3"/>
     <w:tblPr>
       <w:tblStyleRowBandSize w:val="1"/>
       <w:tblStyleColBandSize w:val="1"/>
+      <w:tblInd w:w="0" w:type="dxa"/>
+      <w:tblCellMar>
+        <w:top w:w="0" w:type="dxa"/>
+        <w:left w:w="108" w:type="dxa"/>
+        <w:bottom w:w="0" w:type="dxa"/>
+        <w:right w:w="108" w:type="dxa"/>
+      </w:tblCellMar>
     </w:tblPr>
   </w:style>
   <w:style w:type="table" w:customStyle="1" w:styleId="af0">
     <w:basedOn w:val="TableNormal"/>
+    <w:rsid w:val="00EB5AA3"/>
     <w:tblPr>
       <w:tblStyleRowBandSize w:val="1"/>
       <w:tblStyleColBandSize w:val="1"/>
+      <w:tblInd w:w="0" w:type="dxa"/>
+      <w:tblCellMar>
+        <w:top w:w="0" w:type="dxa"/>
+        <w:left w:w="108" w:type="dxa"/>
+        <w:bottom w:w="0" w:type="dxa"/>
+        <w:right w:w="108" w:type="dxa"/>
+      </w:tblCellMar>
     </w:tblPr>
   </w:style>
   <w:style w:type="table" w:customStyle="1" w:styleId="af1">
     <w:basedOn w:val="TableNormal"/>
+    <w:rsid w:val="00EB5AA3"/>
     <w:tblPr>
       <w:tblStyleRowBandSize w:val="1"/>
       <w:tblStyleColBandSize w:val="1"/>
+      <w:tblInd w:w="0" w:type="dxa"/>
+      <w:tblCellMar>
+        <w:top w:w="0" w:type="dxa"/>
+        <w:left w:w="108" w:type="dxa"/>
+        <w:bottom w:w="0" w:type="dxa"/>
+        <w:right w:w="108" w:type="dxa"/>
+      </w:tblCellMar>
     </w:tblPr>
   </w:style>
   <w:style w:type="table" w:customStyle="1" w:styleId="af2">
     <w:basedOn w:val="TableNormal"/>
+    <w:rsid w:val="00EB5AA3"/>
     <w:tblPr>
       <w:tblStyleRowBandSize w:val="1"/>
       <w:tblStyleColBandSize w:val="1"/>
+      <w:tblInd w:w="0" w:type="dxa"/>
+      <w:tblCellMar>
+        <w:top w:w="0" w:type="dxa"/>
+        <w:left w:w="108" w:type="dxa"/>
+        <w:bottom w:w="0" w:type="dxa"/>
+        <w:right w:w="108" w:type="dxa"/>
+      </w:tblCellMar>
     </w:tblPr>
   </w:style>
   <w:style w:type="table" w:customStyle="1" w:styleId="af3">
     <w:basedOn w:val="TableNormal"/>
+    <w:rsid w:val="00EB5AA3"/>
     <w:tblPr>
       <w:tblStyleRowBandSize w:val="1"/>
       <w:tblStyleColBandSize w:val="1"/>
+      <w:tblInd w:w="0" w:type="dxa"/>
+      <w:tblCellMar>
+        <w:top w:w="0" w:type="dxa"/>
+        <w:left w:w="108" w:type="dxa"/>
+        <w:bottom w:w="0" w:type="dxa"/>
+        <w:right w:w="108" w:type="dxa"/>
+      </w:tblCellMar>
     </w:tblPr>
   </w:style>
   <w:style w:type="table" w:customStyle="1" w:styleId="af4">
     <w:basedOn w:val="TableNormal"/>
+    <w:rsid w:val="00EB5AA3"/>
     <w:tblPr>
       <w:tblStyleRowBandSize w:val="1"/>
       <w:tblStyleColBandSize w:val="1"/>
+      <w:tblInd w:w="0" w:type="dxa"/>
+      <w:tblCellMar>
+        <w:top w:w="0" w:type="dxa"/>
+        <w:left w:w="108" w:type="dxa"/>
+        <w:bottom w:w="0" w:type="dxa"/>
+        <w:right w:w="108" w:type="dxa"/>
+      </w:tblCellMar>
     </w:tblPr>
   </w:style>
   <w:style w:type="table" w:customStyle="1" w:styleId="af5">
     <w:basedOn w:val="TableNormal"/>
+    <w:rsid w:val="00EB5AA3"/>
     <w:tblPr>
       <w:tblStyleRowBandSize w:val="1"/>
       <w:tblStyleColBandSize w:val="1"/>
+      <w:tblInd w:w="0" w:type="dxa"/>
+      <w:tblCellMar>
+        <w:top w:w="0" w:type="dxa"/>
+        <w:left w:w="108" w:type="dxa"/>
+        <w:bottom w:w="0" w:type="dxa"/>
+        <w:right w:w="108" w:type="dxa"/>
+      </w:tblCellMar>
     </w:tblPr>
   </w:style>
   <w:style w:type="table" w:customStyle="1" w:styleId="af6">
     <w:basedOn w:val="TableNormal"/>
+    <w:rsid w:val="00EB5AA3"/>
     <w:tblPr>
       <w:tblStyleRowBandSize w:val="1"/>
       <w:tblStyleColBandSize w:val="1"/>
+      <w:tblInd w:w="0" w:type="dxa"/>
+      <w:tblCellMar>
+        <w:top w:w="0" w:type="dxa"/>
+        <w:left w:w="108" w:type="dxa"/>
+        <w:bottom w:w="0" w:type="dxa"/>
+        <w:right w:w="108" w:type="dxa"/>
+      </w:tblCellMar>
     </w:tblPr>
   </w:style>
   <w:style w:type="table" w:customStyle="1" w:styleId="af7">
     <w:basedOn w:val="TableNormal"/>
+    <w:rsid w:val="00EB5AA3"/>
     <w:tblPr>
       <w:tblStyleRowBandSize w:val="1"/>
       <w:tblStyleColBandSize w:val="1"/>
+      <w:tblInd w:w="0" w:type="dxa"/>
+      <w:tblCellMar>
+        <w:top w:w="0" w:type="dxa"/>
+        <w:left w:w="108" w:type="dxa"/>
+        <w:bottom w:w="0" w:type="dxa"/>
+        <w:right w:w="108" w:type="dxa"/>
+      </w:tblCellMar>
     </w:tblPr>
   </w:style>
   <w:style w:type="table" w:customStyle="1" w:styleId="af8">
     <w:basedOn w:val="TableNormal"/>
+    <w:rsid w:val="00EB5AA3"/>
     <w:tblPr>
       <w:tblStyleRowBandSize w:val="1"/>
       <w:tblStyleColBandSize w:val="1"/>
+      <w:tblInd w:w="0" w:type="dxa"/>
+      <w:tblCellMar>
+        <w:top w:w="0" w:type="dxa"/>
+        <w:left w:w="108" w:type="dxa"/>
+        <w:bottom w:w="0" w:type="dxa"/>
+        <w:right w:w="108" w:type="dxa"/>
+      </w:tblCellMar>
     </w:tblPr>
   </w:style>
   <w:style w:type="table" w:customStyle="1" w:styleId="af9">
     <w:basedOn w:val="TableNormal"/>
+    <w:rsid w:val="00EB5AA3"/>
     <w:tblPr>
       <w:tblStyleRowBandSize w:val="1"/>
       <w:tblStyleColBandSize w:val="1"/>
+      <w:tblInd w:w="0" w:type="dxa"/>
+      <w:tblCellMar>
+        <w:top w:w="0" w:type="dxa"/>
+        <w:left w:w="108" w:type="dxa"/>
+        <w:bottom w:w="0" w:type="dxa"/>
+        <w:right w:w="108" w:type="dxa"/>
+      </w:tblCellMar>
     </w:tblPr>
   </w:style>
   <w:style w:type="table" w:customStyle="1" w:styleId="afa">
     <w:basedOn w:val="TableNormal"/>
+    <w:rsid w:val="00EB5AA3"/>
     <w:tblPr>
       <w:tblStyleRowBandSize w:val="1"/>
       <w:tblStyleColBandSize w:val="1"/>
+      <w:tblInd w:w="0" w:type="dxa"/>
+      <w:tblCellMar>
+        <w:top w:w="0" w:type="dxa"/>
+        <w:left w:w="108" w:type="dxa"/>
+        <w:bottom w:w="0" w:type="dxa"/>
+        <w:right w:w="108" w:type="dxa"/>
+      </w:tblCellMar>
     </w:tblPr>
   </w:style>
   <w:style w:type="table" w:customStyle="1" w:styleId="afb">
     <w:basedOn w:val="TableNormal"/>
+    <w:rsid w:val="00EB5AA3"/>
     <w:tblPr>
       <w:tblStyleRowBandSize w:val="1"/>
       <w:tblStyleColBandSize w:val="1"/>
+      <w:tblInd w:w="0" w:type="dxa"/>
+      <w:tblCellMar>
+        <w:top w:w="0" w:type="dxa"/>
+        <w:left w:w="108" w:type="dxa"/>
+        <w:bottom w:w="0" w:type="dxa"/>
+        <w:right w:w="108" w:type="dxa"/>
+      </w:tblCellMar>
     </w:tblPr>
   </w:style>
   <w:style w:type="table" w:customStyle="1" w:styleId="afc">
     <w:basedOn w:val="TableNormal"/>
+    <w:rsid w:val="00EB5AA3"/>
     <w:tblPr>
       <w:tblStyleRowBandSize w:val="1"/>
       <w:tblStyleColBandSize w:val="1"/>
+      <w:tblInd w:w="0" w:type="dxa"/>
+      <w:tblCellMar>
+        <w:top w:w="0" w:type="dxa"/>
+        <w:left w:w="108" w:type="dxa"/>
+        <w:bottom w:w="0" w:type="dxa"/>
+        <w:right w:w="108" w:type="dxa"/>
+      </w:tblCellMar>
     </w:tblPr>
   </w:style>
   <w:style w:type="table" w:customStyle="1" w:styleId="afd">
     <w:basedOn w:val="TableNormal"/>
+    <w:rsid w:val="00EB5AA3"/>
     <w:tblPr>
       <w:tblStyleRowBandSize w:val="1"/>
       <w:tblStyleColBandSize w:val="1"/>
+      <w:tblInd w:w="0" w:type="dxa"/>
+      <w:tblCellMar>
+        <w:top w:w="0" w:type="dxa"/>
+        <w:left w:w="108" w:type="dxa"/>
+        <w:bottom w:w="0" w:type="dxa"/>
+        <w:right w:w="108" w:type="dxa"/>
+      </w:tblCellMar>
     </w:tblPr>
   </w:style>
   <w:style w:type="table" w:customStyle="1" w:styleId="afe">
     <w:basedOn w:val="TableNormal"/>
+    <w:rsid w:val="00EB5AA3"/>
     <w:tblPr>
       <w:tblStyleRowBandSize w:val="1"/>
       <w:tblStyleColBandSize w:val="1"/>
+      <w:tblInd w:w="0" w:type="dxa"/>
+      <w:tblCellMar>
+        <w:top w:w="0" w:type="dxa"/>
+        <w:left w:w="108" w:type="dxa"/>
+        <w:bottom w:w="0" w:type="dxa"/>
+        <w:right w:w="108" w:type="dxa"/>
+      </w:tblCellMar>
     </w:tblPr>
   </w:style>
   <w:style w:type="table" w:customStyle="1" w:styleId="aff">
     <w:basedOn w:val="TableNormal"/>
+    <w:rsid w:val="00EB5AA3"/>
     <w:tblPr>
       <w:tblStyleRowBandSize w:val="1"/>
       <w:tblStyleColBandSize w:val="1"/>
+      <w:tblInd w:w="0" w:type="dxa"/>
+      <w:tblCellMar>
+        <w:top w:w="0" w:type="dxa"/>
+        <w:left w:w="108" w:type="dxa"/>
+        <w:bottom w:w="0" w:type="dxa"/>
+        <w:right w:w="108" w:type="dxa"/>
+      </w:tblCellMar>
     </w:tblPr>
   </w:style>
   <w:style w:type="table" w:customStyle="1" w:styleId="aff0">
     <w:basedOn w:val="TableNormal"/>
+    <w:rsid w:val="00EB5AA3"/>
     <w:tblPr>
       <w:tblStyleRowBandSize w:val="1"/>
       <w:tblStyleColBandSize w:val="1"/>
+      <w:tblInd w:w="0" w:type="dxa"/>
+      <w:tblCellMar>
+        <w:top w:w="0" w:type="dxa"/>
+        <w:left w:w="108" w:type="dxa"/>
+        <w:bottom w:w="0" w:type="dxa"/>
+        <w:right w:w="108" w:type="dxa"/>
+      </w:tblCellMar>
     </w:tblPr>
   </w:style>
   <w:style w:type="table" w:customStyle="1" w:styleId="aff1">
     <w:basedOn w:val="TableNormal"/>
+    <w:rsid w:val="00EB5AA3"/>
     <w:tblPr>
       <w:tblStyleRowBandSize w:val="1"/>
       <w:tblStyleColBandSize w:val="1"/>
+      <w:tblInd w:w="0" w:type="dxa"/>
+      <w:tblCellMar>
+        <w:top w:w="0" w:type="dxa"/>
+        <w:left w:w="108" w:type="dxa"/>
+        <w:bottom w:w="0" w:type="dxa"/>
+        <w:right w:w="108" w:type="dxa"/>
+      </w:tblCellMar>
     </w:tblPr>
   </w:style>
   <w:style w:type="table" w:customStyle="1" w:styleId="aff2">
     <w:basedOn w:val="TableNormal"/>
+    <w:rsid w:val="00EB5AA3"/>
     <w:tblPr>
       <w:tblStyleRowBandSize w:val="1"/>
       <w:tblStyleColBandSize w:val="1"/>
+      <w:tblInd w:w="0" w:type="dxa"/>
+      <w:tblCellMar>
+        <w:top w:w="0" w:type="dxa"/>
+        <w:left w:w="108" w:type="dxa"/>
+        <w:bottom w:w="0" w:type="dxa"/>
+        <w:right w:w="108" w:type="dxa"/>
+      </w:tblCellMar>
     </w:tblPr>
   </w:style>
   <w:style w:type="paragraph" w:styleId="CommentText">
@@ -12019,6 +11847,7 @@
     <w:uiPriority w:val="99"/>
     <w:semiHidden/>
     <w:unhideWhenUsed/>
+    <w:rsid w:val="00EB5AA3"/>
     <w:pPr>
       <w:spacing w:line="240" w:lineRule="auto"/>
     </w:pPr>
@@ -12032,6 +11861,7 @@
     <w:link w:val="CommentText"/>
     <w:uiPriority w:val="99"/>
     <w:semiHidden/>
+    <w:rsid w:val="00EB5AA3"/>
     <w:rPr>
       <w:sz w:val="20"/>
     </w:rPr>
@@ -12042,6 +11872,7 @@
     <w:uiPriority w:val="99"/>
     <w:semiHidden/>
     <w:unhideWhenUsed/>
+    <w:rsid w:val="00EB5AA3"/>
     <w:rPr>
       <w:sz w:val="16"/>
       <w:szCs w:val="16"/>
@@ -12416,7 +12247,7 @@
 </file>
 
 <file path=customXml/itemProps1.xml><?xml version="1.0" encoding="utf-8"?>
-<ds:datastoreItem xmlns:ds="http://schemas.openxmlformats.org/officeDocument/2006/customXml" ds:itemID="{5AD944EE-FC37-41EE-91ED-DF48483B84B0}">
+<ds:datastoreItem xmlns:ds="http://schemas.openxmlformats.org/officeDocument/2006/customXml" ds:itemID="{35E1F8E3-3A5C-469E-A234-C142A32C2B6D}">
   <ds:schemaRefs>
     <ds:schemaRef ds:uri="http://schemas.openxmlformats.org/officeDocument/2006/bibliography"/>
   </ds:schemaRefs>

</xml_diff>

<commit_message>
Created a new pdf.
</commit_message>
<xml_diff>
--- a/docs/assignment6/TestPlanHW6.docx
+++ b/docs/assignment6/TestPlanHW6.docx
@@ -8,6 +8,8 @@
         <w:spacing w:before="240" w:after="60" w:line="240" w:lineRule="auto"/>
         <w:jc w:val="center"/>
       </w:pPr>
+      <w:bookmarkStart w:id="0" w:name="_GoBack"/>
+      <w:bookmarkEnd w:id="0"/>
       <w:r>
         <w:rPr>
           <w:b/>
@@ -23,8 +25,8 @@
         <w:spacing w:before="240" w:after="60" w:line="240" w:lineRule="auto"/>
         <w:contextualSpacing w:val="0"/>
       </w:pPr>
-      <w:bookmarkStart w:id="0" w:name="h.ymvmpc2b5t5s" w:colFirst="0" w:colLast="0"/>
-      <w:bookmarkEnd w:id="0"/>
+      <w:bookmarkStart w:id="1" w:name="h.ymvmpc2b5t5s" w:colFirst="0" w:colLast="0"/>
+      <w:bookmarkEnd w:id="1"/>
       <w:r>
         <w:rPr>
           <w:rFonts w:ascii="Arial" w:eastAsia="Arial" w:hAnsi="Arial" w:cs="Arial"/>
@@ -61,21 +63,7 @@
           <w:sz w:val="20"/>
         </w:rPr>
         <w:tab/>
-        <w:t xml:space="preserve">Team 2 (Lansdon Page, Jason Wong, Ryan Wilson, Jason </w:t>
-      </w:r>
-      <w:proofErr w:type="spellStart"/>
-      <w:r>
-        <w:rPr>
-          <w:sz w:val="20"/>
-        </w:rPr>
-        <w:t>Stidham</w:t>
-      </w:r>
-      <w:proofErr w:type="spellEnd"/>
-      <w:r>
-        <w:rPr>
-          <w:sz w:val="20"/>
-        </w:rPr>
-        <w:t>)</w:t>
+        <w:t>Team 2 (Lansdon Page, Jason Wong, Ryan Wilson, Jason Stidham)</w:t>
       </w:r>
     </w:p>
     <w:p>
@@ -84,8 +72,8 @@
         <w:spacing w:before="240" w:after="60" w:line="240" w:lineRule="auto"/>
         <w:contextualSpacing w:val="0"/>
       </w:pPr>
-      <w:bookmarkStart w:id="1" w:name="h.bjl5xm6vwhbl" w:colFirst="0" w:colLast="0"/>
-      <w:bookmarkEnd w:id="1"/>
+      <w:bookmarkStart w:id="2" w:name="h.bjl5xm6vwhbl" w:colFirst="0" w:colLast="0"/>
+      <w:bookmarkEnd w:id="2"/>
     </w:p>
     <w:p>
       <w:r>
@@ -112,17 +100,7 @@
           <w:szCs w:val="36"/>
         </w:rPr>
         <w:lastRenderedPageBreak/>
-        <w:t>Tab</w:t>
-      </w:r>
-      <w:bookmarkStart w:id="2" w:name="_GoBack"/>
-      <w:bookmarkEnd w:id="2"/>
-      <w:r>
-        <w:rPr>
-          <w:b/>
-          <w:sz w:val="36"/>
-          <w:szCs w:val="36"/>
-        </w:rPr>
-        <w:t>le of Contents</w:t>
+        <w:t>Table of Contents</w:t>
       </w:r>
     </w:p>
     <w:p>
@@ -982,15 +960,7 @@
         <w:ind w:left="1440"/>
       </w:pPr>
       <w:r>
-        <w:t xml:space="preserve">We will be performing a series of unit tests using </w:t>
-      </w:r>
-      <w:proofErr w:type="spellStart"/>
-      <w:r>
-        <w:t>NUnit</w:t>
-      </w:r>
-      <w:proofErr w:type="spellEnd"/>
-      <w:r>
-        <w:t xml:space="preserve"> test suite verifying </w:t>
+        <w:t xml:space="preserve">We will be performing a series of unit tests using NUnit test suite verifying </w:t>
       </w:r>
       <w:r>
         <w:t>validity of the Parse function</w:t>
@@ -1080,27 +1050,14 @@
         <w:t>ipulate using a manual approach.</w:t>
       </w:r>
       <w:r>
-        <w:t xml:space="preserve"> </w:t>
-      </w:r>
-      <w:proofErr w:type="gramStart"/>
-      <w:r>
-        <w:t>s(</w:t>
-      </w:r>
-      <w:proofErr w:type="gramEnd"/>
-      <w:r>
-        <w:t>E)t</w:t>
+        <w:t xml:space="preserve"> s(E)t</w:t>
       </w:r>
       <w:r>
         <w:t xml:space="preserve"> allows changing the number of transitions per run, </w:t>
       </w:r>
       <w:r>
-        <w:t>(T)</w:t>
-      </w:r>
-      <w:proofErr w:type="spellStart"/>
-      <w:r>
-        <w:t>runcate</w:t>
-      </w:r>
-      <w:proofErr w:type="spellEnd"/>
+        <w:t>(T)runcate</w:t>
+      </w:r>
       <w:r>
         <w:t xml:space="preserve"> allows changing the output formatting, and we can change the input string when calling (R)un to be valid/invalid</w:t>
       </w:r>
@@ -1117,16 +1074,11 @@
         <w:t>variable</w:t>
       </w:r>
       <w:r>
-        <w:t xml:space="preserve">.  Likewise </w:t>
-      </w:r>
-      <w:proofErr w:type="gramStart"/>
-      <w:r>
-        <w:t>F</w:t>
+        <w:t>.  Likewise F</w:t>
       </w:r>
       <w:r>
         <w:t>alse</w:t>
       </w:r>
-      <w:proofErr w:type="gramEnd"/>
       <w:r>
         <w:t xml:space="preserve"> refers to an invalid entry made from the </w:t>
       </w:r>
@@ -1265,15 +1217,7 @@
         </w:pBdr>
       </w:pPr>
       <w:r>
-        <w:t xml:space="preserve">The implementation for our unit tests are located on our </w:t>
-      </w:r>
-      <w:proofErr w:type="spellStart"/>
-      <w:r>
-        <w:t>Github</w:t>
-      </w:r>
-      <w:proofErr w:type="spellEnd"/>
-      <w:r>
-        <w:t xml:space="preserve"> page at </w:t>
+        <w:t xml:space="preserve">The implementation for our unit tests are located on our Github page at </w:t>
       </w:r>
       <w:hyperlink r:id="rId7" w:history="1">
         <w:r>
@@ -1382,17 +1326,8 @@
                 <w:rFonts w:ascii="Times New Roman" w:eastAsia="Times New Roman" w:hAnsi="Times New Roman" w:cs="Times New Roman"/>
                 <w:sz w:val="20"/>
               </w:rPr>
-              <w:t xml:space="preserve">3.1.1 - </w:t>
-            </w:r>
-            <w:proofErr w:type="spellStart"/>
-            <w:r>
-              <w:rPr>
-                <w:rFonts w:ascii="Times New Roman" w:eastAsia="Times New Roman" w:hAnsi="Times New Roman" w:cs="Times New Roman"/>
-                <w:sz w:val="20"/>
-              </w:rPr>
-              <w:t>ParseDefinition_CheckForDuplicateStates</w:t>
-            </w:r>
-            <w:proofErr w:type="spellEnd"/>
+              <w:t>3.1.1 - ParseDefinition_CheckForDuplicateStates</w:t>
+            </w:r>
           </w:p>
         </w:tc>
       </w:tr>
@@ -1452,23 +1387,7 @@
                 <w:rFonts w:ascii="Times New Roman" w:eastAsia="Times New Roman" w:hAnsi="Times New Roman" w:cs="Times New Roman"/>
                 <w:sz w:val="20"/>
               </w:rPr>
-              <w:t xml:space="preserve">Verify Conformance of Requirement 4.2.1.4a of Requirements Document that State names must be unique.  This is accomplished by feeding a definition file with two duplicate states to the load method of the States Class, and verifying a false </w:t>
-            </w:r>
-            <w:proofErr w:type="spellStart"/>
-            <w:r>
-              <w:rPr>
-                <w:rFonts w:ascii="Times New Roman" w:eastAsia="Times New Roman" w:hAnsi="Times New Roman" w:cs="Times New Roman"/>
-                <w:sz w:val="20"/>
-              </w:rPr>
-              <w:t>boolean</w:t>
-            </w:r>
-            <w:proofErr w:type="spellEnd"/>
-            <w:r>
-              <w:rPr>
-                <w:rFonts w:ascii="Times New Roman" w:eastAsia="Times New Roman" w:hAnsi="Times New Roman" w:cs="Times New Roman"/>
-                <w:sz w:val="20"/>
-              </w:rPr>
-              <w:t xml:space="preserve"> is returned.</w:t>
+              <w:t>Verify Conformance of Requirement 4.2.1.4a of Requirements Document that State names must be unique.  This is accomplished by feeding a definition file with two duplicate states to the load method of the States Class, and verifying a false boolean is returned.</w:t>
             </w:r>
           </w:p>
         </w:tc>
@@ -1541,76 +1460,19 @@
                 <w:rFonts w:ascii="Times New Roman" w:eastAsia="Times New Roman" w:hAnsi="Times New Roman" w:cs="Times New Roman"/>
                 <w:sz w:val="20"/>
               </w:rPr>
-              <w:t xml:space="preserve">Name:  </w:t>
-            </w:r>
-            <w:proofErr w:type="spellStart"/>
-            <w:r>
-              <w:rPr>
-                <w:rFonts w:ascii="Times New Roman" w:eastAsia="Times New Roman" w:hAnsi="Times New Roman" w:cs="Times New Roman"/>
-                <w:sz w:val="20"/>
-              </w:rPr>
-              <w:t>States.load</w:t>
-            </w:r>
-            <w:proofErr w:type="spellEnd"/>
-            <w:r>
-              <w:rPr>
-                <w:rFonts w:ascii="Times New Roman" w:eastAsia="Times New Roman" w:hAnsi="Times New Roman" w:cs="Times New Roman"/>
-                <w:sz w:val="20"/>
-              </w:rPr>
-              <w:t>()</w:t>
-            </w:r>
-          </w:p>
-          <w:p>
-            <w:pPr>
-              <w:spacing w:line="240" w:lineRule="auto"/>
-            </w:pPr>
-            <w:proofErr w:type="spellStart"/>
-            <w:r>
-              <w:rPr>
-                <w:rFonts w:ascii="Times New Roman" w:eastAsia="Times New Roman" w:hAnsi="Times New Roman" w:cs="Times New Roman"/>
-                <w:sz w:val="20"/>
-              </w:rPr>
-              <w:t>bool</w:t>
-            </w:r>
-            <w:proofErr w:type="spellEnd"/>
-            <w:r>
-              <w:rPr>
-                <w:rFonts w:ascii="Times New Roman" w:eastAsia="Times New Roman" w:hAnsi="Times New Roman" w:cs="Times New Roman"/>
-                <w:sz w:val="20"/>
-              </w:rPr>
-              <w:t xml:space="preserve"> </w:t>
-            </w:r>
-            <w:proofErr w:type="spellStart"/>
-            <w:r>
-              <w:rPr>
-                <w:rFonts w:ascii="Times New Roman" w:eastAsia="Times New Roman" w:hAnsi="Times New Roman" w:cs="Times New Roman"/>
-                <w:sz w:val="20"/>
-              </w:rPr>
-              <w:t>States.load</w:t>
-            </w:r>
-            <w:proofErr w:type="spellEnd"/>
-            <w:r>
-              <w:rPr>
-                <w:rFonts w:ascii="Times New Roman" w:eastAsia="Times New Roman" w:hAnsi="Times New Roman" w:cs="Times New Roman"/>
-                <w:sz w:val="20"/>
-              </w:rPr>
-              <w:t xml:space="preserve">( List&lt;string&gt; </w:t>
-            </w:r>
-            <w:proofErr w:type="spellStart"/>
-            <w:r>
-              <w:rPr>
-                <w:rFonts w:ascii="Times New Roman" w:eastAsia="Times New Roman" w:hAnsi="Times New Roman" w:cs="Times New Roman"/>
-                <w:sz w:val="20"/>
-              </w:rPr>
-              <w:t>definition_file</w:t>
-            </w:r>
-            <w:proofErr w:type="spellEnd"/>
-            <w:r>
-              <w:rPr>
-                <w:rFonts w:ascii="Times New Roman" w:eastAsia="Times New Roman" w:hAnsi="Times New Roman" w:cs="Times New Roman"/>
-                <w:sz w:val="20"/>
-              </w:rPr>
-              <w:t xml:space="preserve"> )</w:t>
+              <w:t>Name:  States.load()</w:t>
+            </w:r>
+          </w:p>
+          <w:p>
+            <w:pPr>
+              <w:spacing w:line="240" w:lineRule="auto"/>
+            </w:pPr>
+            <w:r>
+              <w:rPr>
+                <w:rFonts w:ascii="Times New Roman" w:eastAsia="Times New Roman" w:hAnsi="Times New Roman" w:cs="Times New Roman"/>
+                <w:sz w:val="20"/>
+              </w:rPr>
+              <w:t>bool States.load( List&lt;string&gt; definition_file )</w:t>
             </w:r>
           </w:p>
         </w:tc>
@@ -1671,67 +1533,19 @@
                 <w:rFonts w:ascii="Times New Roman" w:eastAsia="Times New Roman" w:hAnsi="Times New Roman" w:cs="Times New Roman"/>
                 <w:sz w:val="20"/>
               </w:rPr>
-              <w:t xml:space="preserve">List&lt;string&gt; </w:t>
-            </w:r>
-            <w:proofErr w:type="spellStart"/>
-            <w:r>
-              <w:rPr>
-                <w:rFonts w:ascii="Times New Roman" w:eastAsia="Times New Roman" w:hAnsi="Times New Roman" w:cs="Times New Roman"/>
-                <w:sz w:val="20"/>
-              </w:rPr>
-              <w:t>invalid_definition</w:t>
-            </w:r>
-            <w:proofErr w:type="spellEnd"/>
-            <w:r>
-              <w:rPr>
-                <w:rFonts w:ascii="Times New Roman" w:eastAsia="Times New Roman" w:hAnsi="Times New Roman" w:cs="Times New Roman"/>
-                <w:sz w:val="20"/>
-              </w:rPr>
-              <w:t xml:space="preserve"> = {“S1 </w:t>
-            </w:r>
-            <w:proofErr w:type="spellStart"/>
-            <w:r>
-              <w:rPr>
-                <w:rFonts w:ascii="Times New Roman" w:eastAsia="Times New Roman" w:hAnsi="Times New Roman" w:cs="Times New Roman"/>
-                <w:sz w:val="20"/>
-              </w:rPr>
-              <w:t>S1</w:t>
-            </w:r>
-            <w:proofErr w:type="spellEnd"/>
-            <w:r>
-              <w:rPr>
-                <w:rFonts w:ascii="Times New Roman" w:eastAsia="Times New Roman" w:hAnsi="Times New Roman" w:cs="Times New Roman"/>
-                <w:sz w:val="20"/>
-              </w:rPr>
-              <w:t>”, “INPUT_ALPHABET:”}</w:t>
-            </w:r>
-          </w:p>
-          <w:p>
-            <w:pPr>
-              <w:spacing w:line="240" w:lineRule="auto"/>
-            </w:pPr>
-            <w:r>
-              <w:rPr>
-                <w:rFonts w:ascii="Times New Roman" w:eastAsia="Times New Roman" w:hAnsi="Times New Roman" w:cs="Times New Roman"/>
-                <w:sz w:val="20"/>
-              </w:rPr>
-              <w:t xml:space="preserve">States </w:t>
-            </w:r>
-            <w:proofErr w:type="spellStart"/>
-            <w:r>
-              <w:rPr>
-                <w:rFonts w:ascii="Times New Roman" w:eastAsia="Times New Roman" w:hAnsi="Times New Roman" w:cs="Times New Roman"/>
-                <w:sz w:val="20"/>
-              </w:rPr>
-              <w:t>test_state</w:t>
-            </w:r>
-            <w:proofErr w:type="spellEnd"/>
-            <w:r>
-              <w:rPr>
-                <w:rFonts w:ascii="Times New Roman" w:eastAsia="Times New Roman" w:hAnsi="Times New Roman" w:cs="Times New Roman"/>
-                <w:sz w:val="20"/>
-              </w:rPr>
-              <w:t xml:space="preserve"> = new States()</w:t>
+              <w:t>List&lt;string&gt; invalid_definition = {“S1 S1”, “INPUT_ALPHABET:”}</w:t>
+            </w:r>
+          </w:p>
+          <w:p>
+            <w:pPr>
+              <w:spacing w:line="240" w:lineRule="auto"/>
+            </w:pPr>
+            <w:r>
+              <w:rPr>
+                <w:rFonts w:ascii="Times New Roman" w:eastAsia="Times New Roman" w:hAnsi="Times New Roman" w:cs="Times New Roman"/>
+                <w:sz w:val="20"/>
+              </w:rPr>
+              <w:t>States test_state = new States()</w:t>
             </w:r>
           </w:p>
         </w:tc>
@@ -1853,23 +1667,7 @@
                 <w:rFonts w:ascii="Times New Roman" w:eastAsia="Times New Roman" w:hAnsi="Times New Roman" w:cs="Times New Roman"/>
                 <w:sz w:val="20"/>
               </w:rPr>
-              <w:t xml:space="preserve">A false </w:t>
-            </w:r>
-            <w:proofErr w:type="spellStart"/>
-            <w:r>
-              <w:rPr>
-                <w:rFonts w:ascii="Times New Roman" w:eastAsia="Times New Roman" w:hAnsi="Times New Roman" w:cs="Times New Roman"/>
-                <w:sz w:val="20"/>
-              </w:rPr>
-              <w:t>boolean</w:t>
-            </w:r>
-            <w:proofErr w:type="spellEnd"/>
-            <w:r>
-              <w:rPr>
-                <w:rFonts w:ascii="Times New Roman" w:eastAsia="Times New Roman" w:hAnsi="Times New Roman" w:cs="Times New Roman"/>
-                <w:sz w:val="20"/>
-              </w:rPr>
-              <w:t xml:space="preserve"> should be returned from the load class method of the States class.</w:t>
+              <w:t>A false boolean should be returned from the load class method of the States class.</w:t>
             </w:r>
           </w:p>
         </w:tc>
@@ -1943,17 +1741,8 @@
                 <w:rFonts w:ascii="Times New Roman" w:eastAsia="Times New Roman" w:hAnsi="Times New Roman" w:cs="Times New Roman"/>
                 <w:sz w:val="20"/>
               </w:rPr>
-              <w:t xml:space="preserve">3.1.2 - </w:t>
-            </w:r>
-            <w:proofErr w:type="spellStart"/>
-            <w:r>
-              <w:rPr>
-                <w:rFonts w:ascii="Times New Roman" w:eastAsia="Times New Roman" w:hAnsi="Times New Roman" w:cs="Times New Roman"/>
-                <w:sz w:val="20"/>
-              </w:rPr>
-              <w:t>ParseDefinition_CheckCaseSensitivityForStates</w:t>
-            </w:r>
-            <w:proofErr w:type="spellEnd"/>
+              <w:t>3.1.2 - ParseDefinition_CheckCaseSensitivityForStates</w:t>
+            </w:r>
           </w:p>
         </w:tc>
       </w:tr>
@@ -2013,23 +1802,7 @@
                 <w:rFonts w:ascii="Times New Roman" w:eastAsia="Times New Roman" w:hAnsi="Times New Roman" w:cs="Times New Roman"/>
                 <w:sz w:val="20"/>
               </w:rPr>
-              <w:t xml:space="preserve">Verify Conformance of Requirement 4.2.1.4b of Requirements Document that State names must be case sensitive.  This is accomplished by feeding a definition file with two similarly named, but </w:t>
-            </w:r>
-            <w:proofErr w:type="spellStart"/>
-            <w:r>
-              <w:rPr>
-                <w:rFonts w:ascii="Times New Roman" w:eastAsia="Times New Roman" w:hAnsi="Times New Roman" w:cs="Times New Roman"/>
-                <w:sz w:val="20"/>
-              </w:rPr>
-              <w:t>differingly</w:t>
-            </w:r>
-            <w:proofErr w:type="spellEnd"/>
-            <w:r>
-              <w:rPr>
-                <w:rFonts w:ascii="Times New Roman" w:eastAsia="Times New Roman" w:hAnsi="Times New Roman" w:cs="Times New Roman"/>
-                <w:sz w:val="20"/>
-              </w:rPr>
-              <w:t xml:space="preserve"> cased states to the load method of the States class, and verifying that case is maintained by States class.</w:t>
+              <w:t>Verify Conformance of Requirement 4.2.1.4b of Requirements Document that State names must be case sensitive.  This is accomplished by feeding a definition file with two similarly named, but differingly cased states to the load method of the States class, and verifying that case is maintained by States class.</w:t>
             </w:r>
           </w:p>
         </w:tc>
@@ -2102,76 +1875,19 @@
                 <w:rFonts w:ascii="Times New Roman" w:eastAsia="Times New Roman" w:hAnsi="Times New Roman" w:cs="Times New Roman"/>
                 <w:sz w:val="20"/>
               </w:rPr>
-              <w:t xml:space="preserve">Name:  </w:t>
-            </w:r>
-            <w:proofErr w:type="spellStart"/>
-            <w:r>
-              <w:rPr>
-                <w:rFonts w:ascii="Times New Roman" w:eastAsia="Times New Roman" w:hAnsi="Times New Roman" w:cs="Times New Roman"/>
-                <w:sz w:val="20"/>
-              </w:rPr>
-              <w:t>States.load</w:t>
-            </w:r>
-            <w:proofErr w:type="spellEnd"/>
-            <w:r>
-              <w:rPr>
-                <w:rFonts w:ascii="Times New Roman" w:eastAsia="Times New Roman" w:hAnsi="Times New Roman" w:cs="Times New Roman"/>
-                <w:sz w:val="20"/>
-              </w:rPr>
-              <w:t>()</w:t>
-            </w:r>
-          </w:p>
-          <w:p>
-            <w:pPr>
-              <w:spacing w:line="240" w:lineRule="auto"/>
-            </w:pPr>
-            <w:proofErr w:type="spellStart"/>
-            <w:r>
-              <w:rPr>
-                <w:rFonts w:ascii="Times New Roman" w:eastAsia="Times New Roman" w:hAnsi="Times New Roman" w:cs="Times New Roman"/>
-                <w:sz w:val="20"/>
-              </w:rPr>
-              <w:t>bool</w:t>
-            </w:r>
-            <w:proofErr w:type="spellEnd"/>
-            <w:r>
-              <w:rPr>
-                <w:rFonts w:ascii="Times New Roman" w:eastAsia="Times New Roman" w:hAnsi="Times New Roman" w:cs="Times New Roman"/>
-                <w:sz w:val="20"/>
-              </w:rPr>
-              <w:t xml:space="preserve"> </w:t>
-            </w:r>
-            <w:proofErr w:type="spellStart"/>
-            <w:r>
-              <w:rPr>
-                <w:rFonts w:ascii="Times New Roman" w:eastAsia="Times New Roman" w:hAnsi="Times New Roman" w:cs="Times New Roman"/>
-                <w:sz w:val="20"/>
-              </w:rPr>
-              <w:t>States.load</w:t>
-            </w:r>
-            <w:proofErr w:type="spellEnd"/>
-            <w:r>
-              <w:rPr>
-                <w:rFonts w:ascii="Times New Roman" w:eastAsia="Times New Roman" w:hAnsi="Times New Roman" w:cs="Times New Roman"/>
-                <w:sz w:val="20"/>
-              </w:rPr>
-              <w:t xml:space="preserve">( List&lt;string&gt; </w:t>
-            </w:r>
-            <w:proofErr w:type="spellStart"/>
-            <w:r>
-              <w:rPr>
-                <w:rFonts w:ascii="Times New Roman" w:eastAsia="Times New Roman" w:hAnsi="Times New Roman" w:cs="Times New Roman"/>
-                <w:sz w:val="20"/>
-              </w:rPr>
-              <w:t>definition_file</w:t>
-            </w:r>
-            <w:proofErr w:type="spellEnd"/>
-            <w:r>
-              <w:rPr>
-                <w:rFonts w:ascii="Times New Roman" w:eastAsia="Times New Roman" w:hAnsi="Times New Roman" w:cs="Times New Roman"/>
-                <w:sz w:val="20"/>
-              </w:rPr>
-              <w:t xml:space="preserve"> )</w:t>
+              <w:t>Name:  States.load()</w:t>
+            </w:r>
+          </w:p>
+          <w:p>
+            <w:pPr>
+              <w:spacing w:line="240" w:lineRule="auto"/>
+            </w:pPr>
+            <w:r>
+              <w:rPr>
+                <w:rFonts w:ascii="Times New Roman" w:eastAsia="Times New Roman" w:hAnsi="Times New Roman" w:cs="Times New Roman"/>
+                <w:sz w:val="20"/>
+              </w:rPr>
+              <w:t>bool States.load( List&lt;string&gt; definition_file )</w:t>
             </w:r>
           </w:p>
         </w:tc>
@@ -2232,67 +1948,19 @@
                 <w:rFonts w:ascii="Times New Roman" w:eastAsia="Times New Roman" w:hAnsi="Times New Roman" w:cs="Times New Roman"/>
                 <w:sz w:val="20"/>
               </w:rPr>
-              <w:t xml:space="preserve">List&lt;string&gt; </w:t>
-            </w:r>
-            <w:proofErr w:type="spellStart"/>
-            <w:r>
-              <w:rPr>
-                <w:rFonts w:ascii="Times New Roman" w:eastAsia="Times New Roman" w:hAnsi="Times New Roman" w:cs="Times New Roman"/>
-                <w:sz w:val="20"/>
-              </w:rPr>
-              <w:t>invalid_definition</w:t>
-            </w:r>
-            <w:proofErr w:type="spellEnd"/>
-            <w:r>
-              <w:rPr>
-                <w:rFonts w:ascii="Times New Roman" w:eastAsia="Times New Roman" w:hAnsi="Times New Roman" w:cs="Times New Roman"/>
-                <w:sz w:val="20"/>
-              </w:rPr>
-              <w:t xml:space="preserve"> = {“state1 </w:t>
-            </w:r>
-            <w:proofErr w:type="spellStart"/>
-            <w:r>
-              <w:rPr>
-                <w:rFonts w:ascii="Times New Roman" w:eastAsia="Times New Roman" w:hAnsi="Times New Roman" w:cs="Times New Roman"/>
-                <w:sz w:val="20"/>
-              </w:rPr>
-              <w:t>STATE1</w:t>
-            </w:r>
-            <w:proofErr w:type="spellEnd"/>
-            <w:r>
-              <w:rPr>
-                <w:rFonts w:ascii="Times New Roman" w:eastAsia="Times New Roman" w:hAnsi="Times New Roman" w:cs="Times New Roman"/>
-                <w:sz w:val="20"/>
-              </w:rPr>
-              <w:t>”, “INPUT_ALPHABET:”}</w:t>
-            </w:r>
-          </w:p>
-          <w:p>
-            <w:pPr>
-              <w:spacing w:line="240" w:lineRule="auto"/>
-            </w:pPr>
-            <w:r>
-              <w:rPr>
-                <w:rFonts w:ascii="Times New Roman" w:eastAsia="Times New Roman" w:hAnsi="Times New Roman" w:cs="Times New Roman"/>
-                <w:sz w:val="20"/>
-              </w:rPr>
-              <w:t xml:space="preserve">States </w:t>
-            </w:r>
-            <w:proofErr w:type="spellStart"/>
-            <w:r>
-              <w:rPr>
-                <w:rFonts w:ascii="Times New Roman" w:eastAsia="Times New Roman" w:hAnsi="Times New Roman" w:cs="Times New Roman"/>
-                <w:sz w:val="20"/>
-              </w:rPr>
-              <w:t>test_state</w:t>
-            </w:r>
-            <w:proofErr w:type="spellEnd"/>
-            <w:r>
-              <w:rPr>
-                <w:rFonts w:ascii="Times New Roman" w:eastAsia="Times New Roman" w:hAnsi="Times New Roman" w:cs="Times New Roman"/>
-                <w:sz w:val="20"/>
-              </w:rPr>
-              <w:t xml:space="preserve"> = new States()</w:t>
+              <w:t>List&lt;string&gt; invalid_definition = {“state1 STATE1”, “INPUT_ALPHABET:”}</w:t>
+            </w:r>
+          </w:p>
+          <w:p>
+            <w:pPr>
+              <w:spacing w:line="240" w:lineRule="auto"/>
+            </w:pPr>
+            <w:r>
+              <w:rPr>
+                <w:rFonts w:ascii="Times New Roman" w:eastAsia="Times New Roman" w:hAnsi="Times New Roman" w:cs="Times New Roman"/>
+                <w:sz w:val="20"/>
+              </w:rPr>
+              <w:t>States test_state = new States()</w:t>
             </w:r>
           </w:p>
         </w:tc>
@@ -2517,17 +2185,8 @@
                 <w:rFonts w:ascii="Times New Roman" w:eastAsia="Times New Roman" w:hAnsi="Times New Roman" w:cs="Times New Roman"/>
                 <w:sz w:val="20"/>
               </w:rPr>
-              <w:t xml:space="preserve">3.1.3 - </w:t>
-            </w:r>
-            <w:proofErr w:type="spellStart"/>
-            <w:r>
-              <w:rPr>
-                <w:rFonts w:ascii="Times New Roman" w:eastAsia="Times New Roman" w:hAnsi="Times New Roman" w:cs="Times New Roman"/>
-                <w:sz w:val="20"/>
-              </w:rPr>
-              <w:t>ParseDefinition_CheckForAtLeastOneState</w:t>
-            </w:r>
-            <w:proofErr w:type="spellEnd"/>
+              <w:t>3.1.3 - ParseDefinition_CheckForAtLeastOneState</w:t>
+            </w:r>
           </w:p>
         </w:tc>
       </w:tr>
@@ -2660,76 +2319,19 @@
                 <w:rFonts w:ascii="Times New Roman" w:eastAsia="Times New Roman" w:hAnsi="Times New Roman" w:cs="Times New Roman"/>
                 <w:sz w:val="20"/>
               </w:rPr>
-              <w:t xml:space="preserve">Name:  </w:t>
-            </w:r>
-            <w:proofErr w:type="spellStart"/>
-            <w:r>
-              <w:rPr>
-                <w:rFonts w:ascii="Times New Roman" w:eastAsia="Times New Roman" w:hAnsi="Times New Roman" w:cs="Times New Roman"/>
-                <w:sz w:val="20"/>
-              </w:rPr>
-              <w:t>States.load</w:t>
-            </w:r>
-            <w:proofErr w:type="spellEnd"/>
-            <w:r>
-              <w:rPr>
-                <w:rFonts w:ascii="Times New Roman" w:eastAsia="Times New Roman" w:hAnsi="Times New Roman" w:cs="Times New Roman"/>
-                <w:sz w:val="20"/>
-              </w:rPr>
-              <w:t>()</w:t>
-            </w:r>
-          </w:p>
-          <w:p>
-            <w:pPr>
-              <w:spacing w:line="240" w:lineRule="auto"/>
-            </w:pPr>
-            <w:proofErr w:type="spellStart"/>
-            <w:r>
-              <w:rPr>
-                <w:rFonts w:ascii="Times New Roman" w:eastAsia="Times New Roman" w:hAnsi="Times New Roman" w:cs="Times New Roman"/>
-                <w:sz w:val="20"/>
-              </w:rPr>
-              <w:t>bool</w:t>
-            </w:r>
-            <w:proofErr w:type="spellEnd"/>
-            <w:r>
-              <w:rPr>
-                <w:rFonts w:ascii="Times New Roman" w:eastAsia="Times New Roman" w:hAnsi="Times New Roman" w:cs="Times New Roman"/>
-                <w:sz w:val="20"/>
-              </w:rPr>
-              <w:t xml:space="preserve"> </w:t>
-            </w:r>
-            <w:proofErr w:type="spellStart"/>
-            <w:r>
-              <w:rPr>
-                <w:rFonts w:ascii="Times New Roman" w:eastAsia="Times New Roman" w:hAnsi="Times New Roman" w:cs="Times New Roman"/>
-                <w:sz w:val="20"/>
-              </w:rPr>
-              <w:t>States.load</w:t>
-            </w:r>
-            <w:proofErr w:type="spellEnd"/>
-            <w:r>
-              <w:rPr>
-                <w:rFonts w:ascii="Times New Roman" w:eastAsia="Times New Roman" w:hAnsi="Times New Roman" w:cs="Times New Roman"/>
-                <w:sz w:val="20"/>
-              </w:rPr>
-              <w:t xml:space="preserve">( List&lt;string&gt; </w:t>
-            </w:r>
-            <w:proofErr w:type="spellStart"/>
-            <w:r>
-              <w:rPr>
-                <w:rFonts w:ascii="Times New Roman" w:eastAsia="Times New Roman" w:hAnsi="Times New Roman" w:cs="Times New Roman"/>
-                <w:sz w:val="20"/>
-              </w:rPr>
-              <w:t>definition_file</w:t>
-            </w:r>
-            <w:proofErr w:type="spellEnd"/>
-            <w:r>
-              <w:rPr>
-                <w:rFonts w:ascii="Times New Roman" w:eastAsia="Times New Roman" w:hAnsi="Times New Roman" w:cs="Times New Roman"/>
-                <w:sz w:val="20"/>
-              </w:rPr>
-              <w:t xml:space="preserve"> )</w:t>
+              <w:t>Name:  States.load()</w:t>
+            </w:r>
+          </w:p>
+          <w:p>
+            <w:pPr>
+              <w:spacing w:line="240" w:lineRule="auto"/>
+            </w:pPr>
+            <w:r>
+              <w:rPr>
+                <w:rFonts w:ascii="Times New Roman" w:eastAsia="Times New Roman" w:hAnsi="Times New Roman" w:cs="Times New Roman"/>
+                <w:sz w:val="20"/>
+              </w:rPr>
+              <w:t>bool States.load( List&lt;string&gt; definition_file )</w:t>
             </w:r>
           </w:p>
         </w:tc>
@@ -2790,51 +2392,19 @@
                 <w:rFonts w:ascii="Times New Roman" w:eastAsia="Times New Roman" w:hAnsi="Times New Roman" w:cs="Times New Roman"/>
                 <w:sz w:val="20"/>
               </w:rPr>
-              <w:t xml:space="preserve">List&lt;string&gt; </w:t>
-            </w:r>
-            <w:proofErr w:type="spellStart"/>
-            <w:r>
-              <w:rPr>
-                <w:rFonts w:ascii="Times New Roman" w:eastAsia="Times New Roman" w:hAnsi="Times New Roman" w:cs="Times New Roman"/>
-                <w:sz w:val="20"/>
-              </w:rPr>
-              <w:t>invalid_definition</w:t>
-            </w:r>
-            <w:proofErr w:type="spellEnd"/>
-            <w:r>
-              <w:rPr>
-                <w:rFonts w:ascii="Times New Roman" w:eastAsia="Times New Roman" w:hAnsi="Times New Roman" w:cs="Times New Roman"/>
-                <w:sz w:val="20"/>
-              </w:rPr>
-              <w:t xml:space="preserve"> = (“”, “INPUT_ALPHABET:”)</w:t>
-            </w:r>
-          </w:p>
-          <w:p>
-            <w:pPr>
-              <w:spacing w:line="240" w:lineRule="auto"/>
-            </w:pPr>
-            <w:r>
-              <w:rPr>
-                <w:rFonts w:ascii="Times New Roman" w:eastAsia="Times New Roman" w:hAnsi="Times New Roman" w:cs="Times New Roman"/>
-                <w:sz w:val="20"/>
-              </w:rPr>
-              <w:t xml:space="preserve">States </w:t>
-            </w:r>
-            <w:proofErr w:type="spellStart"/>
-            <w:r>
-              <w:rPr>
-                <w:rFonts w:ascii="Times New Roman" w:eastAsia="Times New Roman" w:hAnsi="Times New Roman" w:cs="Times New Roman"/>
-                <w:sz w:val="20"/>
-              </w:rPr>
-              <w:t>test_state</w:t>
-            </w:r>
-            <w:proofErr w:type="spellEnd"/>
-            <w:r>
-              <w:rPr>
-                <w:rFonts w:ascii="Times New Roman" w:eastAsia="Times New Roman" w:hAnsi="Times New Roman" w:cs="Times New Roman"/>
-                <w:sz w:val="20"/>
-              </w:rPr>
-              <w:t xml:space="preserve"> = new States()</w:t>
+              <w:t>List&lt;string&gt; invalid_definition = (“”, “INPUT_ALPHABET:”)</w:t>
+            </w:r>
+          </w:p>
+          <w:p>
+            <w:pPr>
+              <w:spacing w:line="240" w:lineRule="auto"/>
+            </w:pPr>
+            <w:r>
+              <w:rPr>
+                <w:rFonts w:ascii="Times New Roman" w:eastAsia="Times New Roman" w:hAnsi="Times New Roman" w:cs="Times New Roman"/>
+                <w:sz w:val="20"/>
+              </w:rPr>
+              <w:t>States test_state = new States()</w:t>
             </w:r>
           </w:p>
         </w:tc>
@@ -2956,23 +2526,7 @@
                 <w:rFonts w:ascii="Times New Roman" w:eastAsia="Times New Roman" w:hAnsi="Times New Roman" w:cs="Times New Roman"/>
                 <w:sz w:val="20"/>
               </w:rPr>
-              <w:t xml:space="preserve">A false </w:t>
-            </w:r>
-            <w:proofErr w:type="spellStart"/>
-            <w:r>
-              <w:rPr>
-                <w:rFonts w:ascii="Times New Roman" w:eastAsia="Times New Roman" w:hAnsi="Times New Roman" w:cs="Times New Roman"/>
-                <w:sz w:val="20"/>
-              </w:rPr>
-              <w:t>boolean</w:t>
-            </w:r>
-            <w:proofErr w:type="spellEnd"/>
-            <w:r>
-              <w:rPr>
-                <w:rFonts w:ascii="Times New Roman" w:eastAsia="Times New Roman" w:hAnsi="Times New Roman" w:cs="Times New Roman"/>
-                <w:sz w:val="20"/>
-              </w:rPr>
-              <w:t xml:space="preserve"> should be returned from the load class method of the States class.</w:t>
+              <w:t>A false boolean should be returned from the load class method of the States class.</w:t>
             </w:r>
           </w:p>
         </w:tc>
@@ -3046,17 +2600,8 @@
                 <w:rFonts w:ascii="Times New Roman" w:eastAsia="Times New Roman" w:hAnsi="Times New Roman" w:cs="Times New Roman"/>
                 <w:sz w:val="20"/>
               </w:rPr>
-              <w:t xml:space="preserve">3.1.4 - </w:t>
-            </w:r>
-            <w:proofErr w:type="spellStart"/>
-            <w:r>
-              <w:rPr>
-                <w:rFonts w:ascii="Times New Roman" w:eastAsia="Times New Roman" w:hAnsi="Times New Roman" w:cs="Times New Roman"/>
-                <w:sz w:val="20"/>
-              </w:rPr>
-              <w:t>ParseDefinition_CheckForValidStateCharacters</w:t>
-            </w:r>
-            <w:proofErr w:type="spellEnd"/>
+              <w:t>3.1.4 - ParseDefinition_CheckForValidStateCharacters</w:t>
+            </w:r>
           </w:p>
         </w:tc>
       </w:tr>
@@ -3189,76 +2734,19 @@
                 <w:rFonts w:ascii="Times New Roman" w:eastAsia="Times New Roman" w:hAnsi="Times New Roman" w:cs="Times New Roman"/>
                 <w:sz w:val="20"/>
               </w:rPr>
-              <w:t xml:space="preserve">Name:  </w:t>
-            </w:r>
-            <w:proofErr w:type="spellStart"/>
-            <w:r>
-              <w:rPr>
-                <w:rFonts w:ascii="Times New Roman" w:eastAsia="Times New Roman" w:hAnsi="Times New Roman" w:cs="Times New Roman"/>
-                <w:sz w:val="20"/>
-              </w:rPr>
-              <w:t>States.load</w:t>
-            </w:r>
-            <w:proofErr w:type="spellEnd"/>
-            <w:r>
-              <w:rPr>
-                <w:rFonts w:ascii="Times New Roman" w:eastAsia="Times New Roman" w:hAnsi="Times New Roman" w:cs="Times New Roman"/>
-                <w:sz w:val="20"/>
-              </w:rPr>
-              <w:t>()</w:t>
-            </w:r>
-          </w:p>
-          <w:p>
-            <w:pPr>
-              <w:spacing w:line="240" w:lineRule="auto"/>
-            </w:pPr>
-            <w:proofErr w:type="spellStart"/>
-            <w:r>
-              <w:rPr>
-                <w:rFonts w:ascii="Times New Roman" w:eastAsia="Times New Roman" w:hAnsi="Times New Roman" w:cs="Times New Roman"/>
-                <w:sz w:val="20"/>
-              </w:rPr>
-              <w:t>bool</w:t>
-            </w:r>
-            <w:proofErr w:type="spellEnd"/>
-            <w:r>
-              <w:rPr>
-                <w:rFonts w:ascii="Times New Roman" w:eastAsia="Times New Roman" w:hAnsi="Times New Roman" w:cs="Times New Roman"/>
-                <w:sz w:val="20"/>
-              </w:rPr>
-              <w:t xml:space="preserve"> </w:t>
-            </w:r>
-            <w:proofErr w:type="spellStart"/>
-            <w:r>
-              <w:rPr>
-                <w:rFonts w:ascii="Times New Roman" w:eastAsia="Times New Roman" w:hAnsi="Times New Roman" w:cs="Times New Roman"/>
-                <w:sz w:val="20"/>
-              </w:rPr>
-              <w:t>States.load</w:t>
-            </w:r>
-            <w:proofErr w:type="spellEnd"/>
-            <w:r>
-              <w:rPr>
-                <w:rFonts w:ascii="Times New Roman" w:eastAsia="Times New Roman" w:hAnsi="Times New Roman" w:cs="Times New Roman"/>
-                <w:sz w:val="20"/>
-              </w:rPr>
-              <w:t xml:space="preserve">( List&lt;string&gt; </w:t>
-            </w:r>
-            <w:proofErr w:type="spellStart"/>
-            <w:r>
-              <w:rPr>
-                <w:rFonts w:ascii="Times New Roman" w:eastAsia="Times New Roman" w:hAnsi="Times New Roman" w:cs="Times New Roman"/>
-                <w:sz w:val="20"/>
-              </w:rPr>
-              <w:t>definition_file</w:t>
-            </w:r>
-            <w:proofErr w:type="spellEnd"/>
-            <w:r>
-              <w:rPr>
-                <w:rFonts w:ascii="Times New Roman" w:eastAsia="Times New Roman" w:hAnsi="Times New Roman" w:cs="Times New Roman"/>
-                <w:sz w:val="20"/>
-              </w:rPr>
-              <w:t>)</w:t>
+              <w:t>Name:  States.load()</w:t>
+            </w:r>
+          </w:p>
+          <w:p>
+            <w:pPr>
+              <w:spacing w:line="240" w:lineRule="auto"/>
+            </w:pPr>
+            <w:r>
+              <w:rPr>
+                <w:rFonts w:ascii="Times New Roman" w:eastAsia="Times New Roman" w:hAnsi="Times New Roman" w:cs="Times New Roman"/>
+                <w:sz w:val="20"/>
+              </w:rPr>
+              <w:t>bool States.load( List&lt;string&gt; definition_file)</w:t>
             </w:r>
           </w:p>
         </w:tc>
@@ -3319,51 +2807,19 @@
                 <w:rFonts w:ascii="Times New Roman" w:eastAsia="Times New Roman" w:hAnsi="Times New Roman" w:cs="Times New Roman"/>
                 <w:sz w:val="20"/>
               </w:rPr>
-              <w:t xml:space="preserve">List&lt;string&gt; </w:t>
-            </w:r>
-            <w:proofErr w:type="spellStart"/>
-            <w:r>
-              <w:rPr>
-                <w:rFonts w:ascii="Times New Roman" w:eastAsia="Times New Roman" w:hAnsi="Times New Roman" w:cs="Times New Roman"/>
-                <w:sz w:val="20"/>
-              </w:rPr>
-              <w:t>invalid_definition</w:t>
-            </w:r>
-            <w:proofErr w:type="spellEnd"/>
-            <w:r>
-              <w:rPr>
-                <w:rFonts w:ascii="Times New Roman" w:eastAsia="Times New Roman" w:hAnsi="Times New Roman" w:cs="Times New Roman"/>
-                <w:sz w:val="20"/>
-              </w:rPr>
-              <w:t xml:space="preserve"> = (“$”, “INPUT_ALPHABET:”)</w:t>
-            </w:r>
-          </w:p>
-          <w:p>
-            <w:pPr>
-              <w:spacing w:line="240" w:lineRule="auto"/>
-            </w:pPr>
-            <w:r>
-              <w:rPr>
-                <w:rFonts w:ascii="Times New Roman" w:eastAsia="Times New Roman" w:hAnsi="Times New Roman" w:cs="Times New Roman"/>
-                <w:sz w:val="20"/>
-              </w:rPr>
-              <w:t xml:space="preserve">States </w:t>
-            </w:r>
-            <w:proofErr w:type="spellStart"/>
-            <w:r>
-              <w:rPr>
-                <w:rFonts w:ascii="Times New Roman" w:eastAsia="Times New Roman" w:hAnsi="Times New Roman" w:cs="Times New Roman"/>
-                <w:sz w:val="20"/>
-              </w:rPr>
-              <w:t>test_state</w:t>
-            </w:r>
-            <w:proofErr w:type="spellEnd"/>
-            <w:r>
-              <w:rPr>
-                <w:rFonts w:ascii="Times New Roman" w:eastAsia="Times New Roman" w:hAnsi="Times New Roman" w:cs="Times New Roman"/>
-                <w:sz w:val="20"/>
-              </w:rPr>
-              <w:t xml:space="preserve"> = new States()</w:t>
+              <w:t>List&lt;string&gt; invalid_definition = (“$”, “INPUT_ALPHABET:”)</w:t>
+            </w:r>
+          </w:p>
+          <w:p>
+            <w:pPr>
+              <w:spacing w:line="240" w:lineRule="auto"/>
+            </w:pPr>
+            <w:r>
+              <w:rPr>
+                <w:rFonts w:ascii="Times New Roman" w:eastAsia="Times New Roman" w:hAnsi="Times New Roman" w:cs="Times New Roman"/>
+                <w:sz w:val="20"/>
+              </w:rPr>
+              <w:t>States test_state = new States()</w:t>
             </w:r>
           </w:p>
         </w:tc>
@@ -3485,23 +2941,7 @@
                 <w:rFonts w:ascii="Times New Roman" w:eastAsia="Times New Roman" w:hAnsi="Times New Roman" w:cs="Times New Roman"/>
                 <w:sz w:val="20"/>
               </w:rPr>
-              <w:t xml:space="preserve">A false </w:t>
-            </w:r>
-            <w:proofErr w:type="spellStart"/>
-            <w:r>
-              <w:rPr>
-                <w:rFonts w:ascii="Times New Roman" w:eastAsia="Times New Roman" w:hAnsi="Times New Roman" w:cs="Times New Roman"/>
-                <w:sz w:val="20"/>
-              </w:rPr>
-              <w:t>boolean</w:t>
-            </w:r>
-            <w:proofErr w:type="spellEnd"/>
-            <w:r>
-              <w:rPr>
-                <w:rFonts w:ascii="Times New Roman" w:eastAsia="Times New Roman" w:hAnsi="Times New Roman" w:cs="Times New Roman"/>
-                <w:sz w:val="20"/>
-              </w:rPr>
-              <w:t xml:space="preserve"> should be returned from the load method of the States class.</w:t>
+              <w:t>A false boolean should be returned from the load method of the States class.</w:t>
             </w:r>
           </w:p>
         </w:tc>
@@ -3604,17 +3044,8 @@
                 <w:rFonts w:ascii="Times New Roman" w:eastAsia="Times New Roman" w:hAnsi="Times New Roman" w:cs="Times New Roman"/>
                 <w:sz w:val="20"/>
               </w:rPr>
-              <w:t xml:space="preserve">3.1.5 - </w:t>
-            </w:r>
-            <w:proofErr w:type="spellStart"/>
-            <w:r>
-              <w:rPr>
-                <w:rFonts w:ascii="Times New Roman" w:eastAsia="Times New Roman" w:hAnsi="Times New Roman" w:cs="Times New Roman"/>
-                <w:sz w:val="20"/>
-              </w:rPr>
-              <w:t>ParseDefinition_CheckThatElementsAreLengthOne</w:t>
-            </w:r>
-            <w:proofErr w:type="spellEnd"/>
+              <w:t>3.1.5 - ParseDefinition_CheckThatElementsAreLengthOne</w:t>
+            </w:r>
           </w:p>
         </w:tc>
       </w:tr>
@@ -3753,76 +3184,19 @@
                 <w:rFonts w:ascii="Times New Roman" w:eastAsia="Times New Roman" w:hAnsi="Times New Roman" w:cs="Times New Roman"/>
                 <w:sz w:val="20"/>
               </w:rPr>
-              <w:t xml:space="preserve">Name:  </w:t>
-            </w:r>
-            <w:proofErr w:type="spellStart"/>
-            <w:r>
-              <w:rPr>
-                <w:rFonts w:ascii="Times New Roman" w:eastAsia="Times New Roman" w:hAnsi="Times New Roman" w:cs="Times New Roman"/>
-                <w:sz w:val="20"/>
-              </w:rPr>
-              <w:t>InputAlphabet.load</w:t>
-            </w:r>
-            <w:proofErr w:type="spellEnd"/>
-            <w:r>
-              <w:rPr>
-                <w:rFonts w:ascii="Times New Roman" w:eastAsia="Times New Roman" w:hAnsi="Times New Roman" w:cs="Times New Roman"/>
-                <w:sz w:val="20"/>
-              </w:rPr>
-              <w:t>()</w:t>
-            </w:r>
-          </w:p>
-          <w:p>
-            <w:pPr>
-              <w:spacing w:line="240" w:lineRule="auto"/>
-            </w:pPr>
-            <w:proofErr w:type="spellStart"/>
-            <w:r>
-              <w:rPr>
-                <w:rFonts w:ascii="Times New Roman" w:eastAsia="Times New Roman" w:hAnsi="Times New Roman" w:cs="Times New Roman"/>
-                <w:sz w:val="20"/>
-              </w:rPr>
-              <w:t>bool</w:t>
-            </w:r>
-            <w:proofErr w:type="spellEnd"/>
-            <w:r>
-              <w:rPr>
-                <w:rFonts w:ascii="Times New Roman" w:eastAsia="Times New Roman" w:hAnsi="Times New Roman" w:cs="Times New Roman"/>
-                <w:sz w:val="20"/>
-              </w:rPr>
-              <w:t xml:space="preserve"> </w:t>
-            </w:r>
-            <w:proofErr w:type="spellStart"/>
-            <w:r>
-              <w:rPr>
-                <w:rFonts w:ascii="Times New Roman" w:eastAsia="Times New Roman" w:hAnsi="Times New Roman" w:cs="Times New Roman"/>
-                <w:sz w:val="20"/>
-              </w:rPr>
-              <w:t>InputAlphabet.load</w:t>
-            </w:r>
-            <w:proofErr w:type="spellEnd"/>
-            <w:r>
-              <w:rPr>
-                <w:rFonts w:ascii="Times New Roman" w:eastAsia="Times New Roman" w:hAnsi="Times New Roman" w:cs="Times New Roman"/>
-                <w:sz w:val="20"/>
-              </w:rPr>
-              <w:t xml:space="preserve">( List&lt;string&gt; </w:t>
-            </w:r>
-            <w:proofErr w:type="spellStart"/>
-            <w:r>
-              <w:rPr>
-                <w:rFonts w:ascii="Times New Roman" w:eastAsia="Times New Roman" w:hAnsi="Times New Roman" w:cs="Times New Roman"/>
-                <w:sz w:val="20"/>
-              </w:rPr>
-              <w:t>definition_file</w:t>
-            </w:r>
-            <w:proofErr w:type="spellEnd"/>
-            <w:r>
-              <w:rPr>
-                <w:rFonts w:ascii="Times New Roman" w:eastAsia="Times New Roman" w:hAnsi="Times New Roman" w:cs="Times New Roman"/>
-                <w:sz w:val="20"/>
-              </w:rPr>
-              <w:t xml:space="preserve"> )</w:t>
+              <w:t>Name:  InputAlphabet.load()</w:t>
+            </w:r>
+          </w:p>
+          <w:p>
+            <w:pPr>
+              <w:spacing w:line="240" w:lineRule="auto"/>
+            </w:pPr>
+            <w:r>
+              <w:rPr>
+                <w:rFonts w:ascii="Times New Roman" w:eastAsia="Times New Roman" w:hAnsi="Times New Roman" w:cs="Times New Roman"/>
+                <w:sz w:val="20"/>
+              </w:rPr>
+              <w:t>bool InputAlphabet.load( List&lt;string&gt; definition_file )</w:t>
             </w:r>
           </w:p>
         </w:tc>
@@ -3883,76 +3257,19 @@
                 <w:rFonts w:ascii="Times New Roman" w:eastAsia="Times New Roman" w:hAnsi="Times New Roman" w:cs="Times New Roman"/>
                 <w:sz w:val="20"/>
               </w:rPr>
-              <w:t xml:space="preserve">List&lt;string&gt; </w:t>
-            </w:r>
-            <w:proofErr w:type="spellStart"/>
-            <w:r>
-              <w:rPr>
-                <w:rFonts w:ascii="Times New Roman" w:eastAsia="Times New Roman" w:hAnsi="Times New Roman" w:cs="Times New Roman"/>
-                <w:sz w:val="20"/>
-              </w:rPr>
-              <w:t>invalid_definition</w:t>
-            </w:r>
-            <w:proofErr w:type="spellEnd"/>
-            <w:r>
-              <w:rPr>
-                <w:rFonts w:ascii="Times New Roman" w:eastAsia="Times New Roman" w:hAnsi="Times New Roman" w:cs="Times New Roman"/>
-                <w:sz w:val="20"/>
-              </w:rPr>
-              <w:t xml:space="preserve"> = (“ab”, “TAPE_ALPHABET:”)</w:t>
-            </w:r>
-          </w:p>
-          <w:p>
-            <w:pPr>
-              <w:spacing w:line="240" w:lineRule="auto"/>
-            </w:pPr>
-            <w:proofErr w:type="spellStart"/>
-            <w:r>
-              <w:rPr>
-                <w:rFonts w:ascii="Times New Roman" w:eastAsia="Times New Roman" w:hAnsi="Times New Roman" w:cs="Times New Roman"/>
-                <w:sz w:val="20"/>
-              </w:rPr>
-              <w:t>InputAlphabet</w:t>
-            </w:r>
-            <w:proofErr w:type="spellEnd"/>
-            <w:r>
-              <w:rPr>
-                <w:rFonts w:ascii="Times New Roman" w:eastAsia="Times New Roman" w:hAnsi="Times New Roman" w:cs="Times New Roman"/>
-                <w:sz w:val="20"/>
-              </w:rPr>
-              <w:t xml:space="preserve"> </w:t>
-            </w:r>
-            <w:proofErr w:type="spellStart"/>
-            <w:r>
-              <w:rPr>
-                <w:rFonts w:ascii="Times New Roman" w:eastAsia="Times New Roman" w:hAnsi="Times New Roman" w:cs="Times New Roman"/>
-                <w:sz w:val="20"/>
-              </w:rPr>
-              <w:t>test_inputalphabet</w:t>
-            </w:r>
-            <w:proofErr w:type="spellEnd"/>
-            <w:r>
-              <w:rPr>
-                <w:rFonts w:ascii="Times New Roman" w:eastAsia="Times New Roman" w:hAnsi="Times New Roman" w:cs="Times New Roman"/>
-                <w:sz w:val="20"/>
-              </w:rPr>
-              <w:t xml:space="preserve"> = new </w:t>
-            </w:r>
-            <w:proofErr w:type="spellStart"/>
-            <w:r>
-              <w:rPr>
-                <w:rFonts w:ascii="Times New Roman" w:eastAsia="Times New Roman" w:hAnsi="Times New Roman" w:cs="Times New Roman"/>
-                <w:sz w:val="20"/>
-              </w:rPr>
-              <w:t>InputAlphabet</w:t>
-            </w:r>
-            <w:proofErr w:type="spellEnd"/>
-            <w:r>
-              <w:rPr>
-                <w:rFonts w:ascii="Times New Roman" w:eastAsia="Times New Roman" w:hAnsi="Times New Roman" w:cs="Times New Roman"/>
-                <w:sz w:val="20"/>
-              </w:rPr>
-              <w:t>()</w:t>
+              <w:t>List&lt;string&gt; invalid_definition = (“ab”, “TAPE_ALPHABET:”)</w:t>
+            </w:r>
+          </w:p>
+          <w:p>
+            <w:pPr>
+              <w:spacing w:line="240" w:lineRule="auto"/>
+            </w:pPr>
+            <w:r>
+              <w:rPr>
+                <w:rFonts w:ascii="Times New Roman" w:eastAsia="Times New Roman" w:hAnsi="Times New Roman" w:cs="Times New Roman"/>
+                <w:sz w:val="20"/>
+              </w:rPr>
+              <w:t>InputAlphabet test_inputalphabet = new InputAlphabet()</w:t>
             </w:r>
           </w:p>
         </w:tc>
@@ -4074,39 +3391,7 @@
                 <w:rFonts w:ascii="Times New Roman" w:eastAsia="Times New Roman" w:hAnsi="Times New Roman" w:cs="Times New Roman"/>
                 <w:sz w:val="20"/>
               </w:rPr>
-              <w:t xml:space="preserve">A false </w:t>
-            </w:r>
-            <w:proofErr w:type="spellStart"/>
-            <w:r>
-              <w:rPr>
-                <w:rFonts w:ascii="Times New Roman" w:eastAsia="Times New Roman" w:hAnsi="Times New Roman" w:cs="Times New Roman"/>
-                <w:sz w:val="20"/>
-              </w:rPr>
-              <w:t>boolean</w:t>
-            </w:r>
-            <w:proofErr w:type="spellEnd"/>
-            <w:r>
-              <w:rPr>
-                <w:rFonts w:ascii="Times New Roman" w:eastAsia="Times New Roman" w:hAnsi="Times New Roman" w:cs="Times New Roman"/>
-                <w:sz w:val="20"/>
-              </w:rPr>
-              <w:t xml:space="preserve"> should be returned from the load class method of the </w:t>
-            </w:r>
-            <w:proofErr w:type="spellStart"/>
-            <w:r>
-              <w:rPr>
-                <w:rFonts w:ascii="Times New Roman" w:eastAsia="Times New Roman" w:hAnsi="Times New Roman" w:cs="Times New Roman"/>
-                <w:sz w:val="20"/>
-              </w:rPr>
-              <w:t>InputAlphabet</w:t>
-            </w:r>
-            <w:proofErr w:type="spellEnd"/>
-            <w:r>
-              <w:rPr>
-                <w:rFonts w:ascii="Times New Roman" w:eastAsia="Times New Roman" w:hAnsi="Times New Roman" w:cs="Times New Roman"/>
-                <w:sz w:val="20"/>
-              </w:rPr>
-              <w:t xml:space="preserve"> class.</w:t>
+              <w:t>A false boolean should be returned from the load class method of the InputAlphabet class.</w:t>
             </w:r>
           </w:p>
         </w:tc>
@@ -4180,17 +3465,8 @@
                 <w:rFonts w:ascii="Times New Roman" w:eastAsia="Times New Roman" w:hAnsi="Times New Roman" w:cs="Times New Roman"/>
                 <w:sz w:val="20"/>
               </w:rPr>
-              <w:t xml:space="preserve">3.1.6 - </w:t>
-            </w:r>
-            <w:proofErr w:type="spellStart"/>
-            <w:r>
-              <w:rPr>
-                <w:rFonts w:ascii="Times New Roman" w:eastAsia="Times New Roman" w:hAnsi="Times New Roman" w:cs="Times New Roman"/>
-                <w:sz w:val="20"/>
-              </w:rPr>
-              <w:t>ParseDefinition_CheckForDuplicateInputAlphabetCharacters</w:t>
-            </w:r>
-            <w:proofErr w:type="spellEnd"/>
+              <w:t>3.1.6 - ParseDefinition_CheckForDuplicateInputAlphabetCharacters</w:t>
+            </w:r>
           </w:p>
         </w:tc>
       </w:tr>
@@ -4250,23 +3526,7 @@
                 <w:rFonts w:ascii="Times New Roman" w:eastAsia="Times New Roman" w:hAnsi="Times New Roman" w:cs="Times New Roman"/>
                 <w:sz w:val="20"/>
               </w:rPr>
-              <w:t xml:space="preserve">Verify Conformance of Requirement 4.2.2.3 </w:t>
-            </w:r>
-            <w:proofErr w:type="gramStart"/>
-            <w:r>
-              <w:rPr>
-                <w:rFonts w:ascii="Times New Roman" w:eastAsia="Times New Roman" w:hAnsi="Times New Roman" w:cs="Times New Roman"/>
-                <w:sz w:val="20"/>
-              </w:rPr>
-              <w:t>of  Requirements</w:t>
-            </w:r>
-            <w:proofErr w:type="gramEnd"/>
-            <w:r>
-              <w:rPr>
-                <w:rFonts w:ascii="Times New Roman" w:eastAsia="Times New Roman" w:hAnsi="Times New Roman" w:cs="Times New Roman"/>
-                <w:sz w:val="20"/>
-              </w:rPr>
-              <w:t xml:space="preserve"> Document that input alphabet consists of unique elements.  This is accomplished by feeding an invalid definition file that contains duplicate input alphabet elements.</w:t>
+              <w:t>Verify Conformance of Requirement 4.2.2.3 of  Requirements Document that input alphabet consists of unique elements.  This is accomplished by feeding an invalid definition file that contains duplicate input alphabet elements.</w:t>
             </w:r>
           </w:p>
         </w:tc>
@@ -4339,76 +3599,19 @@
                 <w:rFonts w:ascii="Times New Roman" w:eastAsia="Times New Roman" w:hAnsi="Times New Roman" w:cs="Times New Roman"/>
                 <w:sz w:val="20"/>
               </w:rPr>
-              <w:t xml:space="preserve">Name:  </w:t>
-            </w:r>
-            <w:proofErr w:type="spellStart"/>
-            <w:r>
-              <w:rPr>
-                <w:rFonts w:ascii="Times New Roman" w:eastAsia="Times New Roman" w:hAnsi="Times New Roman" w:cs="Times New Roman"/>
-                <w:sz w:val="20"/>
-              </w:rPr>
-              <w:t>InputAlphabet.load</w:t>
-            </w:r>
-            <w:proofErr w:type="spellEnd"/>
-            <w:r>
-              <w:rPr>
-                <w:rFonts w:ascii="Times New Roman" w:eastAsia="Times New Roman" w:hAnsi="Times New Roman" w:cs="Times New Roman"/>
-                <w:sz w:val="20"/>
-              </w:rPr>
-              <w:t>()</w:t>
-            </w:r>
-          </w:p>
-          <w:p>
-            <w:pPr>
-              <w:spacing w:line="240" w:lineRule="auto"/>
-            </w:pPr>
-            <w:proofErr w:type="spellStart"/>
-            <w:r>
-              <w:rPr>
-                <w:rFonts w:ascii="Times New Roman" w:eastAsia="Times New Roman" w:hAnsi="Times New Roman" w:cs="Times New Roman"/>
-                <w:sz w:val="20"/>
-              </w:rPr>
-              <w:t>bool</w:t>
-            </w:r>
-            <w:proofErr w:type="spellEnd"/>
-            <w:r>
-              <w:rPr>
-                <w:rFonts w:ascii="Times New Roman" w:eastAsia="Times New Roman" w:hAnsi="Times New Roman" w:cs="Times New Roman"/>
-                <w:sz w:val="20"/>
-              </w:rPr>
-              <w:t xml:space="preserve"> </w:t>
-            </w:r>
-            <w:proofErr w:type="spellStart"/>
-            <w:r>
-              <w:rPr>
-                <w:rFonts w:ascii="Times New Roman" w:eastAsia="Times New Roman" w:hAnsi="Times New Roman" w:cs="Times New Roman"/>
-                <w:sz w:val="20"/>
-              </w:rPr>
-              <w:t>InputAlphabet.load</w:t>
-            </w:r>
-            <w:proofErr w:type="spellEnd"/>
-            <w:r>
-              <w:rPr>
-                <w:rFonts w:ascii="Times New Roman" w:eastAsia="Times New Roman" w:hAnsi="Times New Roman" w:cs="Times New Roman"/>
-                <w:sz w:val="20"/>
-              </w:rPr>
-              <w:t xml:space="preserve">( List&lt;string&gt; </w:t>
-            </w:r>
-            <w:proofErr w:type="spellStart"/>
-            <w:r>
-              <w:rPr>
-                <w:rFonts w:ascii="Times New Roman" w:eastAsia="Times New Roman" w:hAnsi="Times New Roman" w:cs="Times New Roman"/>
-                <w:sz w:val="20"/>
-              </w:rPr>
-              <w:t>definition_file</w:t>
-            </w:r>
-            <w:proofErr w:type="spellEnd"/>
-            <w:r>
-              <w:rPr>
-                <w:rFonts w:ascii="Times New Roman" w:eastAsia="Times New Roman" w:hAnsi="Times New Roman" w:cs="Times New Roman"/>
-                <w:sz w:val="20"/>
-              </w:rPr>
-              <w:t xml:space="preserve"> )</w:t>
+              <w:t>Name:  InputAlphabet.load()</w:t>
+            </w:r>
+          </w:p>
+          <w:p>
+            <w:pPr>
+              <w:spacing w:line="240" w:lineRule="auto"/>
+            </w:pPr>
+            <w:r>
+              <w:rPr>
+                <w:rFonts w:ascii="Times New Roman" w:eastAsia="Times New Roman" w:hAnsi="Times New Roman" w:cs="Times New Roman"/>
+                <w:sz w:val="20"/>
+              </w:rPr>
+              <w:t>bool InputAlphabet.load( List&lt;string&gt; definition_file )</w:t>
             </w:r>
           </w:p>
         </w:tc>
@@ -4469,76 +3672,19 @@
                 <w:rFonts w:ascii="Times New Roman" w:eastAsia="Times New Roman" w:hAnsi="Times New Roman" w:cs="Times New Roman"/>
                 <w:sz w:val="20"/>
               </w:rPr>
-              <w:t xml:space="preserve">List&lt;string&gt; </w:t>
-            </w:r>
-            <w:proofErr w:type="spellStart"/>
-            <w:r>
-              <w:rPr>
-                <w:rFonts w:ascii="Times New Roman" w:eastAsia="Times New Roman" w:hAnsi="Times New Roman" w:cs="Times New Roman"/>
-                <w:sz w:val="20"/>
-              </w:rPr>
-              <w:t>invalid_definition</w:t>
-            </w:r>
-            <w:proofErr w:type="spellEnd"/>
-            <w:r>
-              <w:rPr>
-                <w:rFonts w:ascii="Times New Roman" w:eastAsia="Times New Roman" w:hAnsi="Times New Roman" w:cs="Times New Roman"/>
-                <w:sz w:val="20"/>
-              </w:rPr>
-              <w:t xml:space="preserve"> = (“ab”, “TAPE_ALPHABET:”)</w:t>
-            </w:r>
-          </w:p>
-          <w:p>
-            <w:pPr>
-              <w:spacing w:line="240" w:lineRule="auto"/>
-            </w:pPr>
-            <w:proofErr w:type="spellStart"/>
-            <w:r>
-              <w:rPr>
-                <w:rFonts w:ascii="Times New Roman" w:eastAsia="Times New Roman" w:hAnsi="Times New Roman" w:cs="Times New Roman"/>
-                <w:sz w:val="20"/>
-              </w:rPr>
-              <w:t>InputAlphabet</w:t>
-            </w:r>
-            <w:proofErr w:type="spellEnd"/>
-            <w:r>
-              <w:rPr>
-                <w:rFonts w:ascii="Times New Roman" w:eastAsia="Times New Roman" w:hAnsi="Times New Roman" w:cs="Times New Roman"/>
-                <w:sz w:val="20"/>
-              </w:rPr>
-              <w:t xml:space="preserve"> </w:t>
-            </w:r>
-            <w:proofErr w:type="spellStart"/>
-            <w:r>
-              <w:rPr>
-                <w:rFonts w:ascii="Times New Roman" w:eastAsia="Times New Roman" w:hAnsi="Times New Roman" w:cs="Times New Roman"/>
-                <w:sz w:val="20"/>
-              </w:rPr>
-              <w:t>test_inputalphabet</w:t>
-            </w:r>
-            <w:proofErr w:type="spellEnd"/>
-            <w:r>
-              <w:rPr>
-                <w:rFonts w:ascii="Times New Roman" w:eastAsia="Times New Roman" w:hAnsi="Times New Roman" w:cs="Times New Roman"/>
-                <w:sz w:val="20"/>
-              </w:rPr>
-              <w:t xml:space="preserve"> = new </w:t>
-            </w:r>
-            <w:proofErr w:type="spellStart"/>
-            <w:r>
-              <w:rPr>
-                <w:rFonts w:ascii="Times New Roman" w:eastAsia="Times New Roman" w:hAnsi="Times New Roman" w:cs="Times New Roman"/>
-                <w:sz w:val="20"/>
-              </w:rPr>
-              <w:t>InputAlphabet</w:t>
-            </w:r>
-            <w:proofErr w:type="spellEnd"/>
-            <w:r>
-              <w:rPr>
-                <w:rFonts w:ascii="Times New Roman" w:eastAsia="Times New Roman" w:hAnsi="Times New Roman" w:cs="Times New Roman"/>
-                <w:sz w:val="20"/>
-              </w:rPr>
-              <w:t>()</w:t>
+              <w:t>List&lt;string&gt; invalid_definition = (“ab”, “TAPE_ALPHABET:”)</w:t>
+            </w:r>
+          </w:p>
+          <w:p>
+            <w:pPr>
+              <w:spacing w:line="240" w:lineRule="auto"/>
+            </w:pPr>
+            <w:r>
+              <w:rPr>
+                <w:rFonts w:ascii="Times New Roman" w:eastAsia="Times New Roman" w:hAnsi="Times New Roman" w:cs="Times New Roman"/>
+                <w:sz w:val="20"/>
+              </w:rPr>
+              <w:t>InputAlphabet test_inputalphabet = new InputAlphabet()</w:t>
             </w:r>
           </w:p>
         </w:tc>
@@ -4660,39 +3806,7 @@
                 <w:rFonts w:ascii="Times New Roman" w:eastAsia="Times New Roman" w:hAnsi="Times New Roman" w:cs="Times New Roman"/>
                 <w:sz w:val="20"/>
               </w:rPr>
-              <w:t xml:space="preserve">A false </w:t>
-            </w:r>
-            <w:proofErr w:type="spellStart"/>
-            <w:r>
-              <w:rPr>
-                <w:rFonts w:ascii="Times New Roman" w:eastAsia="Times New Roman" w:hAnsi="Times New Roman" w:cs="Times New Roman"/>
-                <w:sz w:val="20"/>
-              </w:rPr>
-              <w:t>boolean</w:t>
-            </w:r>
-            <w:proofErr w:type="spellEnd"/>
-            <w:r>
-              <w:rPr>
-                <w:rFonts w:ascii="Times New Roman" w:eastAsia="Times New Roman" w:hAnsi="Times New Roman" w:cs="Times New Roman"/>
-                <w:sz w:val="20"/>
-              </w:rPr>
-              <w:t xml:space="preserve"> should be returned from the load class method of the </w:t>
-            </w:r>
-            <w:proofErr w:type="spellStart"/>
-            <w:r>
-              <w:rPr>
-                <w:rFonts w:ascii="Times New Roman" w:eastAsia="Times New Roman" w:hAnsi="Times New Roman" w:cs="Times New Roman"/>
-                <w:sz w:val="20"/>
-              </w:rPr>
-              <w:t>InputAlphabet</w:t>
-            </w:r>
-            <w:proofErr w:type="spellEnd"/>
-            <w:r>
-              <w:rPr>
-                <w:rFonts w:ascii="Times New Roman" w:eastAsia="Times New Roman" w:hAnsi="Times New Roman" w:cs="Times New Roman"/>
-                <w:sz w:val="20"/>
-              </w:rPr>
-              <w:t xml:space="preserve"> class.</w:t>
+              <w:t>A false boolean should be returned from the load class method of the InputAlphabet class.</w:t>
             </w:r>
           </w:p>
         </w:tc>
@@ -4795,17 +3909,8 @@
                 <w:rFonts w:ascii="Times New Roman" w:eastAsia="Times New Roman" w:hAnsi="Times New Roman" w:cs="Times New Roman"/>
                 <w:sz w:val="20"/>
               </w:rPr>
-              <w:t xml:space="preserve">3.1.7 - </w:t>
-            </w:r>
-            <w:proofErr w:type="spellStart"/>
-            <w:r>
-              <w:rPr>
-                <w:rFonts w:ascii="Times New Roman" w:eastAsia="Times New Roman" w:hAnsi="Times New Roman" w:cs="Times New Roman"/>
-                <w:sz w:val="20"/>
-              </w:rPr>
-              <w:t>ParseDefinition_TransFunct_Valid</w:t>
-            </w:r>
-            <w:proofErr w:type="spellEnd"/>
+              <w:t>3.1.7 - ParseDefinition_TransFunct_Valid</w:t>
+            </w:r>
           </w:p>
         </w:tc>
       </w:tr>
@@ -4921,7 +4026,6 @@
             <w:pPr>
               <w:spacing w:line="240" w:lineRule="auto"/>
             </w:pPr>
-            <w:proofErr w:type="spellStart"/>
             <w:r>
               <w:rPr>
                 <w:rFonts w:ascii="Times New Roman" w:eastAsia="Times New Roman" w:hAnsi="Times New Roman" w:cs="Times New Roman"/>
@@ -4929,7 +4033,6 @@
               </w:rPr>
               <w:t>transition_function</w:t>
             </w:r>
-            <w:proofErr w:type="spellEnd"/>
           </w:p>
         </w:tc>
       </w:tr>
@@ -5106,37 +4209,12 @@
             <w:pPr>
               <w:spacing w:line="240" w:lineRule="auto"/>
             </w:pPr>
-            <w:proofErr w:type="gramStart"/>
-            <w:r>
-              <w:rPr>
-                <w:rFonts w:ascii="Times New Roman" w:eastAsia="Times New Roman" w:hAnsi="Times New Roman" w:cs="Times New Roman"/>
-                <w:sz w:val="20"/>
-              </w:rPr>
-              <w:t>all</w:t>
-            </w:r>
-            <w:proofErr w:type="gramEnd"/>
-            <w:r>
-              <w:rPr>
-                <w:rFonts w:ascii="Times New Roman" w:eastAsia="Times New Roman" w:hAnsi="Times New Roman" w:cs="Times New Roman"/>
-                <w:sz w:val="20"/>
-              </w:rPr>
-              <w:t xml:space="preserve"> 5 fields are correctly parsed and stored in </w:t>
-            </w:r>
-            <w:proofErr w:type="spellStart"/>
-            <w:r>
-              <w:rPr>
-                <w:rFonts w:ascii="Times New Roman" w:eastAsia="Times New Roman" w:hAnsi="Times New Roman" w:cs="Times New Roman"/>
-                <w:sz w:val="20"/>
-              </w:rPr>
-              <w:t>transition_function</w:t>
-            </w:r>
-            <w:proofErr w:type="spellEnd"/>
-            <w:r>
-              <w:rPr>
-                <w:rFonts w:ascii="Times New Roman" w:eastAsia="Times New Roman" w:hAnsi="Times New Roman" w:cs="Times New Roman"/>
-                <w:sz w:val="20"/>
-              </w:rPr>
-              <w:t xml:space="preserve"> class.</w:t>
+            <w:r>
+              <w:rPr>
+                <w:rFonts w:ascii="Times New Roman" w:eastAsia="Times New Roman" w:hAnsi="Times New Roman" w:cs="Times New Roman"/>
+                <w:sz w:val="20"/>
+              </w:rPr>
+              <w:t>all 5 fields are correctly parsed and stored in transition_function class.</w:t>
             </w:r>
           </w:p>
         </w:tc>
@@ -5210,17 +4288,8 @@
                 <w:rFonts w:ascii="Times New Roman" w:eastAsia="Times New Roman" w:hAnsi="Times New Roman" w:cs="Times New Roman"/>
                 <w:sz w:val="20"/>
               </w:rPr>
-              <w:t xml:space="preserve">3.1.8 - </w:t>
-            </w:r>
-            <w:proofErr w:type="spellStart"/>
-            <w:r>
-              <w:rPr>
-                <w:rFonts w:ascii="Times New Roman" w:eastAsia="Times New Roman" w:hAnsi="Times New Roman" w:cs="Times New Roman"/>
-                <w:sz w:val="20"/>
-              </w:rPr>
-              <w:t>ParseDefinition_TransFunct_InvalidFieldCount</w:t>
-            </w:r>
-            <w:proofErr w:type="spellEnd"/>
+              <w:t>3.1.8 - ParseDefinition_TransFunct_InvalidFieldCount</w:t>
+            </w:r>
           </w:p>
         </w:tc>
       </w:tr>
@@ -5336,7 +4405,6 @@
             <w:pPr>
               <w:spacing w:line="240" w:lineRule="auto"/>
             </w:pPr>
-            <w:proofErr w:type="spellStart"/>
             <w:r>
               <w:rPr>
                 <w:rFonts w:ascii="Times New Roman" w:eastAsia="Times New Roman" w:hAnsi="Times New Roman" w:cs="Times New Roman"/>
@@ -5344,7 +4412,6 @@
               </w:rPr>
               <w:t>transition_function</w:t>
             </w:r>
-            <w:proofErr w:type="spellEnd"/>
           </w:p>
         </w:tc>
       </w:tr>
@@ -5600,17 +4667,8 @@
                 <w:rFonts w:ascii="Times New Roman" w:eastAsia="Times New Roman" w:hAnsi="Times New Roman" w:cs="Times New Roman"/>
                 <w:sz w:val="20"/>
               </w:rPr>
-              <w:t xml:space="preserve">3.1.9 - </w:t>
-            </w:r>
-            <w:proofErr w:type="spellStart"/>
-            <w:r>
-              <w:rPr>
-                <w:rFonts w:ascii="Times New Roman" w:eastAsia="Times New Roman" w:hAnsi="Times New Roman" w:cs="Times New Roman"/>
-                <w:sz w:val="20"/>
-              </w:rPr>
-              <w:t>ParseDefinition_TransFunct_InvalidChar</w:t>
-            </w:r>
-            <w:proofErr w:type="spellEnd"/>
+              <w:t>3.1.9 - ParseDefinition_TransFunct_InvalidChar</w:t>
+            </w:r>
           </w:p>
         </w:tc>
       </w:tr>
@@ -5726,7 +4784,6 @@
             <w:pPr>
               <w:spacing w:line="240" w:lineRule="auto"/>
             </w:pPr>
-            <w:proofErr w:type="spellStart"/>
             <w:r>
               <w:rPr>
                 <w:rFonts w:ascii="Times New Roman" w:eastAsia="Times New Roman" w:hAnsi="Times New Roman" w:cs="Times New Roman"/>
@@ -5734,7 +4791,6 @@
               </w:rPr>
               <w:t>transition_function</w:t>
             </w:r>
-            <w:proofErr w:type="spellEnd"/>
           </w:p>
         </w:tc>
       </w:tr>
@@ -5990,17 +5046,8 @@
                 <w:rFonts w:ascii="Times New Roman" w:eastAsia="Times New Roman" w:hAnsi="Times New Roman" w:cs="Times New Roman"/>
                 <w:sz w:val="20"/>
               </w:rPr>
-              <w:t xml:space="preserve">3.1.10 - </w:t>
-            </w:r>
-            <w:proofErr w:type="spellStart"/>
-            <w:r>
-              <w:rPr>
-                <w:rFonts w:ascii="Times New Roman" w:eastAsia="Times New Roman" w:hAnsi="Times New Roman" w:cs="Times New Roman"/>
-                <w:sz w:val="20"/>
-              </w:rPr>
-              <w:t>ParseDefinition_InitState_TooManyStates</w:t>
-            </w:r>
-            <w:proofErr w:type="spellEnd"/>
+              <w:t>3.1.10 - ParseDefinition_InitState_TooManyStates</w:t>
+            </w:r>
           </w:p>
         </w:tc>
       </w:tr>
@@ -6116,7 +5163,6 @@
             <w:pPr>
               <w:spacing w:line="240" w:lineRule="auto"/>
             </w:pPr>
-            <w:proofErr w:type="spellStart"/>
             <w:r>
               <w:rPr>
                 <w:rFonts w:ascii="Times New Roman" w:eastAsia="Times New Roman" w:hAnsi="Times New Roman" w:cs="Times New Roman"/>
@@ -6124,7 +5170,6 @@
               </w:rPr>
               <w:t>turing_machine</w:t>
             </w:r>
-            <w:proofErr w:type="spellEnd"/>
           </w:p>
         </w:tc>
       </w:tr>
@@ -6404,17 +5449,8 @@
                 <w:rFonts w:ascii="Times New Roman" w:eastAsia="Times New Roman" w:hAnsi="Times New Roman" w:cs="Times New Roman"/>
                 <w:sz w:val="20"/>
               </w:rPr>
-              <w:t xml:space="preserve">3.1.11 - </w:t>
-            </w:r>
-            <w:proofErr w:type="spellStart"/>
-            <w:r>
-              <w:rPr>
-                <w:rFonts w:ascii="Times New Roman" w:eastAsia="Times New Roman" w:hAnsi="Times New Roman" w:cs="Times New Roman"/>
-                <w:sz w:val="20"/>
-              </w:rPr>
-              <w:t>ParseDefinition_BlankChar_NotInAlphabet</w:t>
-            </w:r>
-            <w:proofErr w:type="spellEnd"/>
+              <w:t>3.1.11 - ParseDefinition_BlankChar_NotInAlphabet</w:t>
+            </w:r>
           </w:p>
         </w:tc>
       </w:tr>
@@ -6474,23 +5510,7 @@
                 <w:rFonts w:ascii="Times New Roman" w:eastAsia="Times New Roman" w:hAnsi="Times New Roman" w:cs="Times New Roman"/>
                 <w:sz w:val="20"/>
               </w:rPr>
-              <w:t xml:space="preserve">Blank char must be member of </w:t>
-            </w:r>
-            <w:proofErr w:type="spellStart"/>
-            <w:r>
-              <w:rPr>
-                <w:rFonts w:ascii="Times New Roman" w:eastAsia="Times New Roman" w:hAnsi="Times New Roman" w:cs="Times New Roman"/>
-                <w:sz w:val="20"/>
-              </w:rPr>
-              <w:t>tape_alphabet</w:t>
-            </w:r>
-            <w:proofErr w:type="spellEnd"/>
-            <w:r>
-              <w:rPr>
-                <w:rFonts w:ascii="Times New Roman" w:eastAsia="Times New Roman" w:hAnsi="Times New Roman" w:cs="Times New Roman"/>
-                <w:sz w:val="20"/>
-              </w:rPr>
-              <w:t>.</w:t>
+              <w:t>Blank char must be member of tape_alphabet.</w:t>
             </w:r>
           </w:p>
         </w:tc>
@@ -6546,7 +5566,6 @@
             <w:pPr>
               <w:spacing w:line="240" w:lineRule="auto"/>
             </w:pPr>
-            <w:proofErr w:type="spellStart"/>
             <w:r>
               <w:rPr>
                 <w:rFonts w:ascii="Times New Roman" w:eastAsia="Times New Roman" w:hAnsi="Times New Roman" w:cs="Times New Roman"/>
@@ -6554,7 +5573,6 @@
               </w:rPr>
               <w:t>turing_machine</w:t>
             </w:r>
-            <w:proofErr w:type="spellEnd"/>
           </w:p>
         </w:tc>
       </w:tr>
@@ -6609,21 +5627,12 @@
             <w:pPr>
               <w:spacing w:line="240" w:lineRule="auto"/>
             </w:pPr>
-            <w:proofErr w:type="gramStart"/>
-            <w:r>
-              <w:rPr>
-                <w:rFonts w:ascii="Times New Roman" w:eastAsia="Times New Roman" w:hAnsi="Times New Roman" w:cs="Times New Roman"/>
-                <w:sz w:val="20"/>
-              </w:rPr>
-              <w:t>blank</w:t>
-            </w:r>
-            <w:proofErr w:type="gramEnd"/>
-            <w:r>
-              <w:rPr>
-                <w:rFonts w:ascii="Times New Roman" w:eastAsia="Times New Roman" w:hAnsi="Times New Roman" w:cs="Times New Roman"/>
-                <w:sz w:val="20"/>
-              </w:rPr>
-              <w:t xml:space="preserve"> char used that is not part of tape alphabet.</w:t>
+            <w:r>
+              <w:rPr>
+                <w:rFonts w:ascii="Times New Roman" w:eastAsia="Times New Roman" w:hAnsi="Times New Roman" w:cs="Times New Roman"/>
+                <w:sz w:val="20"/>
+              </w:rPr>
+              <w:t>blank char used that is not part of tape alphabet.</w:t>
             </w:r>
           </w:p>
         </w:tc>
@@ -6819,17 +5828,8 @@
                 <w:rFonts w:ascii="Times New Roman" w:eastAsia="Times New Roman" w:hAnsi="Times New Roman" w:cs="Times New Roman"/>
                 <w:sz w:val="20"/>
               </w:rPr>
-              <w:t xml:space="preserve">3.1.15 - </w:t>
-            </w:r>
-            <w:proofErr w:type="spellStart"/>
-            <w:r>
-              <w:rPr>
-                <w:rFonts w:ascii="Times New Roman" w:eastAsia="Times New Roman" w:hAnsi="Times New Roman" w:cs="Times New Roman"/>
-                <w:sz w:val="20"/>
-              </w:rPr>
-              <w:t>ParseDefinition_FinalStates_NoStates</w:t>
-            </w:r>
-            <w:proofErr w:type="spellEnd"/>
+              <w:t>3.1.15 - ParseDefinition_FinalStates_NoStates</w:t>
+            </w:r>
           </w:p>
         </w:tc>
       </w:tr>
@@ -6945,7 +5945,6 @@
             <w:pPr>
               <w:spacing w:line="240" w:lineRule="auto"/>
             </w:pPr>
-            <w:proofErr w:type="spellStart"/>
             <w:r>
               <w:rPr>
                 <w:rFonts w:ascii="Times New Roman" w:eastAsia="Times New Roman" w:hAnsi="Times New Roman" w:cs="Times New Roman"/>
@@ -6953,7 +5952,6 @@
               </w:rPr>
               <w:t>final_states</w:t>
             </w:r>
-            <w:proofErr w:type="spellEnd"/>
           </w:p>
         </w:tc>
       </w:tr>
@@ -7208,17 +6206,8 @@
                 <w:rFonts w:ascii="Times New Roman" w:eastAsia="Times New Roman" w:hAnsi="Times New Roman" w:cs="Times New Roman"/>
                 <w:sz w:val="20"/>
               </w:rPr>
-              <w:t xml:space="preserve">3.1.16 - </w:t>
-            </w:r>
-            <w:proofErr w:type="spellStart"/>
-            <w:r>
-              <w:rPr>
-                <w:rFonts w:ascii="Times New Roman" w:eastAsia="Times New Roman" w:hAnsi="Times New Roman" w:cs="Times New Roman"/>
-                <w:sz w:val="20"/>
-              </w:rPr>
-              <w:t>ParseDefinition_FinalStates_NotInStates</w:t>
-            </w:r>
-            <w:proofErr w:type="spellEnd"/>
+              <w:t>3.1.16 - ParseDefinition_FinalStates_NotInStates</w:t>
+            </w:r>
           </w:p>
         </w:tc>
       </w:tr>
@@ -7334,7 +6323,6 @@
             <w:pPr>
               <w:spacing w:line="240" w:lineRule="auto"/>
             </w:pPr>
-            <w:proofErr w:type="spellStart"/>
             <w:r>
               <w:rPr>
                 <w:rFonts w:ascii="Times New Roman" w:eastAsia="Times New Roman" w:hAnsi="Times New Roman" w:cs="Times New Roman"/>
@@ -7342,7 +6330,6 @@
               </w:rPr>
               <w:t>final_states</w:t>
             </w:r>
-            <w:proofErr w:type="spellEnd"/>
           </w:p>
         </w:tc>
       </w:tr>
@@ -7397,21 +6384,12 @@
             <w:pPr>
               <w:spacing w:line="240" w:lineRule="auto"/>
             </w:pPr>
-            <w:proofErr w:type="spellStart"/>
-            <w:r>
-              <w:rPr>
-                <w:rFonts w:ascii="Times New Roman" w:eastAsia="Times New Roman" w:hAnsi="Times New Roman" w:cs="Times New Roman"/>
-                <w:sz w:val="20"/>
-              </w:rPr>
-              <w:t>final_state</w:t>
-            </w:r>
-            <w:proofErr w:type="spellEnd"/>
-            <w:r>
-              <w:rPr>
-                <w:rFonts w:ascii="Times New Roman" w:eastAsia="Times New Roman" w:hAnsi="Times New Roman" w:cs="Times New Roman"/>
-                <w:sz w:val="20"/>
-              </w:rPr>
-              <w:t xml:space="preserve"> defined that is not in states</w:t>
+            <w:r>
+              <w:rPr>
+                <w:rFonts w:ascii="Times New Roman" w:eastAsia="Times New Roman" w:hAnsi="Times New Roman" w:cs="Times New Roman"/>
+                <w:sz w:val="20"/>
+              </w:rPr>
+              <w:t>final_state defined that is not in states</w:t>
             </w:r>
           </w:p>
         </w:tc>
@@ -7629,17 +6607,8 @@
                 <w:rFonts w:ascii="Times New Roman" w:eastAsia="Times New Roman" w:hAnsi="Times New Roman" w:cs="Times New Roman"/>
                 <w:sz w:val="20"/>
               </w:rPr>
-              <w:t xml:space="preserve">3.1.1 - </w:t>
-            </w:r>
-            <w:proofErr w:type="spellStart"/>
-            <w:r>
-              <w:rPr>
-                <w:rFonts w:ascii="Times New Roman" w:eastAsia="Times New Roman" w:hAnsi="Times New Roman" w:cs="Times New Roman"/>
-                <w:sz w:val="20"/>
-              </w:rPr>
-              <w:t>ParseDefinition_CheckForDuplicateStates</w:t>
-            </w:r>
-            <w:proofErr w:type="spellEnd"/>
+              <w:t>3.1.1 - ParseDefinition_CheckForDuplicateStates</w:t>
+            </w:r>
           </w:p>
         </w:tc>
       </w:tr>
@@ -7770,17 +6739,8 @@
                 <w:rFonts w:ascii="Times New Roman" w:eastAsia="Times New Roman" w:hAnsi="Times New Roman" w:cs="Times New Roman"/>
                 <w:sz w:val="20"/>
               </w:rPr>
-              <w:t xml:space="preserve">3.1.2 - </w:t>
-            </w:r>
-            <w:proofErr w:type="spellStart"/>
-            <w:r>
-              <w:rPr>
-                <w:rFonts w:ascii="Times New Roman" w:eastAsia="Times New Roman" w:hAnsi="Times New Roman" w:cs="Times New Roman"/>
-                <w:sz w:val="20"/>
-              </w:rPr>
-              <w:t>ParseDefinition_CheckCaseSensitivityForStates</w:t>
-            </w:r>
-            <w:proofErr w:type="spellEnd"/>
+              <w:t>3.1.2 - ParseDefinition_CheckCaseSensitivityForStates</w:t>
+            </w:r>
           </w:p>
         </w:tc>
       </w:tr>
@@ -7911,17 +6871,8 @@
                 <w:rFonts w:ascii="Times New Roman" w:eastAsia="Times New Roman" w:hAnsi="Times New Roman" w:cs="Times New Roman"/>
                 <w:sz w:val="20"/>
               </w:rPr>
-              <w:t xml:space="preserve">3.1.3 - </w:t>
-            </w:r>
-            <w:proofErr w:type="spellStart"/>
-            <w:r>
-              <w:rPr>
-                <w:rFonts w:ascii="Times New Roman" w:eastAsia="Times New Roman" w:hAnsi="Times New Roman" w:cs="Times New Roman"/>
-                <w:sz w:val="20"/>
-              </w:rPr>
-              <w:t>ParseDefinition_CheckForAtLeastOneState</w:t>
-            </w:r>
-            <w:proofErr w:type="spellEnd"/>
+              <w:t>3.1.3 - ParseDefinition_CheckForAtLeastOneState</w:t>
+            </w:r>
           </w:p>
         </w:tc>
       </w:tr>
@@ -8052,17 +7003,8 @@
                 <w:rFonts w:ascii="Times New Roman" w:eastAsia="Times New Roman" w:hAnsi="Times New Roman" w:cs="Times New Roman"/>
                 <w:sz w:val="20"/>
               </w:rPr>
-              <w:t xml:space="preserve">3.1.4 - </w:t>
-            </w:r>
-            <w:proofErr w:type="spellStart"/>
-            <w:r>
-              <w:rPr>
-                <w:rFonts w:ascii="Times New Roman" w:eastAsia="Times New Roman" w:hAnsi="Times New Roman" w:cs="Times New Roman"/>
-                <w:sz w:val="20"/>
-              </w:rPr>
-              <w:t>ParseDefinition_CheckForValidStateCharacters</w:t>
-            </w:r>
-            <w:proofErr w:type="spellEnd"/>
+              <w:t>3.1.4 - ParseDefinition_CheckForValidStateCharacters</w:t>
+            </w:r>
           </w:p>
         </w:tc>
       </w:tr>
@@ -8193,17 +7135,8 @@
                 <w:rFonts w:ascii="Times New Roman" w:eastAsia="Times New Roman" w:hAnsi="Times New Roman" w:cs="Times New Roman"/>
                 <w:sz w:val="20"/>
               </w:rPr>
-              <w:t xml:space="preserve">3.1.5 - </w:t>
-            </w:r>
-            <w:proofErr w:type="spellStart"/>
-            <w:r>
-              <w:rPr>
-                <w:rFonts w:ascii="Times New Roman" w:eastAsia="Times New Roman" w:hAnsi="Times New Roman" w:cs="Times New Roman"/>
-                <w:sz w:val="20"/>
-              </w:rPr>
-              <w:t>ParseDefinition_CheckThatElementsAreLengthOne</w:t>
-            </w:r>
-            <w:proofErr w:type="spellEnd"/>
+              <w:t>3.1.5 - ParseDefinition_CheckThatElementsAreLengthOne</w:t>
+            </w:r>
           </w:p>
         </w:tc>
       </w:tr>
@@ -8334,17 +7267,8 @@
                 <w:rFonts w:ascii="Times New Roman" w:eastAsia="Times New Roman" w:hAnsi="Times New Roman" w:cs="Times New Roman"/>
                 <w:sz w:val="20"/>
               </w:rPr>
-              <w:t xml:space="preserve">3.1.6 - </w:t>
-            </w:r>
-            <w:proofErr w:type="spellStart"/>
-            <w:r>
-              <w:rPr>
-                <w:rFonts w:ascii="Times New Roman" w:eastAsia="Times New Roman" w:hAnsi="Times New Roman" w:cs="Times New Roman"/>
-                <w:sz w:val="20"/>
-              </w:rPr>
-              <w:t>ParseDefinition_CheckForDuplicateInputAlphabetCharacters</w:t>
-            </w:r>
-            <w:proofErr w:type="spellEnd"/>
+              <w:t>3.1.6 - ParseDefinition_CheckForDuplicateInputAlphabetCharacters</w:t>
+            </w:r>
           </w:p>
         </w:tc>
       </w:tr>
@@ -8475,17 +7399,8 @@
                 <w:rFonts w:ascii="Times New Roman" w:eastAsia="Times New Roman" w:hAnsi="Times New Roman" w:cs="Times New Roman"/>
                 <w:sz w:val="20"/>
               </w:rPr>
-              <w:t xml:space="preserve">3.1.10 - </w:t>
-            </w:r>
-            <w:proofErr w:type="spellStart"/>
-            <w:r>
-              <w:rPr>
-                <w:rFonts w:ascii="Times New Roman" w:eastAsia="Times New Roman" w:hAnsi="Times New Roman" w:cs="Times New Roman"/>
-                <w:sz w:val="20"/>
-              </w:rPr>
-              <w:t>ParseDefinition_TransFunct_Valid</w:t>
-            </w:r>
-            <w:proofErr w:type="spellEnd"/>
+              <w:t>3.1.10 - ParseDefinition_TransFunct_Valid</w:t>
+            </w:r>
           </w:p>
         </w:tc>
       </w:tr>
@@ -8645,17 +7560,8 @@
                 <w:rFonts w:ascii="Times New Roman" w:eastAsia="Times New Roman" w:hAnsi="Times New Roman" w:cs="Times New Roman"/>
                 <w:sz w:val="20"/>
               </w:rPr>
-              <w:t xml:space="preserve">3.1.11 - </w:t>
-            </w:r>
-            <w:proofErr w:type="spellStart"/>
-            <w:r>
-              <w:rPr>
-                <w:rFonts w:ascii="Times New Roman" w:eastAsia="Times New Roman" w:hAnsi="Times New Roman" w:cs="Times New Roman"/>
-                <w:sz w:val="20"/>
-              </w:rPr>
-              <w:t>ParseDefinition_TransFunct_InvalidFieldCount</w:t>
-            </w:r>
-            <w:proofErr w:type="spellEnd"/>
+              <w:t>3.1.11 - ParseDefinition_TransFunct_InvalidFieldCount</w:t>
+            </w:r>
           </w:p>
         </w:tc>
       </w:tr>
@@ -8787,17 +7693,8 @@
                 <w:rFonts w:ascii="Times New Roman" w:eastAsia="Times New Roman" w:hAnsi="Times New Roman" w:cs="Times New Roman"/>
                 <w:sz w:val="20"/>
               </w:rPr>
-              <w:t xml:space="preserve">3.1.12 - </w:t>
-            </w:r>
-            <w:proofErr w:type="spellStart"/>
-            <w:r>
-              <w:rPr>
-                <w:rFonts w:ascii="Times New Roman" w:eastAsia="Times New Roman" w:hAnsi="Times New Roman" w:cs="Times New Roman"/>
-                <w:sz w:val="20"/>
-              </w:rPr>
-              <w:t>ParseDefinition_TransFunct_InvalidChar</w:t>
-            </w:r>
-            <w:proofErr w:type="spellEnd"/>
+              <w:t>3.1.12 - ParseDefinition_TransFunct_InvalidChar</w:t>
+            </w:r>
           </w:p>
         </w:tc>
       </w:tr>
@@ -8928,17 +7825,8 @@
                 <w:rFonts w:ascii="Times New Roman" w:eastAsia="Times New Roman" w:hAnsi="Times New Roman" w:cs="Times New Roman"/>
                 <w:sz w:val="20"/>
               </w:rPr>
-              <w:t xml:space="preserve">3.1.13 - </w:t>
-            </w:r>
-            <w:proofErr w:type="spellStart"/>
-            <w:r>
-              <w:rPr>
-                <w:rFonts w:ascii="Times New Roman" w:eastAsia="Times New Roman" w:hAnsi="Times New Roman" w:cs="Times New Roman"/>
-                <w:sz w:val="20"/>
-              </w:rPr>
-              <w:t>ParseDefinition_InitState_TooManyStates</w:t>
-            </w:r>
-            <w:proofErr w:type="spellEnd"/>
+              <w:t>3.1.13 - ParseDefinition_InitState_TooManyStates</w:t>
+            </w:r>
           </w:p>
         </w:tc>
       </w:tr>
@@ -9069,17 +7957,8 @@
                 <w:rFonts w:ascii="Times New Roman" w:eastAsia="Times New Roman" w:hAnsi="Times New Roman" w:cs="Times New Roman"/>
                 <w:sz w:val="20"/>
               </w:rPr>
-              <w:t xml:space="preserve">3.1.14 - </w:t>
-            </w:r>
-            <w:proofErr w:type="spellStart"/>
-            <w:r>
-              <w:rPr>
-                <w:rFonts w:ascii="Times New Roman" w:eastAsia="Times New Roman" w:hAnsi="Times New Roman" w:cs="Times New Roman"/>
-                <w:sz w:val="20"/>
-              </w:rPr>
-              <w:t>ParseDefinition_BlankChar_NotInAlphabet</w:t>
-            </w:r>
-            <w:proofErr w:type="spellEnd"/>
+              <w:t>3.1.14 - ParseDefinition_BlankChar_NotInAlphabet</w:t>
+            </w:r>
           </w:p>
         </w:tc>
       </w:tr>
@@ -9210,17 +8089,8 @@
                 <w:rFonts w:ascii="Times New Roman" w:eastAsia="Times New Roman" w:hAnsi="Times New Roman" w:cs="Times New Roman"/>
                 <w:sz w:val="20"/>
               </w:rPr>
-              <w:t xml:space="preserve">3.1.15 - </w:t>
-            </w:r>
-            <w:proofErr w:type="spellStart"/>
-            <w:r>
-              <w:rPr>
-                <w:rFonts w:ascii="Times New Roman" w:eastAsia="Times New Roman" w:hAnsi="Times New Roman" w:cs="Times New Roman"/>
-                <w:sz w:val="20"/>
-              </w:rPr>
-              <w:t>ParseDefinition_FinalStates_NoStates</w:t>
-            </w:r>
-            <w:proofErr w:type="spellEnd"/>
+              <w:t>3.1.15 - ParseDefinition_FinalStates_NoStates</w:t>
+            </w:r>
           </w:p>
         </w:tc>
       </w:tr>
@@ -9351,17 +8221,8 @@
                 <w:rFonts w:ascii="Times New Roman" w:eastAsia="Times New Roman" w:hAnsi="Times New Roman" w:cs="Times New Roman"/>
                 <w:sz w:val="20"/>
               </w:rPr>
-              <w:t xml:space="preserve">3.1.16 - </w:t>
-            </w:r>
-            <w:proofErr w:type="spellStart"/>
-            <w:r>
-              <w:rPr>
-                <w:rFonts w:ascii="Times New Roman" w:eastAsia="Times New Roman" w:hAnsi="Times New Roman" w:cs="Times New Roman"/>
-                <w:sz w:val="20"/>
-              </w:rPr>
-              <w:t>ParseDefinition_FinalStates_NotInStates</w:t>
-            </w:r>
-            <w:proofErr w:type="spellEnd"/>
+              <w:t>3.1.16 - ParseDefinition_FinalStates_NotInStates</w:t>
+            </w:r>
           </w:p>
         </w:tc>
       </w:tr>
@@ -9467,18 +8328,10 @@
     <w:p/>
     <w:p>
       <w:r>
-        <w:t xml:space="preserve">Using </w:t>
-      </w:r>
-      <w:proofErr w:type="spellStart"/>
-      <w:r>
-        <w:t>NU</w:t>
-      </w:r>
-      <w:r>
-        <w:t>nit</w:t>
-      </w:r>
-      <w:proofErr w:type="spellEnd"/>
-      <w:r>
-        <w:t xml:space="preserve"> as our testing frame work we were able to provide </w:t>
+        <w:t>Using NU</w:t>
+      </w:r>
+      <w:r>
+        <w:t xml:space="preserve">nit as our testing frame work we were able to provide </w:t>
       </w:r>
       <w:r>
         <w:t>34.68</w:t>
@@ -9821,23 +8674,7 @@
         <w:ind w:left="720"/>
       </w:pPr>
       <w:r>
-        <w:t xml:space="preserve">Combination tests will be ran using a manual black box approach.  The Turing Machine has two variables we are allowed to manipulate using a manual approach, </w:t>
-      </w:r>
-      <w:proofErr w:type="gramStart"/>
-      <w:r>
-        <w:t>s(</w:t>
-      </w:r>
-      <w:proofErr w:type="gramEnd"/>
-      <w:r>
-        <w:t>E)t and (T)</w:t>
-      </w:r>
-      <w:proofErr w:type="spellStart"/>
-      <w:r>
-        <w:t>runcate</w:t>
-      </w:r>
-      <w:proofErr w:type="spellEnd"/>
-      <w:r>
-        <w:t xml:space="preserve">.  </w:t>
+        <w:t xml:space="preserve">Combination tests will be ran using a manual black box approach.  The Turing Machine has two variables we are allowed to manipulate using a manual approach, s(E)t and (T)runcate.  </w:t>
       </w:r>
     </w:p>
     <w:p>
@@ -9863,15 +8700,7 @@
         <w:ind w:left="720"/>
       </w:pPr>
       <w:r>
-        <w:t xml:space="preserve">Reference columns Run/Expected in figure one for a description of the test to be conducted for the corresponding </w:t>
-      </w:r>
-      <w:proofErr w:type="spellStart"/>
-      <w:r>
-        <w:t>TestID</w:t>
-      </w:r>
-      <w:proofErr w:type="spellEnd"/>
-      <w:r>
-        <w:t>.</w:t>
+        <w:t>Reference columns Run/Expected in figure one for a description of the test to be conducted for the corresponding TestID.</w:t>
       </w:r>
     </w:p>
     <w:p>
@@ -9897,15 +8726,7 @@
         <w:ind w:left="720"/>
       </w:pPr>
       <w:r>
-        <w:t xml:space="preserve">Reference column Result in figure one for a description of the test to be conducted for the corresponding </w:t>
-      </w:r>
-      <w:proofErr w:type="spellStart"/>
-      <w:r>
-        <w:t>TestID</w:t>
-      </w:r>
-      <w:proofErr w:type="spellEnd"/>
-      <w:r>
-        <w:t>.</w:t>
+        <w:t>Reference column Result in figure one for a description of the test to be conducted for the corresponding TestID.</w:t>
       </w:r>
       <w:bookmarkStart w:id="11" w:name="h.cevsxt8wfdhz" w:colFirst="0" w:colLast="0"/>
       <w:bookmarkEnd w:id="11"/>
@@ -10470,35 +9291,7 @@
               <w:rPr>
                 <w:sz w:val="20"/>
               </w:rPr>
-              <w:t xml:space="preserve">Verifies that </w:t>
-            </w:r>
-            <w:proofErr w:type="gramStart"/>
-            <w:r>
-              <w:rPr>
-                <w:sz w:val="20"/>
-              </w:rPr>
-              <w:t>a</w:t>
-            </w:r>
-            <w:proofErr w:type="gramEnd"/>
-            <w:r>
-              <w:rPr>
-                <w:sz w:val="20"/>
-              </w:rPr>
-              <w:t xml:space="preserve"> </w:t>
-            </w:r>
-            <w:proofErr w:type="spellStart"/>
-            <w:r>
-              <w:rPr>
-                <w:sz w:val="20"/>
-              </w:rPr>
-              <w:t>Input_Aphabet</w:t>
-            </w:r>
-            <w:proofErr w:type="spellEnd"/>
-            <w:r>
-              <w:rPr>
-                <w:sz w:val="20"/>
-              </w:rPr>
-              <w:t xml:space="preserve"> is instantiated for the Turing Machine.</w:t>
+              <w:t>Verifies that a Input_Aphabet is instantiated for the Turing Machine.</w:t>
             </w:r>
           </w:p>
         </w:tc>
@@ -10545,21 +9338,7 @@
               <w:rPr>
                 <w:sz w:val="20"/>
               </w:rPr>
-              <w:t xml:space="preserve">Upon instantiation of the Turing machine the object </w:t>
-            </w:r>
-            <w:proofErr w:type="spellStart"/>
-            <w:r>
-              <w:rPr>
-                <w:sz w:val="20"/>
-              </w:rPr>
-              <w:t>Input_Alphabet</w:t>
-            </w:r>
-            <w:proofErr w:type="spellEnd"/>
-            <w:r>
-              <w:rPr>
-                <w:sz w:val="20"/>
-              </w:rPr>
-              <w:t xml:space="preserve"> will be generated.</w:t>
+              <w:t>Upon instantiation of the Turing machine the object Input_Alphabet will be generated.</w:t>
             </w:r>
           </w:p>
         </w:tc>
@@ -10676,21 +9455,7 @@
               <w:rPr>
                 <w:sz w:val="20"/>
               </w:rPr>
-              <w:t xml:space="preserve">Verifies that a </w:t>
-            </w:r>
-            <w:proofErr w:type="spellStart"/>
-            <w:r>
-              <w:rPr>
-                <w:sz w:val="20"/>
-              </w:rPr>
-              <w:t>Tape_Alphabet</w:t>
-            </w:r>
-            <w:proofErr w:type="spellEnd"/>
-            <w:r>
-              <w:rPr>
-                <w:sz w:val="20"/>
-              </w:rPr>
-              <w:t xml:space="preserve"> object is instantiated for the Turing Machine.</w:t>
+              <w:t>Verifies that a Tape_Alphabet object is instantiated for the Turing Machine.</w:t>
             </w:r>
           </w:p>
         </w:tc>
@@ -10736,21 +9501,7 @@
               <w:rPr>
                 <w:sz w:val="20"/>
               </w:rPr>
-              <w:t xml:space="preserve">Upon instantiation of the Turing machine the object </w:t>
-            </w:r>
-            <w:proofErr w:type="spellStart"/>
-            <w:r>
-              <w:rPr>
-                <w:sz w:val="20"/>
-              </w:rPr>
-              <w:t>Tape_Alphabet</w:t>
-            </w:r>
-            <w:proofErr w:type="spellEnd"/>
-            <w:r>
-              <w:rPr>
-                <w:sz w:val="20"/>
-              </w:rPr>
-              <w:t xml:space="preserve"> will be generated.</w:t>
+              <w:t>Upon instantiation of the Turing machine the object Tape_Alphabet will be generated.</w:t>
             </w:r>
           </w:p>
         </w:tc>
@@ -10867,21 +9618,7 @@
               <w:rPr>
                 <w:sz w:val="20"/>
               </w:rPr>
-              <w:t xml:space="preserve">Verifies that a </w:t>
-            </w:r>
-            <w:proofErr w:type="spellStart"/>
-            <w:r>
-              <w:rPr>
-                <w:sz w:val="20"/>
-              </w:rPr>
-              <w:t>Transition_Function</w:t>
-            </w:r>
-            <w:proofErr w:type="spellEnd"/>
-            <w:r>
-              <w:rPr>
-                <w:sz w:val="20"/>
-              </w:rPr>
-              <w:t xml:space="preserve"> object is instantiated for the Turing Machine.</w:t>
+              <w:t>Verifies that a Transition_Function object is instantiated for the Turing Machine.</w:t>
             </w:r>
           </w:p>
         </w:tc>
@@ -10924,21 +9661,7 @@
               <w:rPr>
                 <w:sz w:val="20"/>
               </w:rPr>
-              <w:t xml:space="preserve">Upon instantiation of the Turing machine the object </w:t>
-            </w:r>
-            <w:proofErr w:type="spellStart"/>
-            <w:r>
-              <w:rPr>
-                <w:sz w:val="20"/>
-              </w:rPr>
-              <w:t>Transition_Function</w:t>
-            </w:r>
-            <w:proofErr w:type="spellEnd"/>
-            <w:r>
-              <w:rPr>
-                <w:sz w:val="20"/>
-              </w:rPr>
-              <w:t xml:space="preserve"> will be generated.</w:t>
+              <w:t>Upon instantiation of the Turing machine the object Transition_Function will be generated.</w:t>
             </w:r>
           </w:p>
         </w:tc>
@@ -11218,21 +9941,7 @@
               <w:rPr>
                 <w:sz w:val="20"/>
               </w:rPr>
-              <w:t xml:space="preserve">Verifies that the </w:t>
-            </w:r>
-            <w:proofErr w:type="spellStart"/>
-            <w:r>
-              <w:rPr>
-                <w:sz w:val="20"/>
-              </w:rPr>
-              <w:t>Final_States</w:t>
-            </w:r>
-            <w:proofErr w:type="spellEnd"/>
-            <w:r>
-              <w:rPr>
-                <w:sz w:val="20"/>
-              </w:rPr>
-              <w:t xml:space="preserve"> object is an instance of the Turing Machine.</w:t>
+              <w:t>Verifies that the Final_States object is an instance of the Turing Machine.</w:t>
             </w:r>
           </w:p>
         </w:tc>
@@ -11278,21 +9987,7 @@
               <w:rPr>
                 <w:sz w:val="20"/>
               </w:rPr>
-              <w:t xml:space="preserve">Upon instantiation of the Turing machine the </w:t>
-            </w:r>
-            <w:proofErr w:type="spellStart"/>
-            <w:r>
-              <w:rPr>
-                <w:sz w:val="20"/>
-              </w:rPr>
-              <w:t>objectFinal</w:t>
-            </w:r>
-            <w:proofErr w:type="spellEnd"/>
-            <w:r>
-              <w:rPr>
-                <w:sz w:val="20"/>
-              </w:rPr>
-              <w:t>_ States will be generated.</w:t>
+              <w:t>Upon instantiation of the Turing machine the objectFinal_ States will be generated.</w:t>
             </w:r>
           </w:p>
         </w:tc>
@@ -11605,30 +10300,8 @@
               <w:rPr>
                 <w:sz w:val="20"/>
               </w:rPr>
-              <w:t xml:space="preserve">Verifies that </w:t>
-            </w:r>
-            <w:proofErr w:type="spellStart"/>
-            <w:r>
-              <w:rPr>
-                <w:sz w:val="20"/>
-              </w:rPr>
-              <w:t>Input_alphabet</w:t>
-            </w:r>
-            <w:proofErr w:type="spellEnd"/>
-            <w:r>
-              <w:rPr>
-                <w:sz w:val="20"/>
-              </w:rPr>
-              <w:t xml:space="preserve"> is a subset of </w:t>
-            </w:r>
-            <w:proofErr w:type="spellStart"/>
-            <w:r>
-              <w:rPr>
-                <w:sz w:val="20"/>
-              </w:rPr>
-              <w:t>tape_alphabet</w:t>
-            </w:r>
-            <w:proofErr w:type="spellEnd"/>
+              <w:t>Verifies that Input_alphabet is a subset of tape_alphabet</w:t>
+            </w:r>
           </w:p>
         </w:tc>
       </w:tr>
@@ -11675,21 +10348,7 @@
               <w:rPr>
                 <w:sz w:val="20"/>
               </w:rPr>
-              <w:t xml:space="preserve">The content of the input alphabet is </w:t>
-            </w:r>
-            <w:proofErr w:type="spellStart"/>
-            <w:r>
-              <w:rPr>
-                <w:sz w:val="20"/>
-              </w:rPr>
-              <w:t>infact</w:t>
-            </w:r>
-            <w:proofErr w:type="spellEnd"/>
-            <w:r>
-              <w:rPr>
-                <w:sz w:val="20"/>
-              </w:rPr>
-              <w:t xml:space="preserve"> a subset of the tape alphabet.</w:t>
+              <w:t>The content of the input alphabet is infact a subset of the tape alphabet.</w:t>
             </w:r>
           </w:p>
         </w:tc>
@@ -13219,7 +11878,7 @@
 </file>
 
 <file path=customXml/itemProps1.xml><?xml version="1.0" encoding="utf-8"?>
-<ds:datastoreItem xmlns:ds="http://schemas.openxmlformats.org/officeDocument/2006/customXml" ds:itemID="{A1C8ACED-DAD2-4201-9F89-A40563A9586E}">
+<ds:datastoreItem xmlns:ds="http://schemas.openxmlformats.org/officeDocument/2006/customXml" ds:itemID="{D4101A60-8065-4D4D-BA2A-93CA90F420D9}">
   <ds:schemaRefs>
     <ds:schemaRef ds:uri="http://schemas.openxmlformats.org/officeDocument/2006/bibliography"/>
   </ds:schemaRefs>

</xml_diff>